<commit_message>
mutiple function result retrieve
</commit_message>
<xml_diff>
--- a/Notes.docx
+++ b/Notes.docx
@@ -824,33 +824,162 @@
           </wp:inline>
         </w:drawing>
       </w:r>
+    </w:p>
+    <w:p>
+      <w:pPr>
+        <w:spacing w:before="240" w:after="240" w:line="240" w:lineRule="auto"/>
+        <w:rPr>
+          <w:rFonts w:ascii="Arial" w:eastAsia="Times New Roman" w:hAnsi="Arial" w:cs="Arial"/>
+          <w:color w:val="000000"/>
+          <w:sz w:val="24"/>
+          <w:szCs w:val="24"/>
+        </w:rPr>
+      </w:pPr>
+    </w:p>
+    <w:p>
+      <w:pPr>
+        <w:spacing w:before="240" w:after="240" w:line="240" w:lineRule="auto"/>
+        <w:rPr>
+          <w:rFonts w:ascii="Arial" w:eastAsia="Times New Roman" w:hAnsi="Arial" w:cs="Arial"/>
+          <w:color w:val="000000"/>
+          <w:sz w:val="24"/>
+          <w:szCs w:val="24"/>
+          <w:lang w:bidi="ar-EG"/>
+        </w:rPr>
+      </w:pPr>
+      <w:r>
+        <w:rPr>
+          <w:rFonts w:ascii="Arial" w:eastAsia="Times New Roman" w:hAnsi="Arial" w:cs="Arial"/>
+          <w:color w:val="000000"/>
+          <w:sz w:val="24"/>
+          <w:szCs w:val="24"/>
+          <w:lang w:bidi="ar-EG"/>
+        </w:rPr>
+        <w:t>Return Multiple Result from function</w:t>
+      </w:r>
+    </w:p>
+    <w:p>
+      <w:pPr>
+        <w:pStyle w:val="Heading2"/>
+        <w:spacing w:before="0" w:beforeAutospacing="0" w:after="0" w:afterAutospacing="0" w:line="480" w:lineRule="atLeast"/>
+        <w:rPr>
+          <w:rFonts w:ascii="Arial" w:hAnsi="Arial" w:cs="Arial"/>
+          <w:color w:val="333333"/>
+        </w:rPr>
+      </w:pPr>
+      <w:r>
+        <w:rPr>
+          <w:rFonts w:ascii="Arial" w:hAnsi="Arial" w:cs="Arial"/>
+          <w:color w:val="333333"/>
+        </w:rPr>
+        <w:t>Multiple results</w:t>
+      </w:r>
+    </w:p>
+    <w:p>
+      <w:pPr>
+        <w:pStyle w:val="NormalWeb"/>
+        <w:spacing w:before="240" w:beforeAutospacing="0" w:after="240" w:afterAutospacing="0"/>
+        <w:rPr>
+          <w:rFonts w:ascii="Arial" w:hAnsi="Arial" w:cs="Arial"/>
+          <w:color w:val="000000"/>
+        </w:rPr>
+      </w:pPr>
+      <w:r>
+        <w:rPr>
+          <w:rFonts w:ascii="Arial" w:hAnsi="Arial" w:cs="Arial"/>
+          <w:color w:val="000000"/>
+        </w:rPr>
+        <w:t>A function can return any number of results.</w:t>
+      </w:r>
+    </w:p>
+    <w:p>
+      <w:pPr>
+        <w:pStyle w:val="NormalWeb"/>
+        <w:spacing w:before="240" w:beforeAutospacing="0" w:after="240" w:afterAutospacing="0"/>
+        <w:rPr>
+          <w:rFonts w:ascii="Arial" w:hAnsi="Arial" w:cs="Arial"/>
+          <w:color w:val="000000"/>
+        </w:rPr>
+      </w:pPr>
+      <w:r>
+        <w:rPr>
+          <w:rFonts w:ascii="Arial" w:hAnsi="Arial" w:cs="Arial"/>
+          <w:color w:val="000000"/>
+        </w:rPr>
+        <w:t>The </w:t>
+      </w:r>
+      <w:r>
+        <w:rPr>
+          <w:rStyle w:val="HTMLCode"/>
+          <w:color w:val="333333"/>
+          <w:shd w:val="clear" w:color="auto" w:fill="FAFAFA"/>
+        </w:rPr>
+        <w:t>swap</w:t>
+      </w:r>
+      <w:r>
+        <w:rPr>
+          <w:rFonts w:ascii="Arial" w:hAnsi="Arial" w:cs="Arial"/>
+          <w:color w:val="000000"/>
+        </w:rPr>
+        <w:t> function returns two strings.</w:t>
+      </w:r>
+    </w:p>
+    <w:p>
+      <w:pPr>
+        <w:spacing w:before="240" w:after="240" w:line="240" w:lineRule="auto"/>
+        <w:rPr>
+          <w:rFonts w:ascii="Arial" w:eastAsia="Times New Roman" w:hAnsi="Arial" w:cs="Arial"/>
+          <w:color w:val="000000"/>
+          <w:sz w:val="24"/>
+          <w:szCs w:val="24"/>
+          <w:lang w:bidi="ar-EG"/>
+        </w:rPr>
+      </w:pPr>
+      <w:r>
+        <w:rPr>
+          <w:noProof/>
+        </w:rPr>
+        <w:drawing>
+          <wp:inline distT="0" distB="0" distL="0" distR="0" wp14:anchorId="13A1791C" wp14:editId="67FA9CC1">
+            <wp:extent cx="2533650" cy="1562877"/>
+            <wp:effectExtent l="0" t="0" r="0" b="0"/>
+            <wp:docPr id="2" name="Picture 2"/>
+            <wp:cNvGraphicFramePr>
+              <a:graphicFrameLocks xmlns:a="http://schemas.openxmlformats.org/drawingml/2006/main" noChangeAspect="1"/>
+            </wp:cNvGraphicFramePr>
+            <a:graphic xmlns:a="http://schemas.openxmlformats.org/drawingml/2006/main">
+              <a:graphicData uri="http://schemas.openxmlformats.org/drawingml/2006/picture">
+                <pic:pic xmlns:pic="http://schemas.openxmlformats.org/drawingml/2006/picture">
+                  <pic:nvPicPr>
+                    <pic:cNvPr id="1" name=""/>
+                    <pic:cNvPicPr/>
+                  </pic:nvPicPr>
+                  <pic:blipFill>
+                    <a:blip r:embed="rId7"/>
+                    <a:stretch>
+                      <a:fillRect/>
+                    </a:stretch>
+                  </pic:blipFill>
+                  <pic:spPr>
+                    <a:xfrm>
+                      <a:off x="0" y="0"/>
+                      <a:ext cx="2547462" cy="1571397"/>
+                    </a:xfrm>
+                    <a:prstGeom prst="rect">
+                      <a:avLst/>
+                    </a:prstGeom>
+                  </pic:spPr>
+                </pic:pic>
+              </a:graphicData>
+            </a:graphic>
+          </wp:inline>
+        </w:drawing>
+      </w:r>
+    </w:p>
+    <w:p>
       <w:bookmarkStart w:id="0" w:name="_GoBack"/>
       <w:bookmarkEnd w:id="0"/>
     </w:p>
-    <w:p>
-      <w:pPr>
-        <w:spacing w:before="240" w:after="240" w:line="240" w:lineRule="auto"/>
-        <w:rPr>
-          <w:rFonts w:ascii="Arial" w:eastAsia="Times New Roman" w:hAnsi="Arial" w:cs="Arial"/>
-          <w:color w:val="000000"/>
-          <w:sz w:val="24"/>
-          <w:szCs w:val="24"/>
-        </w:rPr>
-      </w:pPr>
-    </w:p>
-    <w:p>
-      <w:pPr>
-        <w:spacing w:before="240" w:after="240" w:line="240" w:lineRule="auto"/>
-        <w:rPr>
-          <w:rFonts w:ascii="Arial" w:eastAsia="Times New Roman" w:hAnsi="Arial" w:cs="Arial"/>
-          <w:color w:val="000000"/>
-          <w:sz w:val="24"/>
-          <w:szCs w:val="24"/>
-          <w:lang w:bidi="ar-EG"/>
-        </w:rPr>
-      </w:pPr>
-    </w:p>
-    <w:p/>
     <w:sectPr>
       <w:pgSz w:w="12240" w:h="15840"/>
       <w:pgMar w:top="1440" w:right="1440" w:bottom="1440" w:left="1440" w:header="720" w:footer="720" w:gutter="0"/>

</xml_diff>

<commit_message>
declear function with short cut
</commit_message>
<xml_diff>
--- a/Notes.docx
+++ b/Notes.docx
@@ -977,6 +977,397 @@
       </w:r>
     </w:p>
     <w:p>
+      <w:pPr>
+        <w:pStyle w:val="Heading1"/>
+        <w:shd w:val="clear" w:color="auto" w:fill="FFFFFF"/>
+        <w:spacing w:before="360" w:after="240"/>
+        <w:rPr>
+          <w:rFonts w:ascii="Segoe UI" w:hAnsi="Segoe UI" w:cs="Segoe UI"/>
+          <w:color w:val="24292F"/>
+        </w:rPr>
+      </w:pPr>
+      <w:r>
+        <w:rPr>
+          <w:rFonts w:ascii="Segoe UI" w:hAnsi="Segoe UI" w:cs="Segoe UI"/>
+          <w:color w:val="24292F"/>
+        </w:rPr>
+        <w:lastRenderedPageBreak/>
+        <w:t>Naked Return Function</w:t>
+      </w:r>
+    </w:p>
+    <w:p>
+      <w:pPr>
+        <w:pStyle w:val="NormalWeb"/>
+        <w:shd w:val="clear" w:color="auto" w:fill="FFFFFF"/>
+        <w:spacing w:before="0" w:beforeAutospacing="0" w:after="240" w:afterAutospacing="0"/>
+        <w:rPr>
+          <w:rFonts w:ascii="Segoe UI" w:hAnsi="Segoe UI" w:cs="Segoe UI"/>
+          <w:color w:val="24292F"/>
+        </w:rPr>
+      </w:pPr>
+      <w:r>
+        <w:rPr>
+          <w:rFonts w:ascii="Segoe UI" w:hAnsi="Segoe UI" w:cs="Segoe UI"/>
+          <w:color w:val="24292F"/>
+        </w:rPr>
+        <w:t>A return statement without arguments returns the named return values. This is known as a </w:t>
+      </w:r>
+      <w:r>
+        <w:rPr>
+          <w:rStyle w:val="Strong"/>
+          <w:rFonts w:ascii="Segoe UI" w:hAnsi="Segoe UI" w:cs="Segoe UI"/>
+          <w:color w:val="24292F"/>
+        </w:rPr>
+        <w:t>"naked"</w:t>
+      </w:r>
+      <w:r>
+        <w:rPr>
+          <w:rFonts w:ascii="Segoe UI" w:hAnsi="Segoe UI" w:cs="Segoe UI"/>
+          <w:color w:val="24292F"/>
+        </w:rPr>
+        <w:t> return. used in short function package main</w:t>
+      </w:r>
+    </w:p>
+    <w:p>
+      <w:r>
+        <w:rPr>
+          <w:noProof/>
+        </w:rPr>
+        <w:drawing>
+          <wp:inline distT="0" distB="0" distL="0" distR="0" wp14:anchorId="0F4E391F" wp14:editId="31FC839D">
+            <wp:extent cx="4756150" cy="3865388"/>
+            <wp:effectExtent l="0" t="0" r="6350" b="1905"/>
+            <wp:docPr id="3" name="Picture 3"/>
+            <wp:cNvGraphicFramePr>
+              <a:graphicFrameLocks xmlns:a="http://schemas.openxmlformats.org/drawingml/2006/main" noChangeAspect="1"/>
+            </wp:cNvGraphicFramePr>
+            <a:graphic xmlns:a="http://schemas.openxmlformats.org/drawingml/2006/main">
+              <a:graphicData uri="http://schemas.openxmlformats.org/drawingml/2006/picture">
+                <pic:pic xmlns:pic="http://schemas.openxmlformats.org/drawingml/2006/picture">
+                  <pic:nvPicPr>
+                    <pic:cNvPr id="1" name=""/>
+                    <pic:cNvPicPr/>
+                  </pic:nvPicPr>
+                  <pic:blipFill>
+                    <a:blip r:embed="rId8"/>
+                    <a:stretch>
+                      <a:fillRect/>
+                    </a:stretch>
+                  </pic:blipFill>
+                  <pic:spPr>
+                    <a:xfrm>
+                      <a:off x="0" y="0"/>
+                      <a:ext cx="4759897" cy="3868433"/>
+                    </a:xfrm>
+                    <a:prstGeom prst="rect">
+                      <a:avLst/>
+                    </a:prstGeom>
+                  </pic:spPr>
+                </pic:pic>
+              </a:graphicData>
+            </a:graphic>
+          </wp:inline>
+        </w:drawing>
+      </w:r>
+    </w:p>
+    <w:p/>
+    <w:p>
+      <w:pPr>
+        <w:pStyle w:val="Heading2"/>
+        <w:spacing w:before="0" w:beforeAutospacing="0" w:after="0" w:afterAutospacing="0" w:line="480" w:lineRule="atLeast"/>
+        <w:rPr>
+          <w:rFonts w:ascii="Arial" w:hAnsi="Arial" w:cs="Arial"/>
+          <w:color w:val="333333"/>
+        </w:rPr>
+      </w:pPr>
+      <w:r>
+        <w:rPr>
+          <w:rFonts w:ascii="Arial" w:hAnsi="Arial" w:cs="Arial"/>
+          <w:color w:val="333333"/>
+        </w:rPr>
+        <w:t>Variables</w:t>
+      </w:r>
+    </w:p>
+    <w:p/>
+    <w:p>
+      <w:pPr>
+        <w:rPr>
+          <w:rFonts w:ascii="Arial" w:hAnsi="Arial" w:cs="Arial"/>
+          <w:color w:val="000000"/>
+          <w:shd w:val="clear" w:color="auto" w:fill="FFFFFF"/>
+        </w:rPr>
+      </w:pPr>
+      <w:r>
+        <w:t xml:space="preserve">The var keywords declare list of variables </w:t>
+      </w:r>
+      <w:r>
+        <w:rPr>
+          <w:rFonts w:ascii="Arial" w:hAnsi="Arial" w:cs="Arial"/>
+          <w:color w:val="000000"/>
+          <w:shd w:val="clear" w:color="auto" w:fill="FFFFFF"/>
+        </w:rPr>
+        <w:t>as in function argument lists, the type is last.</w:t>
+      </w:r>
+    </w:p>
+    <w:p>
+      <w:r>
+        <w:rPr>
+          <w:noProof/>
+        </w:rPr>
+        <w:drawing>
+          <wp:inline distT="0" distB="0" distL="0" distR="0" wp14:anchorId="2547303C" wp14:editId="3B01D264">
+            <wp:extent cx="4113158" cy="2025650"/>
+            <wp:effectExtent l="0" t="0" r="1905" b="0"/>
+            <wp:docPr id="4" name="Picture 4"/>
+            <wp:cNvGraphicFramePr>
+              <a:graphicFrameLocks xmlns:a="http://schemas.openxmlformats.org/drawingml/2006/main" noChangeAspect="1"/>
+            </wp:cNvGraphicFramePr>
+            <a:graphic xmlns:a="http://schemas.openxmlformats.org/drawingml/2006/main">
+              <a:graphicData uri="http://schemas.openxmlformats.org/drawingml/2006/picture">
+                <pic:pic xmlns:pic="http://schemas.openxmlformats.org/drawingml/2006/picture">
+                  <pic:nvPicPr>
+                    <pic:cNvPr id="1" name=""/>
+                    <pic:cNvPicPr/>
+                  </pic:nvPicPr>
+                  <pic:blipFill>
+                    <a:blip r:embed="rId9"/>
+                    <a:stretch>
+                      <a:fillRect/>
+                    </a:stretch>
+                  </pic:blipFill>
+                  <pic:spPr>
+                    <a:xfrm>
+                      <a:off x="0" y="0"/>
+                      <a:ext cx="4130924" cy="2034399"/>
+                    </a:xfrm>
+                    <a:prstGeom prst="rect">
+                      <a:avLst/>
+                    </a:prstGeom>
+                  </pic:spPr>
+                </pic:pic>
+              </a:graphicData>
+            </a:graphic>
+          </wp:inline>
+        </w:drawing>
+      </w:r>
+    </w:p>
+    <w:p>
+      <w:pPr>
+        <w:pStyle w:val="Heading2"/>
+        <w:spacing w:before="0" w:beforeAutospacing="0" w:after="0" w:afterAutospacing="0" w:line="480" w:lineRule="atLeast"/>
+        <w:rPr>
+          <w:rFonts w:ascii="Arial" w:hAnsi="Arial" w:cs="Arial"/>
+          <w:color w:val="333333"/>
+        </w:rPr>
+      </w:pPr>
+      <w:r>
+        <w:rPr>
+          <w:rFonts w:ascii="Arial" w:hAnsi="Arial" w:cs="Arial"/>
+          <w:color w:val="333333"/>
+        </w:rPr>
+        <w:lastRenderedPageBreak/>
+        <w:t>Short variable declarations</w:t>
+      </w:r>
+    </w:p>
+    <w:p>
+      <w:pPr>
+        <w:pStyle w:val="NormalWeb"/>
+        <w:spacing w:before="240" w:beforeAutospacing="0" w:after="240" w:afterAutospacing="0"/>
+        <w:rPr>
+          <w:rFonts w:ascii="Arial" w:hAnsi="Arial" w:cs="Arial"/>
+          <w:color w:val="000000"/>
+        </w:rPr>
+      </w:pPr>
+      <w:r>
+        <w:rPr>
+          <w:rFonts w:ascii="Arial" w:hAnsi="Arial" w:cs="Arial"/>
+          <w:color w:val="000000"/>
+        </w:rPr>
+        <w:t xml:space="preserve">Inside a function, </w:t>
+      </w:r>
+      <w:proofErr w:type="gramStart"/>
+      <w:r>
+        <w:rPr>
+          <w:rFonts w:ascii="Arial" w:hAnsi="Arial" w:cs="Arial"/>
+          <w:color w:val="000000"/>
+        </w:rPr>
+        <w:t>the </w:t>
+      </w:r>
+      <w:r>
+        <w:rPr>
+          <w:rStyle w:val="HTMLCode"/>
+          <w:color w:val="333333"/>
+          <w:shd w:val="clear" w:color="auto" w:fill="FAFAFA"/>
+        </w:rPr>
+        <w:t>:</w:t>
+      </w:r>
+      <w:proofErr w:type="gramEnd"/>
+      <w:r>
+        <w:rPr>
+          <w:rStyle w:val="HTMLCode"/>
+          <w:color w:val="333333"/>
+          <w:shd w:val="clear" w:color="auto" w:fill="FAFAFA"/>
+        </w:rPr>
+        <w:t>=</w:t>
+      </w:r>
+      <w:r>
+        <w:rPr>
+          <w:rFonts w:ascii="Arial" w:hAnsi="Arial" w:cs="Arial"/>
+          <w:color w:val="000000"/>
+        </w:rPr>
+        <w:t> short assignment statement can be used in place of a </w:t>
+      </w:r>
+      <w:r>
+        <w:rPr>
+          <w:rStyle w:val="HTMLCode"/>
+          <w:color w:val="333333"/>
+          <w:shd w:val="clear" w:color="auto" w:fill="FAFAFA"/>
+        </w:rPr>
+        <w:t>var</w:t>
+      </w:r>
+      <w:r>
+        <w:rPr>
+          <w:rFonts w:ascii="Arial" w:hAnsi="Arial" w:cs="Arial"/>
+          <w:color w:val="000000"/>
+        </w:rPr>
+        <w:t> declaration with implicit type.</w:t>
+      </w:r>
+    </w:p>
+    <w:p>
+      <w:pPr>
+        <w:pStyle w:val="NormalWeb"/>
+        <w:spacing w:before="240" w:beforeAutospacing="0" w:after="240" w:afterAutospacing="0"/>
+        <w:rPr>
+          <w:rFonts w:ascii="Arial" w:hAnsi="Arial" w:cs="Arial"/>
+          <w:color w:val="000000"/>
+        </w:rPr>
+      </w:pPr>
+      <w:r>
+        <w:rPr>
+          <w:rFonts w:ascii="Arial" w:hAnsi="Arial" w:cs="Arial"/>
+          <w:color w:val="000000"/>
+        </w:rPr>
+        <w:t>Outside a function, every statement begins with a keyword (</w:t>
+      </w:r>
+      <w:r>
+        <w:rPr>
+          <w:rStyle w:val="HTMLCode"/>
+          <w:color w:val="333333"/>
+          <w:shd w:val="clear" w:color="auto" w:fill="FAFAFA"/>
+        </w:rPr>
+        <w:t>var</w:t>
+      </w:r>
+      <w:r>
+        <w:rPr>
+          <w:rFonts w:ascii="Arial" w:hAnsi="Arial" w:cs="Arial"/>
+          <w:color w:val="000000"/>
+        </w:rPr>
+        <w:t>, </w:t>
+      </w:r>
+      <w:proofErr w:type="spellStart"/>
+      <w:r>
+        <w:rPr>
+          <w:rStyle w:val="HTMLCode"/>
+          <w:color w:val="333333"/>
+          <w:shd w:val="clear" w:color="auto" w:fill="FAFAFA"/>
+        </w:rPr>
+        <w:t>func</w:t>
+      </w:r>
+      <w:proofErr w:type="spellEnd"/>
+      <w:r>
+        <w:rPr>
+          <w:rFonts w:ascii="Arial" w:hAnsi="Arial" w:cs="Arial"/>
+          <w:color w:val="000000"/>
+        </w:rPr>
+        <w:t xml:space="preserve">, and so on) and so </w:t>
+      </w:r>
+      <w:proofErr w:type="gramStart"/>
+      <w:r>
+        <w:rPr>
+          <w:rFonts w:ascii="Arial" w:hAnsi="Arial" w:cs="Arial"/>
+          <w:color w:val="000000"/>
+        </w:rPr>
+        <w:t>the </w:t>
+      </w:r>
+      <w:r>
+        <w:rPr>
+          <w:rStyle w:val="HTMLCode"/>
+          <w:color w:val="333333"/>
+          <w:shd w:val="clear" w:color="auto" w:fill="FAFAFA"/>
+        </w:rPr>
+        <w:t>:</w:t>
+      </w:r>
+      <w:proofErr w:type="gramEnd"/>
+      <w:r>
+        <w:rPr>
+          <w:rStyle w:val="HTMLCode"/>
+          <w:color w:val="333333"/>
+          <w:shd w:val="clear" w:color="auto" w:fill="FAFAFA"/>
+        </w:rPr>
+        <w:t>=</w:t>
+      </w:r>
+      <w:r>
+        <w:rPr>
+          <w:rFonts w:ascii="Arial" w:hAnsi="Arial" w:cs="Arial"/>
+          <w:color w:val="000000"/>
+        </w:rPr>
+        <w:t> construct is not available.</w:t>
+      </w:r>
+    </w:p>
+    <w:p>
+      <w:pPr>
+        <w:rPr>
+          <w:lang w:bidi="ar-EG"/>
+        </w:rPr>
+      </w:pPr>
+      <w:r>
+        <w:rPr>
+          <w:noProof/>
+        </w:rPr>
+        <w:drawing>
+          <wp:inline distT="0" distB="0" distL="0" distR="0" wp14:anchorId="0E15BCC0" wp14:editId="229EF3D1">
+            <wp:extent cx="4248150" cy="3364026"/>
+            <wp:effectExtent l="0" t="0" r="0" b="8255"/>
+            <wp:docPr id="5" name="Picture 5"/>
+            <wp:cNvGraphicFramePr>
+              <a:graphicFrameLocks xmlns:a="http://schemas.openxmlformats.org/drawingml/2006/main" noChangeAspect="1"/>
+            </wp:cNvGraphicFramePr>
+            <a:graphic xmlns:a="http://schemas.openxmlformats.org/drawingml/2006/main">
+              <a:graphicData uri="http://schemas.openxmlformats.org/drawingml/2006/picture">
+                <pic:pic xmlns:pic="http://schemas.openxmlformats.org/drawingml/2006/picture">
+                  <pic:nvPicPr>
+                    <pic:cNvPr id="1" name=""/>
+                    <pic:cNvPicPr/>
+                  </pic:nvPicPr>
+                  <pic:blipFill>
+                    <a:blip r:embed="rId10"/>
+                    <a:stretch>
+                      <a:fillRect/>
+                    </a:stretch>
+                  </pic:blipFill>
+                  <pic:spPr>
+                    <a:xfrm>
+                      <a:off x="0" y="0"/>
+                      <a:ext cx="4255949" cy="3370202"/>
+                    </a:xfrm>
+                    <a:prstGeom prst="rect">
+                      <a:avLst/>
+                    </a:prstGeom>
+                  </pic:spPr>
+                </pic:pic>
+              </a:graphicData>
+            </a:graphic>
+          </wp:inline>
+        </w:drawing>
+      </w:r>
+    </w:p>
+    <w:p>
+      <w:pPr>
+        <w:rPr>
+          <w:rtl/>
+          <w:lang w:bidi="ar-EG"/>
+        </w:rPr>
+      </w:pPr>
       <w:bookmarkStart w:id="0" w:name="_GoBack"/>
       <w:bookmarkEnd w:id="0"/>
     </w:p>
@@ -1444,6 +1835,27 @@
     <w:name w:val="Normal"/>
     <w:qFormat/>
   </w:style>
+  <w:style w:type="paragraph" w:styleId="Heading1">
+    <w:name w:val="heading 1"/>
+    <w:basedOn w:val="Normal"/>
+    <w:next w:val="Normal"/>
+    <w:link w:val="Heading1Char"/>
+    <w:uiPriority w:val="9"/>
+    <w:qFormat/>
+    <w:rsid w:val="009823A6"/>
+    <w:pPr>
+      <w:keepNext/>
+      <w:keepLines/>
+      <w:spacing w:before="240" w:after="0"/>
+      <w:outlineLvl w:val="0"/>
+    </w:pPr>
+    <w:rPr>
+      <w:rFonts w:asciiTheme="majorHAnsi" w:eastAsiaTheme="majorEastAsia" w:hAnsiTheme="majorHAnsi" w:cstheme="majorBidi"/>
+      <w:color w:val="2F5496" w:themeColor="accent1" w:themeShade="BF"/>
+      <w:sz w:val="32"/>
+      <w:szCs w:val="32"/>
+    </w:rPr>
+  </w:style>
   <w:style w:type="paragraph" w:styleId="Heading2">
     <w:name w:val="heading 2"/>
     <w:basedOn w:val="Normal"/>
@@ -1576,6 +1988,30 @@
     <w:link w:val="Footer"/>
     <w:uiPriority w:val="99"/>
     <w:rsid w:val="00FC5158"/>
+  </w:style>
+  <w:style w:type="character" w:customStyle="1" w:styleId="Heading1Char">
+    <w:name w:val="Heading 1 Char"/>
+    <w:basedOn w:val="DefaultParagraphFont"/>
+    <w:link w:val="Heading1"/>
+    <w:uiPriority w:val="9"/>
+    <w:rsid w:val="009823A6"/>
+    <w:rPr>
+      <w:rFonts w:asciiTheme="majorHAnsi" w:eastAsiaTheme="majorEastAsia" w:hAnsiTheme="majorHAnsi" w:cstheme="majorBidi"/>
+      <w:color w:val="2F5496" w:themeColor="accent1" w:themeShade="BF"/>
+      <w:sz w:val="32"/>
+      <w:szCs w:val="32"/>
+    </w:rPr>
+  </w:style>
+  <w:style w:type="character" w:styleId="Strong">
+    <w:name w:val="Strong"/>
+    <w:basedOn w:val="DefaultParagraphFont"/>
+    <w:uiPriority w:val="22"/>
+    <w:qFormat/>
+    <w:rsid w:val="009823A6"/>
+    <w:rPr>
+      <w:b/>
+      <w:bCs/>
+    </w:rPr>
   </w:style>
 </w:styles>
 </file>

</xml_diff>

<commit_message>
Basic Types and notes
</commit_message>
<xml_diff>
--- a/Notes.docx
+++ b/Notes.docx
@@ -1363,13 +1363,362 @@
     </w:p>
     <w:p>
       <w:pPr>
+        <w:pStyle w:val="Heading2"/>
+        <w:spacing w:before="0" w:beforeAutospacing="0" w:after="0" w:afterAutospacing="0" w:line="480" w:lineRule="atLeast"/>
+        <w:rPr>
+          <w:rFonts w:ascii="Arial" w:hAnsi="Arial" w:cs="Arial"/>
+          <w:color w:val="333333"/>
+        </w:rPr>
+      </w:pPr>
+      <w:r>
+        <w:rPr>
+          <w:rFonts w:ascii="Arial" w:hAnsi="Arial" w:cs="Arial"/>
+          <w:color w:val="333333"/>
+        </w:rPr>
+        <w:t>Basic types</w:t>
+      </w:r>
+    </w:p>
+    <w:p>
+      <w:pPr>
+        <w:pStyle w:val="NormalWeb"/>
+        <w:spacing w:before="240" w:beforeAutospacing="0" w:after="240" w:afterAutospacing="0"/>
+        <w:rPr>
+          <w:rFonts w:ascii="Arial" w:hAnsi="Arial" w:cs="Arial"/>
+          <w:color w:val="000000"/>
+        </w:rPr>
+      </w:pPr>
+      <w:r>
+        <w:rPr>
+          <w:rFonts w:ascii="Arial" w:hAnsi="Arial" w:cs="Arial"/>
+          <w:color w:val="000000"/>
+        </w:rPr>
+        <w:t>Go's basic types are</w:t>
+      </w:r>
+    </w:p>
+    <w:p>
+      <w:pPr>
+        <w:pStyle w:val="HTMLPreformatted"/>
+        <w:shd w:val="clear" w:color="auto" w:fill="FAFAFA"/>
+        <w:rPr>
+          <w:color w:val="333333"/>
+          <w:sz w:val="22"/>
+          <w:szCs w:val="22"/>
+        </w:rPr>
+      </w:pPr>
+      <w:r>
+        <w:rPr>
+          <w:color w:val="333333"/>
+          <w:sz w:val="22"/>
+          <w:szCs w:val="22"/>
+        </w:rPr>
+        <w:t>bool</w:t>
+      </w:r>
+    </w:p>
+    <w:p>
+      <w:pPr>
+        <w:pStyle w:val="HTMLPreformatted"/>
+        <w:shd w:val="clear" w:color="auto" w:fill="FAFAFA"/>
+        <w:rPr>
+          <w:color w:val="333333"/>
+          <w:sz w:val="22"/>
+          <w:szCs w:val="22"/>
+        </w:rPr>
+      </w:pPr>
+    </w:p>
+    <w:p>
+      <w:pPr>
+        <w:pStyle w:val="HTMLPreformatted"/>
+        <w:shd w:val="clear" w:color="auto" w:fill="FAFAFA"/>
+        <w:rPr>
+          <w:color w:val="333333"/>
+          <w:sz w:val="22"/>
+          <w:szCs w:val="22"/>
+        </w:rPr>
+      </w:pPr>
+      <w:r>
+        <w:rPr>
+          <w:color w:val="333333"/>
+          <w:sz w:val="22"/>
+          <w:szCs w:val="22"/>
+        </w:rPr>
+        <w:t>string</w:t>
+      </w:r>
+    </w:p>
+    <w:p>
+      <w:pPr>
+        <w:pStyle w:val="HTMLPreformatted"/>
+        <w:shd w:val="clear" w:color="auto" w:fill="FAFAFA"/>
+        <w:rPr>
+          <w:color w:val="333333"/>
+          <w:sz w:val="22"/>
+          <w:szCs w:val="22"/>
+        </w:rPr>
+      </w:pPr>
+    </w:p>
+    <w:p>
+      <w:pPr>
+        <w:pStyle w:val="HTMLPreformatted"/>
+        <w:shd w:val="clear" w:color="auto" w:fill="FAFAFA"/>
+        <w:rPr>
+          <w:color w:val="333333"/>
+          <w:sz w:val="22"/>
+          <w:szCs w:val="22"/>
+        </w:rPr>
+      </w:pPr>
+      <w:proofErr w:type="gramStart"/>
+      <w:r>
+        <w:rPr>
+          <w:color w:val="333333"/>
+          <w:sz w:val="22"/>
+          <w:szCs w:val="22"/>
+        </w:rPr>
+        <w:t>int  int</w:t>
+      </w:r>
+      <w:proofErr w:type="gramEnd"/>
+      <w:r>
+        <w:rPr>
+          <w:color w:val="333333"/>
+          <w:sz w:val="22"/>
+          <w:szCs w:val="22"/>
+        </w:rPr>
+        <w:t>8  int16  int32  int64</w:t>
+      </w:r>
+    </w:p>
+    <w:p>
+      <w:pPr>
+        <w:pStyle w:val="HTMLPreformatted"/>
+        <w:shd w:val="clear" w:color="auto" w:fill="FAFAFA"/>
+        <w:rPr>
+          <w:color w:val="333333"/>
+          <w:sz w:val="22"/>
+          <w:szCs w:val="22"/>
+        </w:rPr>
+      </w:pPr>
+      <w:proofErr w:type="spellStart"/>
+      <w:r>
+        <w:rPr>
+          <w:color w:val="333333"/>
+          <w:sz w:val="22"/>
+          <w:szCs w:val="22"/>
+        </w:rPr>
+        <w:t>uint</w:t>
+      </w:r>
+      <w:proofErr w:type="spellEnd"/>
+      <w:r>
+        <w:rPr>
+          <w:color w:val="333333"/>
+          <w:sz w:val="22"/>
+          <w:szCs w:val="22"/>
+        </w:rPr>
+        <w:t xml:space="preserve"> uint8 uint16 uint32 uint64 </w:t>
+      </w:r>
+      <w:proofErr w:type="spellStart"/>
+      <w:r>
+        <w:rPr>
+          <w:color w:val="333333"/>
+          <w:sz w:val="22"/>
+          <w:szCs w:val="22"/>
+        </w:rPr>
+        <w:t>uintptr</w:t>
+      </w:r>
+      <w:proofErr w:type="spellEnd"/>
+    </w:p>
+    <w:p>
+      <w:pPr>
+        <w:pStyle w:val="HTMLPreformatted"/>
+        <w:shd w:val="clear" w:color="auto" w:fill="FAFAFA"/>
+        <w:rPr>
+          <w:color w:val="333333"/>
+          <w:sz w:val="22"/>
+          <w:szCs w:val="22"/>
+        </w:rPr>
+      </w:pPr>
+    </w:p>
+    <w:p>
+      <w:pPr>
+        <w:pStyle w:val="HTMLPreformatted"/>
+        <w:shd w:val="clear" w:color="auto" w:fill="FAFAFA"/>
+        <w:rPr>
+          <w:color w:val="333333"/>
+          <w:sz w:val="22"/>
+          <w:szCs w:val="22"/>
+        </w:rPr>
+      </w:pPr>
+      <w:r>
+        <w:rPr>
+          <w:color w:val="333333"/>
+          <w:sz w:val="22"/>
+          <w:szCs w:val="22"/>
+        </w:rPr>
+        <w:t>byte // alias for uint8</w:t>
+      </w:r>
+    </w:p>
+    <w:p>
+      <w:pPr>
+        <w:pStyle w:val="HTMLPreformatted"/>
+        <w:shd w:val="clear" w:color="auto" w:fill="FAFAFA"/>
+        <w:rPr>
+          <w:color w:val="333333"/>
+          <w:sz w:val="22"/>
+          <w:szCs w:val="22"/>
+        </w:rPr>
+      </w:pPr>
+    </w:p>
+    <w:p>
+      <w:pPr>
+        <w:pStyle w:val="HTMLPreformatted"/>
+        <w:shd w:val="clear" w:color="auto" w:fill="FAFAFA"/>
+        <w:rPr>
+          <w:color w:val="333333"/>
+          <w:sz w:val="22"/>
+          <w:szCs w:val="22"/>
+        </w:rPr>
+      </w:pPr>
+      <w:r>
+        <w:rPr>
+          <w:color w:val="333333"/>
+          <w:sz w:val="22"/>
+          <w:szCs w:val="22"/>
+        </w:rPr>
+        <w:t>rune // alias for int32</w:t>
+      </w:r>
+    </w:p>
+    <w:p>
+      <w:pPr>
+        <w:pStyle w:val="HTMLPreformatted"/>
+        <w:shd w:val="clear" w:color="auto" w:fill="FAFAFA"/>
+        <w:rPr>
+          <w:color w:val="333333"/>
+          <w:sz w:val="22"/>
+          <w:szCs w:val="22"/>
+        </w:rPr>
+      </w:pPr>
+      <w:r>
+        <w:rPr>
+          <w:color w:val="333333"/>
+          <w:sz w:val="22"/>
+          <w:szCs w:val="22"/>
+        </w:rPr>
+        <w:t xml:space="preserve">     // represents a Unicode code point</w:t>
+      </w:r>
+    </w:p>
+    <w:p>
+      <w:pPr>
+        <w:pStyle w:val="HTMLPreformatted"/>
+        <w:shd w:val="clear" w:color="auto" w:fill="FAFAFA"/>
+        <w:rPr>
+          <w:color w:val="333333"/>
+          <w:sz w:val="22"/>
+          <w:szCs w:val="22"/>
+        </w:rPr>
+      </w:pPr>
+    </w:p>
+    <w:p>
+      <w:pPr>
+        <w:pStyle w:val="HTMLPreformatted"/>
+        <w:shd w:val="clear" w:color="auto" w:fill="FAFAFA"/>
+        <w:rPr>
+          <w:color w:val="333333"/>
+          <w:sz w:val="22"/>
+          <w:szCs w:val="22"/>
+        </w:rPr>
+      </w:pPr>
+      <w:r>
+        <w:rPr>
+          <w:color w:val="333333"/>
+          <w:sz w:val="22"/>
+          <w:szCs w:val="22"/>
+        </w:rPr>
+        <w:t>float32 float64</w:t>
+      </w:r>
+    </w:p>
+    <w:p>
+      <w:pPr>
+        <w:pStyle w:val="HTMLPreformatted"/>
+        <w:shd w:val="clear" w:color="auto" w:fill="FAFAFA"/>
+        <w:rPr>
+          <w:color w:val="333333"/>
+          <w:sz w:val="22"/>
+          <w:szCs w:val="22"/>
+        </w:rPr>
+      </w:pPr>
+    </w:p>
+    <w:p>
+      <w:pPr>
+        <w:pStyle w:val="HTMLPreformatted"/>
+        <w:shd w:val="clear" w:color="auto" w:fill="FAFAFA"/>
+        <w:rPr>
+          <w:color w:val="333333"/>
+          <w:sz w:val="22"/>
+          <w:szCs w:val="22"/>
+        </w:rPr>
+      </w:pPr>
+      <w:r>
+        <w:rPr>
+          <w:color w:val="333333"/>
+          <w:sz w:val="22"/>
+          <w:szCs w:val="22"/>
+        </w:rPr>
+        <w:t>complex64 complex128</w:t>
+      </w:r>
+    </w:p>
+    <w:p>
+      <w:pPr>
+        <w:rPr>
+          <w:lang w:bidi="ar-EG"/>
+        </w:rPr>
+      </w:pPr>
+      <w:bookmarkStart w:id="0" w:name="_GoBack"/>
+      <w:r>
+        <w:rPr>
+          <w:noProof/>
+        </w:rPr>
+        <w:lastRenderedPageBreak/>
+        <w:drawing>
+          <wp:inline distT="0" distB="0" distL="0" distR="0" wp14:anchorId="6161FC27" wp14:editId="75A14F8C">
+            <wp:extent cx="5213350" cy="3590305"/>
+            <wp:effectExtent l="0" t="0" r="6350" b="0"/>
+            <wp:docPr id="6" name="Picture 6"/>
+            <wp:cNvGraphicFramePr>
+              <a:graphicFrameLocks xmlns:a="http://schemas.openxmlformats.org/drawingml/2006/main" noChangeAspect="1"/>
+            </wp:cNvGraphicFramePr>
+            <a:graphic xmlns:a="http://schemas.openxmlformats.org/drawingml/2006/main">
+              <a:graphicData uri="http://schemas.openxmlformats.org/drawingml/2006/picture">
+                <pic:pic xmlns:pic="http://schemas.openxmlformats.org/drawingml/2006/picture">
+                  <pic:nvPicPr>
+                    <pic:cNvPr id="1" name=""/>
+                    <pic:cNvPicPr/>
+                  </pic:nvPicPr>
+                  <pic:blipFill>
+                    <a:blip r:embed="rId11"/>
+                    <a:stretch>
+                      <a:fillRect/>
+                    </a:stretch>
+                  </pic:blipFill>
+                  <pic:spPr>
+                    <a:xfrm>
+                      <a:off x="0" y="0"/>
+                      <a:ext cx="5219420" cy="3594485"/>
+                    </a:xfrm>
+                    <a:prstGeom prst="rect">
+                      <a:avLst/>
+                    </a:prstGeom>
+                  </pic:spPr>
+                </pic:pic>
+              </a:graphicData>
+            </a:graphic>
+          </wp:inline>
+        </w:drawing>
+      </w:r>
+      <w:bookmarkEnd w:id="0"/>
+    </w:p>
+    <w:p>
+      <w:pPr>
         <w:rPr>
           <w:rtl/>
           <w:lang w:bidi="ar-EG"/>
         </w:rPr>
       </w:pPr>
-      <w:bookmarkStart w:id="0" w:name="_GoBack"/>
-      <w:bookmarkEnd w:id="0"/>
     </w:p>
     <w:sectPr>
       <w:pgSz w:w="12240" w:h="15840"/>
@@ -2013,6 +2362,54 @@
       <w:bCs/>
     </w:rPr>
   </w:style>
+  <w:style w:type="paragraph" w:styleId="HTMLPreformatted">
+    <w:name w:val="HTML Preformatted"/>
+    <w:basedOn w:val="Normal"/>
+    <w:link w:val="HTMLPreformattedChar"/>
+    <w:uiPriority w:val="99"/>
+    <w:semiHidden/>
+    <w:unhideWhenUsed/>
+    <w:rsid w:val="00E44EC0"/>
+    <w:pPr>
+      <w:tabs>
+        <w:tab w:val="left" w:pos="916"/>
+        <w:tab w:val="left" w:pos="1832"/>
+        <w:tab w:val="left" w:pos="2748"/>
+        <w:tab w:val="left" w:pos="3664"/>
+        <w:tab w:val="left" w:pos="4580"/>
+        <w:tab w:val="left" w:pos="5496"/>
+        <w:tab w:val="left" w:pos="6412"/>
+        <w:tab w:val="left" w:pos="7328"/>
+        <w:tab w:val="left" w:pos="8244"/>
+        <w:tab w:val="left" w:pos="9160"/>
+        <w:tab w:val="left" w:pos="10076"/>
+        <w:tab w:val="left" w:pos="10992"/>
+        <w:tab w:val="left" w:pos="11908"/>
+        <w:tab w:val="left" w:pos="12824"/>
+        <w:tab w:val="left" w:pos="13740"/>
+        <w:tab w:val="left" w:pos="14656"/>
+      </w:tabs>
+      <w:spacing w:after="0" w:line="240" w:lineRule="auto"/>
+    </w:pPr>
+    <w:rPr>
+      <w:rFonts w:ascii="Courier New" w:eastAsia="Times New Roman" w:hAnsi="Courier New" w:cs="Courier New"/>
+      <w:sz w:val="20"/>
+      <w:szCs w:val="20"/>
+    </w:rPr>
+  </w:style>
+  <w:style w:type="character" w:customStyle="1" w:styleId="HTMLPreformattedChar">
+    <w:name w:val="HTML Preformatted Char"/>
+    <w:basedOn w:val="DefaultParagraphFont"/>
+    <w:link w:val="HTMLPreformatted"/>
+    <w:uiPriority w:val="99"/>
+    <w:semiHidden/>
+    <w:rsid w:val="00E44EC0"/>
+    <w:rPr>
+      <w:rFonts w:ascii="Courier New" w:eastAsia="Times New Roman" w:hAnsi="Courier New" w:cs="Courier New"/>
+      <w:sz w:val="20"/>
+      <w:szCs w:val="20"/>
+    </w:rPr>
+  </w:style>
 </w:styles>
 </file>
 

</xml_diff>

<commit_message>
Basic types in go  languages
</commit_message>
<xml_diff>
--- a/Notes.docx
+++ b/Notes.docx
@@ -1668,7 +1668,6 @@
           <w:lang w:bidi="ar-EG"/>
         </w:rPr>
       </w:pPr>
-      <w:bookmarkStart w:id="0" w:name="_GoBack"/>
       <w:r>
         <w:rPr>
           <w:noProof/>
@@ -1710,7 +1709,155 @@
           </wp:inline>
         </w:drawing>
       </w:r>
-      <w:bookmarkEnd w:id="0"/>
+    </w:p>
+    <w:p>
+      <w:pPr>
+        <w:rPr>
+          <w:lang w:bidi="ar-EG"/>
+        </w:rPr>
+      </w:pPr>
+    </w:p>
+    <w:p>
+      <w:pPr>
+        <w:pStyle w:val="Heading2"/>
+        <w:spacing w:before="0" w:beforeAutospacing="0" w:after="0" w:afterAutospacing="0" w:line="480" w:lineRule="atLeast"/>
+        <w:rPr>
+          <w:rFonts w:ascii="Arial" w:hAnsi="Arial" w:cs="Arial"/>
+          <w:color w:val="333333"/>
+        </w:rPr>
+      </w:pPr>
+      <w:r>
+        <w:rPr>
+          <w:rFonts w:ascii="Arial" w:hAnsi="Arial" w:cs="Arial"/>
+          <w:color w:val="333333"/>
+        </w:rPr>
+        <w:t>Constants</w:t>
+      </w:r>
+    </w:p>
+    <w:p>
+      <w:pPr>
+        <w:pStyle w:val="NormalWeb"/>
+        <w:spacing w:before="240" w:beforeAutospacing="0" w:after="240" w:afterAutospacing="0"/>
+        <w:rPr>
+          <w:rFonts w:ascii="Arial" w:hAnsi="Arial" w:cs="Arial"/>
+          <w:color w:val="000000"/>
+        </w:rPr>
+      </w:pPr>
+      <w:r>
+        <w:rPr>
+          <w:rFonts w:ascii="Arial" w:hAnsi="Arial" w:cs="Arial"/>
+          <w:color w:val="000000"/>
+        </w:rPr>
+        <w:t>Constants are declared like variables, but with the </w:t>
+      </w:r>
+      <w:r>
+        <w:rPr>
+          <w:rStyle w:val="HTMLCode"/>
+          <w:color w:val="333333"/>
+          <w:shd w:val="clear" w:color="auto" w:fill="FAFAFA"/>
+        </w:rPr>
+        <w:t>const</w:t>
+      </w:r>
+      <w:r>
+        <w:rPr>
+          <w:rFonts w:ascii="Arial" w:hAnsi="Arial" w:cs="Arial"/>
+          <w:color w:val="000000"/>
+        </w:rPr>
+        <w:t> keyword.</w:t>
+      </w:r>
+    </w:p>
+    <w:p>
+      <w:pPr>
+        <w:pStyle w:val="NormalWeb"/>
+        <w:spacing w:before="240" w:beforeAutospacing="0" w:after="240" w:afterAutospacing="0"/>
+        <w:rPr>
+          <w:rFonts w:ascii="Arial" w:hAnsi="Arial" w:cs="Arial"/>
+          <w:color w:val="000000"/>
+        </w:rPr>
+      </w:pPr>
+      <w:r>
+        <w:rPr>
+          <w:rFonts w:ascii="Arial" w:hAnsi="Arial" w:cs="Arial"/>
+          <w:color w:val="000000"/>
+        </w:rPr>
+        <w:t xml:space="preserve">Constants can be character, string, </w:t>
+      </w:r>
+      <w:proofErr w:type="spellStart"/>
+      <w:r>
+        <w:rPr>
+          <w:rFonts w:ascii="Arial" w:hAnsi="Arial" w:cs="Arial"/>
+          <w:color w:val="000000"/>
+        </w:rPr>
+        <w:t>boolean</w:t>
+      </w:r>
+      <w:proofErr w:type="spellEnd"/>
+      <w:r>
+        <w:rPr>
+          <w:rFonts w:ascii="Arial" w:hAnsi="Arial" w:cs="Arial"/>
+          <w:color w:val="000000"/>
+        </w:rPr>
+        <w:t>, or numeric values.</w:t>
+      </w:r>
+    </w:p>
+    <w:p>
+      <w:pPr>
+        <w:pStyle w:val="NormalWeb"/>
+        <w:spacing w:before="240" w:beforeAutospacing="0" w:after="240" w:afterAutospacing="0"/>
+        <w:rPr>
+          <w:rFonts w:ascii="Arial" w:hAnsi="Arial" w:cs="Arial"/>
+          <w:color w:val="000000"/>
+        </w:rPr>
+      </w:pPr>
+      <w:r>
+        <w:rPr>
+          <w:rFonts w:ascii="Arial" w:hAnsi="Arial" w:cs="Arial"/>
+          <w:color w:val="000000"/>
+        </w:rPr>
+        <w:t xml:space="preserve">Constants cannot be declared using </w:t>
+      </w:r>
+      <w:proofErr w:type="gramStart"/>
+      <w:r>
+        <w:rPr>
+          <w:rFonts w:ascii="Arial" w:hAnsi="Arial" w:cs="Arial"/>
+          <w:color w:val="000000"/>
+          <w:highlight w:val="yellow"/>
+        </w:rPr>
+        <w:t>the </w:t>
+      </w:r>
+      <w:r>
+        <w:rPr>
+          <w:rStyle w:val="HTMLCode"/>
+          <w:color w:val="333333"/>
+          <w:highlight w:val="yellow"/>
+          <w:shd w:val="clear" w:color="auto" w:fill="FAFAFA"/>
+        </w:rPr>
+        <w:t>:</w:t>
+      </w:r>
+      <w:proofErr w:type="gramEnd"/>
+      <w:r>
+        <w:rPr>
+          <w:rStyle w:val="HTMLCode"/>
+          <w:color w:val="333333"/>
+          <w:highlight w:val="yellow"/>
+          <w:shd w:val="clear" w:color="auto" w:fill="FAFAFA"/>
+        </w:rPr>
+        <w:t>=</w:t>
+      </w:r>
+      <w:r>
+        <w:rPr>
+          <w:rFonts w:ascii="Arial" w:hAnsi="Arial" w:cs="Arial"/>
+          <w:color w:val="000000"/>
+          <w:highlight w:val="yellow"/>
+        </w:rPr>
+        <w:t> syntax.</w:t>
+      </w:r>
+    </w:p>
+    <w:p>
+      <w:pPr>
+        <w:rPr>
+          <w:lang w:bidi="ar-EG"/>
+        </w:rPr>
+      </w:pPr>
     </w:p>
     <w:p>
       <w:pPr>
@@ -1719,6 +1866,8 @@
           <w:lang w:bidi="ar-EG"/>
         </w:rPr>
       </w:pPr>
+      <w:bookmarkStart w:id="0" w:name="_GoBack"/>
+      <w:bookmarkEnd w:id="0"/>
     </w:p>
     <w:sectPr>
       <w:pgSz w:w="12240" w:h="15840"/>

</xml_diff>

<commit_message>
defer and switch case statment
</commit_message>
<xml_diff>
--- a/Notes.docx
+++ b/Notes.docx
@@ -1918,13 +1918,6 @@
     <w:p>
       <w:pPr>
         <w:rPr>
-          <w:lang w:bidi="ar-EG"/>
-        </w:rPr>
-      </w:pPr>
-    </w:p>
-    <w:p>
-      <w:pPr>
-        <w:rPr>
           <w:b/>
           <w:bCs/>
           <w:sz w:val="32"/>
@@ -3796,10 +3789,295 @@
     <w:p>
       <w:pPr>
         <w:rPr>
+          <w:b/>
+          <w:bCs/>
+          <w:sz w:val="36"/>
+          <w:szCs w:val="36"/>
+          <w:lang w:bidi="ar-EG"/>
+        </w:rPr>
+      </w:pPr>
+      <w:r>
+        <w:rPr>
+          <w:b/>
+          <w:bCs/>
+          <w:sz w:val="36"/>
+          <w:szCs w:val="36"/>
+          <w:lang w:bidi="ar-EG"/>
+        </w:rPr>
+        <w:t>Switch case</w:t>
+      </w:r>
+    </w:p>
+    <w:p>
+      <w:pPr>
+        <w:rPr>
+          <w:rFonts w:ascii="Arial" w:hAnsi="Arial" w:cs="Arial"/>
+          <w:color w:val="000000"/>
+          <w:shd w:val="clear" w:color="auto" w:fill="FFFFFF"/>
+        </w:rPr>
+      </w:pPr>
+      <w:r>
+        <w:rPr>
+          <w:rFonts w:ascii="Arial" w:hAnsi="Arial" w:cs="Arial"/>
+          <w:color w:val="000000"/>
+          <w:shd w:val="clear" w:color="auto" w:fill="FFFFFF"/>
+        </w:rPr>
+        <w:t>A </w:t>
+      </w:r>
+      <w:r>
+        <w:rPr>
+          <w:rStyle w:val="HTMLCode"/>
+          <w:rFonts w:eastAsiaTheme="minorHAnsi"/>
+          <w:color w:val="333333"/>
+          <w:sz w:val="24"/>
+          <w:szCs w:val="24"/>
+          <w:shd w:val="clear" w:color="auto" w:fill="FAFAFA"/>
+        </w:rPr>
+        <w:t>switch</w:t>
+      </w:r>
+      <w:r>
+        <w:rPr>
+          <w:rFonts w:ascii="Arial" w:hAnsi="Arial" w:cs="Arial"/>
+          <w:color w:val="000000"/>
+          <w:shd w:val="clear" w:color="auto" w:fill="FFFFFF"/>
+        </w:rPr>
+        <w:t> statement is a shorter way to write a sequence of </w:t>
+      </w:r>
+      <w:r>
+        <w:rPr>
+          <w:rStyle w:val="HTMLCode"/>
+          <w:rFonts w:eastAsiaTheme="minorHAnsi"/>
+          <w:color w:val="333333"/>
+          <w:sz w:val="24"/>
+          <w:szCs w:val="24"/>
+          <w:shd w:val="clear" w:color="auto" w:fill="FAFAFA"/>
+        </w:rPr>
+        <w:t>if - else</w:t>
+      </w:r>
+      <w:r>
+        <w:rPr>
+          <w:rFonts w:ascii="Arial" w:hAnsi="Arial" w:cs="Arial"/>
+          <w:color w:val="000000"/>
+          <w:shd w:val="clear" w:color="auto" w:fill="FFFFFF"/>
+        </w:rPr>
+        <w:t> statements. It runs the first case whose value is equal to the condition expression</w:t>
+      </w:r>
+    </w:p>
+    <w:p>
+      <w:pPr>
+        <w:rPr>
+          <w:b/>
+          <w:bCs/>
+          <w:sz w:val="36"/>
+          <w:szCs w:val="36"/>
+          <w:lang w:bidi="ar-EG"/>
+        </w:rPr>
+      </w:pPr>
+    </w:p>
+    <w:p>
+      <w:pPr>
+        <w:rPr>
+          <w:b/>
+          <w:bCs/>
+          <w:sz w:val="36"/>
+          <w:szCs w:val="36"/>
+          <w:lang w:bidi="ar-EG"/>
+        </w:rPr>
+      </w:pPr>
+      <w:r>
+        <w:rPr>
+          <w:rFonts w:ascii="Arial" w:hAnsi="Arial" w:cs="Arial"/>
+          <w:color w:val="000000"/>
+          <w:shd w:val="clear" w:color="auto" w:fill="FFFFFF"/>
+        </w:rPr>
+        <w:t>the **</w:t>
+      </w:r>
+      <w:r>
+        <w:rPr>
+          <w:rStyle w:val="HTMLCode"/>
+          <w:rFonts w:eastAsiaTheme="minorHAnsi"/>
+          <w:color w:val="333333"/>
+          <w:sz w:val="24"/>
+          <w:szCs w:val="24"/>
+          <w:shd w:val="clear" w:color="auto" w:fill="FAFAFA"/>
+        </w:rPr>
+        <w:t>break**</w:t>
+      </w:r>
+      <w:r>
+        <w:rPr>
+          <w:rFonts w:ascii="Arial" w:hAnsi="Arial" w:cs="Arial"/>
+          <w:color w:val="000000"/>
+          <w:shd w:val="clear" w:color="auto" w:fill="FFFFFF"/>
+        </w:rPr>
+        <w:t> statement that is needed at the end of each case in those languages is provided automatically in Go. Another important difference is that Go's switch cases need not be constants, and the values involved need not be integers.</w:t>
+      </w:r>
+    </w:p>
+    <w:p>
+      <w:pPr>
+        <w:rPr>
+          <w:lang w:bidi="ar-EG"/>
+        </w:rPr>
+      </w:pPr>
+    </w:p>
+    <w:p>
+      <w:pPr>
+        <w:rPr>
+          <w:lang w:bidi="ar-EG"/>
+        </w:rPr>
+      </w:pPr>
+      <w:r>
+        <w:rPr>
+          <w:noProof/>
+        </w:rPr>
+        <w:drawing>
+          <wp:inline distT="0" distB="0" distL="0" distR="0" wp14:anchorId="59410982" wp14:editId="2F16B68A">
+            <wp:extent cx="3689350" cy="2040967"/>
+            <wp:effectExtent l="0" t="0" r="6350" b="0"/>
+            <wp:docPr id="9" name="Picture 9"/>
+            <wp:cNvGraphicFramePr>
+              <a:graphicFrameLocks xmlns:a="http://schemas.openxmlformats.org/drawingml/2006/main" noChangeAspect="1"/>
+            </wp:cNvGraphicFramePr>
+            <a:graphic xmlns:a="http://schemas.openxmlformats.org/drawingml/2006/main">
+              <a:graphicData uri="http://schemas.openxmlformats.org/drawingml/2006/picture">
+                <pic:pic xmlns:pic="http://schemas.openxmlformats.org/drawingml/2006/picture">
+                  <pic:nvPicPr>
+                    <pic:cNvPr id="1" name=""/>
+                    <pic:cNvPicPr/>
+                  </pic:nvPicPr>
+                  <pic:blipFill>
+                    <a:blip r:embed="rId15"/>
+                    <a:stretch>
+                      <a:fillRect/>
+                    </a:stretch>
+                  </pic:blipFill>
+                  <pic:spPr>
+                    <a:xfrm>
+                      <a:off x="0" y="0"/>
+                      <a:ext cx="3704168" cy="2049164"/>
+                    </a:xfrm>
+                    <a:prstGeom prst="rect">
+                      <a:avLst/>
+                    </a:prstGeom>
+                  </pic:spPr>
+                </pic:pic>
+              </a:graphicData>
+            </a:graphic>
+          </wp:inline>
+        </w:drawing>
+      </w:r>
+    </w:p>
+    <w:p>
+      <w:pPr>
+        <w:rPr>
+          <w:lang w:bidi="ar-EG"/>
+        </w:rPr>
+      </w:pPr>
+    </w:p>
+    <w:p>
+      <w:pPr>
+        <w:rPr>
+          <w:b/>
+          <w:bCs/>
+          <w:sz w:val="32"/>
+          <w:szCs w:val="32"/>
+          <w:lang w:bidi="ar-EG"/>
+        </w:rPr>
+      </w:pPr>
+      <w:r>
+        <w:rPr>
+          <w:b/>
+          <w:bCs/>
+          <w:sz w:val="32"/>
+          <w:szCs w:val="32"/>
+          <w:lang w:bidi="ar-EG"/>
+        </w:rPr>
+        <w:t>Defer</w:t>
+      </w:r>
+    </w:p>
+    <w:p>
+      <w:pPr>
+        <w:pStyle w:val="Heading2"/>
+        <w:spacing w:before="0" w:beforeAutospacing="0" w:after="0" w:afterAutospacing="0" w:line="480" w:lineRule="atLeast"/>
+        <w:rPr>
+          <w:rFonts w:ascii="Arial" w:hAnsi="Arial" w:cs="Arial"/>
+          <w:color w:val="333333"/>
+        </w:rPr>
+      </w:pPr>
+      <w:r>
+        <w:rPr>
+          <w:rFonts w:ascii="Arial" w:hAnsi="Arial" w:cs="Arial"/>
+          <w:color w:val="333333"/>
+        </w:rPr>
+        <w:t>Stacking defers</w:t>
+      </w:r>
+    </w:p>
+    <w:p>
+      <w:pPr>
+        <w:pStyle w:val="NormalWeb"/>
+        <w:spacing w:before="240" w:beforeAutospacing="0" w:after="240" w:afterAutospacing="0"/>
+        <w:rPr>
+          <w:rFonts w:ascii="Arial" w:hAnsi="Arial" w:cs="Arial"/>
+          <w:color w:val="000000"/>
+        </w:rPr>
+      </w:pPr>
+      <w:r>
+        <w:rPr>
+          <w:rFonts w:ascii="Arial" w:hAnsi="Arial" w:cs="Arial"/>
+          <w:color w:val="000000"/>
+        </w:rPr>
+        <w:t>Deferred function calls are pushed onto a stack. When a function returns, its deferred calls are executed in last-in-first-out order.</w:t>
+      </w:r>
+    </w:p>
+    <w:p>
+      <w:pPr>
+        <w:rPr>
+          <w:b/>
+          <w:bCs/>
+          <w:sz w:val="32"/>
+          <w:szCs w:val="32"/>
           <w:rtl/>
           <w:lang w:bidi="ar-EG"/>
         </w:rPr>
       </w:pPr>
+      <w:r>
+        <w:rPr>
+          <w:noProof/>
+        </w:rPr>
+        <w:drawing>
+          <wp:inline distT="0" distB="0" distL="0" distR="0" wp14:anchorId="5D0B2CCE" wp14:editId="53861AD0">
+            <wp:extent cx="5943600" cy="2322195"/>
+            <wp:effectExtent l="0" t="0" r="0" b="1905"/>
+            <wp:docPr id="10" name="Picture 10"/>
+            <wp:cNvGraphicFramePr>
+              <a:graphicFrameLocks xmlns:a="http://schemas.openxmlformats.org/drawingml/2006/main" noChangeAspect="1"/>
+            </wp:cNvGraphicFramePr>
+            <a:graphic xmlns:a="http://schemas.openxmlformats.org/drawingml/2006/main">
+              <a:graphicData uri="http://schemas.openxmlformats.org/drawingml/2006/picture">
+                <pic:pic xmlns:pic="http://schemas.openxmlformats.org/drawingml/2006/picture">
+                  <pic:nvPicPr>
+                    <pic:cNvPr id="1" name=""/>
+                    <pic:cNvPicPr/>
+                  </pic:nvPicPr>
+                  <pic:blipFill>
+                    <a:blip r:embed="rId16"/>
+                    <a:stretch>
+                      <a:fillRect/>
+                    </a:stretch>
+                  </pic:blipFill>
+                  <pic:spPr>
+                    <a:xfrm>
+                      <a:off x="0" y="0"/>
+                      <a:ext cx="5943600" cy="2322195"/>
+                    </a:xfrm>
+                    <a:prstGeom prst="rect">
+                      <a:avLst/>
+                    </a:prstGeom>
+                  </pic:spPr>
+                </pic:pic>
+              </a:graphicData>
+            </a:graphic>
+          </wp:inline>
+        </w:drawing>
+      </w:r>
       <w:bookmarkStart w:id="0" w:name="_GoBack"/>
       <w:bookmarkEnd w:id="0"/>
     </w:p>

</xml_diff>

<commit_message>
slice as reference type
</commit_message>
<xml_diff>
--- a/Notes.docx
+++ b/Notes.docx
@@ -5097,8 +5097,355 @@
           <w:lang w:bidi="ar-EG"/>
         </w:rPr>
       </w:pPr>
+    </w:p>
+    <w:p>
+      <w:pPr>
+        <w:rPr>
+          <w:b/>
+          <w:bCs/>
+          <w:sz w:val="32"/>
+          <w:szCs w:val="32"/>
+          <w:lang w:bidi="ar-EG"/>
+        </w:rPr>
+      </w:pPr>
+      <w:r>
+        <w:rPr>
+          <w:b/>
+          <w:bCs/>
+          <w:sz w:val="32"/>
+          <w:szCs w:val="32"/>
+          <w:lang w:bidi="ar-EG"/>
+        </w:rPr>
+        <w:t>Slice</w:t>
+      </w:r>
+    </w:p>
+    <w:p>
+      <w:pPr>
+        <w:spacing w:before="240" w:after="240" w:line="240" w:lineRule="auto"/>
+        <w:rPr>
+          <w:rFonts w:ascii="Arial" w:eastAsia="Times New Roman" w:hAnsi="Arial" w:cs="Arial"/>
+          <w:color w:val="000000"/>
+          <w:sz w:val="24"/>
+          <w:szCs w:val="24"/>
+        </w:rPr>
+      </w:pPr>
+      <w:r>
+        <w:rPr>
+          <w:rFonts w:ascii="Arial" w:eastAsia="Times New Roman" w:hAnsi="Arial" w:cs="Arial"/>
+          <w:color w:val="000000"/>
+          <w:sz w:val="24"/>
+          <w:szCs w:val="24"/>
+        </w:rPr>
+        <w:t>An array has a fixed size. A slice, on the other hand, is a dynamically-sized, flexible view into the elements of an array. In practice, slices are much more common than arrays.</w:t>
+      </w:r>
+    </w:p>
+    <w:p>
+      <w:pPr>
+        <w:spacing w:before="240" w:after="240" w:line="240" w:lineRule="auto"/>
+        <w:rPr>
+          <w:rFonts w:ascii="Arial" w:eastAsia="Times New Roman" w:hAnsi="Arial" w:cs="Arial"/>
+          <w:color w:val="000000"/>
+          <w:sz w:val="24"/>
+          <w:szCs w:val="24"/>
+        </w:rPr>
+      </w:pPr>
+      <w:r>
+        <w:rPr>
+          <w:rFonts w:ascii="Arial" w:eastAsia="Times New Roman" w:hAnsi="Arial" w:cs="Arial"/>
+          <w:color w:val="000000"/>
+          <w:sz w:val="24"/>
+          <w:szCs w:val="24"/>
+        </w:rPr>
+        <w:t>The type </w:t>
+      </w:r>
+      <w:proofErr w:type="gramStart"/>
+      <w:r>
+        <w:rPr>
+          <w:rFonts w:ascii="Courier New" w:eastAsia="Times New Roman" w:hAnsi="Courier New" w:cs="Courier New"/>
+          <w:color w:val="333333"/>
+          <w:sz w:val="20"/>
+          <w:szCs w:val="20"/>
+          <w:shd w:val="clear" w:color="auto" w:fill="FAFAFA"/>
+        </w:rPr>
+        <w:t>[]T</w:t>
+      </w:r>
+      <w:proofErr w:type="gramEnd"/>
+      <w:r>
+        <w:rPr>
+          <w:rFonts w:ascii="Arial" w:eastAsia="Times New Roman" w:hAnsi="Arial" w:cs="Arial"/>
+          <w:color w:val="000000"/>
+          <w:sz w:val="24"/>
+          <w:szCs w:val="24"/>
+        </w:rPr>
+        <w:t> is a slice with elements of type </w:t>
+      </w:r>
+      <w:r>
+        <w:rPr>
+          <w:rFonts w:ascii="Courier New" w:eastAsia="Times New Roman" w:hAnsi="Courier New" w:cs="Courier New"/>
+          <w:color w:val="333333"/>
+          <w:sz w:val="20"/>
+          <w:szCs w:val="20"/>
+          <w:shd w:val="clear" w:color="auto" w:fill="FAFAFA"/>
+        </w:rPr>
+        <w:t>T</w:t>
+      </w:r>
+      <w:r>
+        <w:rPr>
+          <w:rFonts w:ascii="Arial" w:eastAsia="Times New Roman" w:hAnsi="Arial" w:cs="Arial"/>
+          <w:color w:val="000000"/>
+          <w:sz w:val="24"/>
+          <w:szCs w:val="24"/>
+        </w:rPr>
+        <w:t>.</w:t>
+      </w:r>
+    </w:p>
+    <w:p>
+      <w:pPr>
+        <w:spacing w:before="240" w:after="240" w:line="240" w:lineRule="auto"/>
+        <w:rPr>
+          <w:rFonts w:ascii="Arial" w:eastAsia="Times New Roman" w:hAnsi="Arial" w:cs="Arial"/>
+          <w:color w:val="000000"/>
+          <w:sz w:val="24"/>
+          <w:szCs w:val="24"/>
+        </w:rPr>
+      </w:pPr>
+      <w:r>
+        <w:rPr>
+          <w:rFonts w:ascii="Arial" w:eastAsia="Times New Roman" w:hAnsi="Arial" w:cs="Arial"/>
+          <w:color w:val="000000"/>
+          <w:sz w:val="24"/>
+          <w:szCs w:val="24"/>
+        </w:rPr>
+        <w:t>A slice is formed by specifying two indices, a low and high bound, separated by a colon:</w:t>
+      </w:r>
+    </w:p>
+    <w:p>
+      <w:pPr>
+        <w:shd w:val="clear" w:color="auto" w:fill="FAFAFA"/>
+        <w:tabs>
+          <w:tab w:val="left" w:pos="916"/>
+          <w:tab w:val="left" w:pos="1832"/>
+          <w:tab w:val="left" w:pos="2748"/>
+          <w:tab w:val="left" w:pos="3664"/>
+          <w:tab w:val="left" w:pos="4580"/>
+          <w:tab w:val="left" w:pos="5496"/>
+          <w:tab w:val="left" w:pos="6412"/>
+          <w:tab w:val="left" w:pos="7328"/>
+          <w:tab w:val="left" w:pos="8244"/>
+          <w:tab w:val="left" w:pos="9160"/>
+          <w:tab w:val="left" w:pos="10076"/>
+          <w:tab w:val="left" w:pos="10992"/>
+          <w:tab w:val="left" w:pos="11908"/>
+          <w:tab w:val="left" w:pos="12824"/>
+          <w:tab w:val="left" w:pos="13740"/>
+          <w:tab w:val="left" w:pos="14656"/>
+        </w:tabs>
+        <w:spacing w:after="0" w:line="240" w:lineRule="auto"/>
+        <w:rPr>
+          <w:rFonts w:ascii="Courier New" w:eastAsia="Times New Roman" w:hAnsi="Courier New" w:cs="Courier New"/>
+          <w:color w:val="333333"/>
+          <w:sz w:val="24"/>
+          <w:szCs w:val="24"/>
+        </w:rPr>
+      </w:pPr>
+      <w:proofErr w:type="gramStart"/>
+      <w:r>
+        <w:rPr>
+          <w:rFonts w:ascii="Courier New" w:eastAsia="Times New Roman" w:hAnsi="Courier New" w:cs="Courier New"/>
+          <w:color w:val="333333"/>
+          <w:sz w:val="24"/>
+          <w:szCs w:val="24"/>
+        </w:rPr>
+        <w:t>a[</w:t>
+      </w:r>
+      <w:proofErr w:type="gramEnd"/>
+      <w:r>
+        <w:rPr>
+          <w:rFonts w:ascii="Courier New" w:eastAsia="Times New Roman" w:hAnsi="Courier New" w:cs="Courier New"/>
+          <w:color w:val="333333"/>
+          <w:sz w:val="24"/>
+          <w:szCs w:val="24"/>
+        </w:rPr>
+        <w:t>low : high]</w:t>
+      </w:r>
+    </w:p>
+    <w:p>
+      <w:pPr>
+        <w:rPr>
+          <w:b/>
+          <w:bCs/>
+          <w:sz w:val="32"/>
+          <w:szCs w:val="32"/>
+          <w:lang w:bidi="ar-EG"/>
+        </w:rPr>
+      </w:pPr>
+      <w:r>
+        <w:rPr>
+          <w:noProof/>
+        </w:rPr>
+        <w:drawing>
+          <wp:inline distT="0" distB="0" distL="0" distR="0" wp14:anchorId="2C882389" wp14:editId="2F9AC6D4">
+            <wp:extent cx="5603240" cy="2851150"/>
+            <wp:effectExtent l="0" t="0" r="0" b="6350"/>
+            <wp:docPr id="15" name="Picture 15"/>
+            <wp:cNvGraphicFramePr>
+              <a:graphicFrameLocks xmlns:a="http://schemas.openxmlformats.org/drawingml/2006/main" noChangeAspect="1"/>
+            </wp:cNvGraphicFramePr>
+            <a:graphic xmlns:a="http://schemas.openxmlformats.org/drawingml/2006/main">
+              <a:graphicData uri="http://schemas.openxmlformats.org/drawingml/2006/picture">
+                <pic:pic xmlns:pic="http://schemas.openxmlformats.org/drawingml/2006/picture">
+                  <pic:nvPicPr>
+                    <pic:cNvPr id="1" name=""/>
+                    <pic:cNvPicPr/>
+                  </pic:nvPicPr>
+                  <pic:blipFill>
+                    <a:blip r:embed="rId21"/>
+                    <a:stretch>
+                      <a:fillRect/>
+                    </a:stretch>
+                  </pic:blipFill>
+                  <pic:spPr>
+                    <a:xfrm>
+                      <a:off x="0" y="0"/>
+                      <a:ext cx="5615429" cy="2857352"/>
+                    </a:xfrm>
+                    <a:prstGeom prst="rect">
+                      <a:avLst/>
+                    </a:prstGeom>
+                  </pic:spPr>
+                </pic:pic>
+              </a:graphicData>
+            </a:graphic>
+          </wp:inline>
+        </w:drawing>
+      </w:r>
+    </w:p>
+    <w:p>
+      <w:pPr>
+        <w:pStyle w:val="Heading2"/>
+        <w:spacing w:before="0" w:beforeAutospacing="0" w:after="0" w:afterAutospacing="0" w:line="480" w:lineRule="atLeast"/>
+        <w:rPr>
+          <w:rFonts w:ascii="Arial" w:hAnsi="Arial" w:cs="Arial"/>
+          <w:color w:val="333333"/>
+        </w:rPr>
+      </w:pPr>
+      <w:r>
+        <w:rPr>
+          <w:rFonts w:ascii="Arial" w:hAnsi="Arial" w:cs="Arial"/>
+          <w:color w:val="333333"/>
+        </w:rPr>
+        <w:lastRenderedPageBreak/>
+        <w:t>Slices are like references to arrays</w:t>
+      </w:r>
+    </w:p>
+    <w:p>
+      <w:pPr>
+        <w:pStyle w:val="NormalWeb"/>
+        <w:spacing w:before="240" w:beforeAutospacing="0" w:after="240" w:afterAutospacing="0"/>
+        <w:rPr>
+          <w:rFonts w:ascii="Arial" w:hAnsi="Arial" w:cs="Arial"/>
+          <w:color w:val="000000"/>
+        </w:rPr>
+      </w:pPr>
+      <w:r>
+        <w:rPr>
+          <w:rFonts w:ascii="Arial" w:hAnsi="Arial" w:cs="Arial"/>
+          <w:color w:val="000000"/>
+        </w:rPr>
+        <w:t>A slice does not store any data, it just describes a section of an underlying array.</w:t>
+      </w:r>
+    </w:p>
+    <w:p>
+      <w:pPr>
+        <w:pStyle w:val="NormalWeb"/>
+        <w:spacing w:before="240" w:beforeAutospacing="0" w:after="240" w:afterAutospacing="0"/>
+        <w:rPr>
+          <w:rFonts w:ascii="Arial" w:hAnsi="Arial" w:cs="Arial"/>
+          <w:color w:val="000000"/>
+        </w:rPr>
+      </w:pPr>
+      <w:r>
+        <w:rPr>
+          <w:rFonts w:ascii="Arial" w:hAnsi="Arial" w:cs="Arial"/>
+          <w:color w:val="000000"/>
+        </w:rPr>
+        <w:t>Changing the elements of a slice modifies the corresponding elements of its underlying array.</w:t>
+      </w:r>
+    </w:p>
+    <w:p>
+      <w:pPr>
+        <w:rPr>
+          <w:b/>
+          <w:bCs/>
+          <w:sz w:val="32"/>
+          <w:szCs w:val="32"/>
+          <w:lang w:bidi="ar-EG"/>
+        </w:rPr>
+      </w:pPr>
+      <w:r>
+        <w:rPr>
+          <w:noProof/>
+        </w:rPr>
+        <w:drawing>
+          <wp:inline distT="0" distB="0" distL="0" distR="0" wp14:anchorId="7C042315" wp14:editId="5191C551">
+            <wp:extent cx="5943600" cy="5135880"/>
+            <wp:effectExtent l="0" t="0" r="0" b="7620"/>
+            <wp:docPr id="16" name="Picture 16"/>
+            <wp:cNvGraphicFramePr>
+              <a:graphicFrameLocks xmlns:a="http://schemas.openxmlformats.org/drawingml/2006/main" noChangeAspect="1"/>
+            </wp:cNvGraphicFramePr>
+            <a:graphic xmlns:a="http://schemas.openxmlformats.org/drawingml/2006/main">
+              <a:graphicData uri="http://schemas.openxmlformats.org/drawingml/2006/picture">
+                <pic:pic xmlns:pic="http://schemas.openxmlformats.org/drawingml/2006/picture">
+                  <pic:nvPicPr>
+                    <pic:cNvPr id="1" name=""/>
+                    <pic:cNvPicPr/>
+                  </pic:nvPicPr>
+                  <pic:blipFill>
+                    <a:blip r:embed="rId22"/>
+                    <a:stretch>
+                      <a:fillRect/>
+                    </a:stretch>
+                  </pic:blipFill>
+                  <pic:spPr>
+                    <a:xfrm>
+                      <a:off x="0" y="0"/>
+                      <a:ext cx="5943600" cy="5135880"/>
+                    </a:xfrm>
+                    <a:prstGeom prst="rect">
+                      <a:avLst/>
+                    </a:prstGeom>
+                  </pic:spPr>
+                </pic:pic>
+              </a:graphicData>
+            </a:graphic>
+          </wp:inline>
+        </w:drawing>
+      </w:r>
       <w:bookmarkStart w:id="0" w:name="_GoBack"/>
       <w:bookmarkEnd w:id="0"/>
+    </w:p>
+    <w:p>
+      <w:pPr>
+        <w:rPr>
+          <w:b/>
+          <w:bCs/>
+          <w:sz w:val="32"/>
+          <w:szCs w:val="32"/>
+          <w:lang w:bidi="ar-EG"/>
+        </w:rPr>
+      </w:pPr>
+    </w:p>
+    <w:p>
+      <w:pPr>
+        <w:rPr>
+          <w:b/>
+          <w:bCs/>
+          <w:sz w:val="32"/>
+          <w:szCs w:val="32"/>
+          <w:lang w:bidi="ar-EG"/>
+        </w:rPr>
+      </w:pPr>
     </w:p>
     <w:p>
       <w:pPr>

</xml_diff>

<commit_message>
make m len ,capcity function in slice
</commit_message>
<xml_diff>
--- a/Notes.docx
+++ b/Notes.docx
@@ -5422,8 +5422,6 @@
           </wp:inline>
         </w:drawing>
       </w:r>
-      <w:bookmarkStart w:id="0" w:name="_GoBack"/>
-      <w:bookmarkEnd w:id="0"/>
     </w:p>
     <w:p>
       <w:pPr>
@@ -5446,6 +5444,747 @@
           <w:lang w:bidi="ar-EG"/>
         </w:rPr>
       </w:pPr>
+    </w:p>
+    <w:p>
+      <w:pPr>
+        <w:rPr>
+          <w:b/>
+          <w:bCs/>
+          <w:sz w:val="32"/>
+          <w:szCs w:val="32"/>
+          <w:lang w:bidi="ar-EG"/>
+        </w:rPr>
+      </w:pPr>
+    </w:p>
+    <w:p>
+      <w:pPr>
+        <w:rPr>
+          <w:b/>
+          <w:bCs/>
+          <w:sz w:val="32"/>
+          <w:szCs w:val="32"/>
+          <w:lang w:bidi="ar-EG"/>
+        </w:rPr>
+      </w:pPr>
+    </w:p>
+    <w:p>
+      <w:pPr>
+        <w:pStyle w:val="Heading2"/>
+        <w:spacing w:before="0" w:beforeAutospacing="0" w:after="0" w:afterAutospacing="0" w:line="480" w:lineRule="atLeast"/>
+        <w:rPr>
+          <w:rFonts w:ascii="Arial" w:hAnsi="Arial" w:cs="Arial"/>
+          <w:color w:val="333333"/>
+        </w:rPr>
+      </w:pPr>
+      <w:r>
+        <w:rPr>
+          <w:rFonts w:ascii="Arial" w:hAnsi="Arial" w:cs="Arial"/>
+          <w:color w:val="333333"/>
+        </w:rPr>
+        <w:lastRenderedPageBreak/>
+        <w:t>Slice literals</w:t>
+      </w:r>
+    </w:p>
+    <w:p>
+      <w:pPr>
+        <w:pStyle w:val="NormalWeb"/>
+        <w:spacing w:before="240" w:beforeAutospacing="0" w:after="240" w:afterAutospacing="0"/>
+        <w:rPr>
+          <w:rFonts w:ascii="Arial" w:hAnsi="Arial" w:cs="Arial"/>
+          <w:color w:val="000000"/>
+        </w:rPr>
+      </w:pPr>
+      <w:r>
+        <w:rPr>
+          <w:rFonts w:ascii="Arial" w:hAnsi="Arial" w:cs="Arial"/>
+          <w:color w:val="000000"/>
+        </w:rPr>
+        <w:t>A slice literal is like an array literal without the length.</w:t>
+      </w:r>
+    </w:p>
+    <w:p>
+      <w:pPr>
+        <w:pStyle w:val="NormalWeb"/>
+        <w:spacing w:before="240" w:beforeAutospacing="0" w:after="240" w:afterAutospacing="0"/>
+        <w:rPr>
+          <w:rFonts w:ascii="Arial" w:hAnsi="Arial" w:cs="Arial"/>
+          <w:color w:val="000000"/>
+        </w:rPr>
+      </w:pPr>
+      <w:r>
+        <w:rPr>
+          <w:rFonts w:ascii="Arial" w:hAnsi="Arial" w:cs="Arial"/>
+          <w:color w:val="000000"/>
+        </w:rPr>
+        <w:t>This is an array literal:</w:t>
+      </w:r>
+    </w:p>
+    <w:p>
+      <w:pPr>
+        <w:pStyle w:val="HTMLPreformatted"/>
+        <w:shd w:val="clear" w:color="auto" w:fill="FAFAFA"/>
+        <w:rPr>
+          <w:color w:val="333333"/>
+          <w:sz w:val="24"/>
+          <w:szCs w:val="24"/>
+        </w:rPr>
+      </w:pPr>
+      <w:r>
+        <w:rPr>
+          <w:color w:val="333333"/>
+          <w:sz w:val="24"/>
+          <w:szCs w:val="24"/>
+        </w:rPr>
+        <w:t>[</w:t>
+      </w:r>
+      <w:proofErr w:type="gramStart"/>
+      <w:r>
+        <w:rPr>
+          <w:color w:val="333333"/>
+          <w:sz w:val="24"/>
+          <w:szCs w:val="24"/>
+        </w:rPr>
+        <w:t>3]bool</w:t>
+      </w:r>
+      <w:proofErr w:type="gramEnd"/>
+      <w:r>
+        <w:rPr>
+          <w:color w:val="333333"/>
+          <w:sz w:val="24"/>
+          <w:szCs w:val="24"/>
+        </w:rPr>
+        <w:t>{true, true, false}</w:t>
+      </w:r>
+    </w:p>
+    <w:p>
+      <w:pPr>
+        <w:rPr>
+          <w:b/>
+          <w:bCs/>
+          <w:sz w:val="32"/>
+          <w:szCs w:val="32"/>
+          <w:lang w:bidi="ar-EG"/>
+        </w:rPr>
+      </w:pPr>
+      <w:r>
+        <w:rPr>
+          <w:noProof/>
+        </w:rPr>
+        <w:drawing>
+          <wp:inline distT="0" distB="0" distL="0" distR="0" wp14:anchorId="590E0AB8" wp14:editId="4D69BB78">
+            <wp:extent cx="5943600" cy="2965450"/>
+            <wp:effectExtent l="0" t="0" r="0" b="6350"/>
+            <wp:docPr id="17" name="Picture 17"/>
+            <wp:cNvGraphicFramePr>
+              <a:graphicFrameLocks xmlns:a="http://schemas.openxmlformats.org/drawingml/2006/main" noChangeAspect="1"/>
+            </wp:cNvGraphicFramePr>
+            <a:graphic xmlns:a="http://schemas.openxmlformats.org/drawingml/2006/main">
+              <a:graphicData uri="http://schemas.openxmlformats.org/drawingml/2006/picture">
+                <pic:pic xmlns:pic="http://schemas.openxmlformats.org/drawingml/2006/picture">
+                  <pic:nvPicPr>
+                    <pic:cNvPr id="1" name=""/>
+                    <pic:cNvPicPr/>
+                  </pic:nvPicPr>
+                  <pic:blipFill>
+                    <a:blip r:embed="rId23"/>
+                    <a:stretch>
+                      <a:fillRect/>
+                    </a:stretch>
+                  </pic:blipFill>
+                  <pic:spPr>
+                    <a:xfrm>
+                      <a:off x="0" y="0"/>
+                      <a:ext cx="5943600" cy="2965450"/>
+                    </a:xfrm>
+                    <a:prstGeom prst="rect">
+                      <a:avLst/>
+                    </a:prstGeom>
+                  </pic:spPr>
+                </pic:pic>
+              </a:graphicData>
+            </a:graphic>
+          </wp:inline>
+        </w:drawing>
+      </w:r>
+    </w:p>
+    <w:p>
+      <w:pPr>
+        <w:rPr>
+          <w:b/>
+          <w:bCs/>
+          <w:sz w:val="32"/>
+          <w:szCs w:val="32"/>
+          <w:lang w:bidi="ar-EG"/>
+        </w:rPr>
+      </w:pPr>
+    </w:p>
+    <w:p>
+      <w:pPr>
+        <w:pStyle w:val="Heading1"/>
+        <w:shd w:val="clear" w:color="auto" w:fill="FFFFFF"/>
+        <w:spacing w:before="360" w:after="240"/>
+        <w:rPr>
+          <w:rFonts w:ascii="Segoe UI" w:hAnsi="Segoe UI" w:cs="Segoe UI"/>
+          <w:b/>
+          <w:bCs/>
+          <w:color w:val="24292F"/>
+        </w:rPr>
+      </w:pPr>
+      <w:r>
+        <w:rPr>
+          <w:rFonts w:ascii="Segoe UI" w:hAnsi="Segoe UI" w:cs="Segoe UI"/>
+          <w:b/>
+          <w:bCs/>
+          <w:color w:val="24292F"/>
+        </w:rPr>
+        <w:t>Nil slices</w:t>
+      </w:r>
+    </w:p>
+    <w:p>
+      <w:pPr>
+        <w:pStyle w:val="NormalWeb"/>
+        <w:shd w:val="clear" w:color="auto" w:fill="FFFFFF"/>
+        <w:spacing w:before="0" w:beforeAutospacing="0" w:after="240" w:afterAutospacing="0"/>
+        <w:rPr>
+          <w:rFonts w:ascii="Segoe UI" w:hAnsi="Segoe UI" w:cs="Segoe UI"/>
+          <w:color w:val="24292F"/>
+        </w:rPr>
+      </w:pPr>
+      <w:r>
+        <w:rPr>
+          <w:rFonts w:ascii="Segoe UI" w:hAnsi="Segoe UI" w:cs="Segoe UI"/>
+          <w:color w:val="24292F"/>
+        </w:rPr>
+        <w:t>The zero value of a slice is nil.</w:t>
+      </w:r>
+    </w:p>
+    <w:p>
+      <w:pPr>
+        <w:pStyle w:val="NormalWeb"/>
+        <w:shd w:val="clear" w:color="auto" w:fill="FFFFFF"/>
+        <w:spacing w:before="0" w:beforeAutospacing="0" w:after="240" w:afterAutospacing="0"/>
+        <w:rPr>
+          <w:rFonts w:ascii="Segoe UI" w:hAnsi="Segoe UI" w:cs="Segoe UI"/>
+          <w:color w:val="24292F"/>
+        </w:rPr>
+      </w:pPr>
+      <w:r>
+        <w:rPr>
+          <w:rFonts w:ascii="Segoe UI" w:hAnsi="Segoe UI" w:cs="Segoe UI"/>
+          <w:color w:val="24292F"/>
+        </w:rPr>
+        <w:t>A nil slice has a length and capacity of 0 and has no underlying array.</w:t>
+      </w:r>
+    </w:p>
+    <w:p>
+      <w:pPr>
+        <w:pStyle w:val="NormalWeb"/>
+        <w:shd w:val="clear" w:color="auto" w:fill="FFFFFF"/>
+        <w:spacing w:before="0" w:beforeAutospacing="0" w:after="240" w:afterAutospacing="0"/>
+        <w:rPr>
+          <w:rFonts w:ascii="Segoe UI" w:hAnsi="Segoe UI" w:cs="Segoe UI"/>
+          <w:color w:val="24292F"/>
+        </w:rPr>
+      </w:pPr>
+      <w:r>
+        <w:rPr>
+          <w:noProof/>
+        </w:rPr>
+        <w:drawing>
+          <wp:inline distT="0" distB="0" distL="0" distR="0" wp14:anchorId="4B5EE12C" wp14:editId="725A426D">
+            <wp:extent cx="5251379" cy="2070100"/>
+            <wp:effectExtent l="0" t="0" r="6985" b="6350"/>
+            <wp:docPr id="18" name="Picture 18"/>
+            <wp:cNvGraphicFramePr>
+              <a:graphicFrameLocks xmlns:a="http://schemas.openxmlformats.org/drawingml/2006/main" noChangeAspect="1"/>
+            </wp:cNvGraphicFramePr>
+            <a:graphic xmlns:a="http://schemas.openxmlformats.org/drawingml/2006/main">
+              <a:graphicData uri="http://schemas.openxmlformats.org/drawingml/2006/picture">
+                <pic:pic xmlns:pic="http://schemas.openxmlformats.org/drawingml/2006/picture">
+                  <pic:nvPicPr>
+                    <pic:cNvPr id="1" name=""/>
+                    <pic:cNvPicPr/>
+                  </pic:nvPicPr>
+                  <pic:blipFill>
+                    <a:blip r:embed="rId24"/>
+                    <a:stretch>
+                      <a:fillRect/>
+                    </a:stretch>
+                  </pic:blipFill>
+                  <pic:spPr>
+                    <a:xfrm>
+                      <a:off x="0" y="0"/>
+                      <a:ext cx="5265966" cy="2075850"/>
+                    </a:xfrm>
+                    <a:prstGeom prst="rect">
+                      <a:avLst/>
+                    </a:prstGeom>
+                  </pic:spPr>
+                </pic:pic>
+              </a:graphicData>
+            </a:graphic>
+          </wp:inline>
+        </w:drawing>
+      </w:r>
+    </w:p>
+    <w:p>
+      <w:pPr>
+        <w:pStyle w:val="Heading2"/>
+        <w:spacing w:before="0" w:beforeAutospacing="0" w:after="0" w:afterAutospacing="0" w:line="480" w:lineRule="atLeast"/>
+        <w:rPr>
+          <w:rFonts w:ascii="Arial" w:hAnsi="Arial" w:cs="Arial"/>
+          <w:color w:val="333333"/>
+        </w:rPr>
+      </w:pPr>
+      <w:r>
+        <w:rPr>
+          <w:rFonts w:ascii="Arial" w:hAnsi="Arial" w:cs="Arial"/>
+          <w:color w:val="333333"/>
+        </w:rPr>
+        <w:lastRenderedPageBreak/>
+        <w:t>Creating a slice with make</w:t>
+      </w:r>
+    </w:p>
+    <w:p>
+      <w:pPr>
+        <w:pStyle w:val="NormalWeb"/>
+        <w:spacing w:before="240" w:beforeAutospacing="0" w:after="240" w:afterAutospacing="0"/>
+        <w:rPr>
+          <w:rFonts w:ascii="Arial" w:hAnsi="Arial" w:cs="Arial"/>
+          <w:color w:val="000000"/>
+        </w:rPr>
+      </w:pPr>
+      <w:r>
+        <w:rPr>
+          <w:rFonts w:ascii="Arial" w:hAnsi="Arial" w:cs="Arial"/>
+          <w:color w:val="000000"/>
+        </w:rPr>
+        <w:t>Slices can be created with the built-in </w:t>
+      </w:r>
+      <w:r>
+        <w:rPr>
+          <w:rStyle w:val="HTMLCode"/>
+          <w:color w:val="333333"/>
+          <w:shd w:val="clear" w:color="auto" w:fill="FAFAFA"/>
+        </w:rPr>
+        <w:t>make</w:t>
+      </w:r>
+      <w:r>
+        <w:rPr>
+          <w:rFonts w:ascii="Arial" w:hAnsi="Arial" w:cs="Arial"/>
+          <w:color w:val="000000"/>
+        </w:rPr>
+        <w:t> function; this is how you create dynamically-sized arrays.</w:t>
+      </w:r>
+    </w:p>
+    <w:p>
+      <w:pPr>
+        <w:pStyle w:val="NormalWeb"/>
+        <w:spacing w:before="240" w:beforeAutospacing="0" w:after="240" w:afterAutospacing="0"/>
+        <w:rPr>
+          <w:rFonts w:ascii="Arial" w:hAnsi="Arial" w:cs="Arial"/>
+          <w:color w:val="000000"/>
+        </w:rPr>
+      </w:pPr>
+      <w:r>
+        <w:rPr>
+          <w:rFonts w:ascii="Arial" w:hAnsi="Arial" w:cs="Arial"/>
+          <w:color w:val="000000"/>
+        </w:rPr>
+        <w:t>The </w:t>
+      </w:r>
+      <w:r>
+        <w:rPr>
+          <w:rStyle w:val="HTMLCode"/>
+          <w:color w:val="333333"/>
+          <w:shd w:val="clear" w:color="auto" w:fill="FAFAFA"/>
+        </w:rPr>
+        <w:t>make</w:t>
+      </w:r>
+      <w:r>
+        <w:rPr>
+          <w:rFonts w:ascii="Arial" w:hAnsi="Arial" w:cs="Arial"/>
+          <w:color w:val="000000"/>
+        </w:rPr>
+        <w:t> function allocates a zeroed array and returns a slice that refers to that array:</w:t>
+      </w:r>
+    </w:p>
+    <w:p>
+      <w:pPr>
+        <w:pStyle w:val="HTMLPreformatted"/>
+        <w:shd w:val="clear" w:color="auto" w:fill="FAFAFA"/>
+        <w:rPr>
+          <w:color w:val="333333"/>
+          <w:sz w:val="24"/>
+          <w:szCs w:val="24"/>
+        </w:rPr>
+      </w:pPr>
+      <w:proofErr w:type="gramStart"/>
+      <w:r>
+        <w:rPr>
+          <w:color w:val="333333"/>
+          <w:sz w:val="24"/>
+          <w:szCs w:val="24"/>
+        </w:rPr>
+        <w:t>a :</w:t>
+      </w:r>
+      <w:proofErr w:type="gramEnd"/>
+      <w:r>
+        <w:rPr>
+          <w:color w:val="333333"/>
+          <w:sz w:val="24"/>
+          <w:szCs w:val="24"/>
+        </w:rPr>
+        <w:t xml:space="preserve">= make([]int, 5)  // </w:t>
+      </w:r>
+      <w:proofErr w:type="spellStart"/>
+      <w:r>
+        <w:rPr>
+          <w:color w:val="333333"/>
+          <w:sz w:val="24"/>
+          <w:szCs w:val="24"/>
+        </w:rPr>
+        <w:t>len</w:t>
+      </w:r>
+      <w:proofErr w:type="spellEnd"/>
+      <w:r>
+        <w:rPr>
+          <w:color w:val="333333"/>
+          <w:sz w:val="24"/>
+          <w:szCs w:val="24"/>
+        </w:rPr>
+        <w:t>(a)=5</w:t>
+      </w:r>
+    </w:p>
+    <w:p>
+      <w:pPr>
+        <w:spacing w:before="240" w:after="240" w:line="240" w:lineRule="auto"/>
+        <w:rPr>
+          <w:rFonts w:ascii="Arial" w:eastAsia="Times New Roman" w:hAnsi="Arial" w:cs="Arial"/>
+          <w:color w:val="000000"/>
+          <w:sz w:val="24"/>
+          <w:szCs w:val="24"/>
+        </w:rPr>
+      </w:pPr>
+      <w:r>
+        <w:rPr>
+          <w:rFonts w:ascii="Arial" w:eastAsia="Times New Roman" w:hAnsi="Arial" w:cs="Arial"/>
+          <w:color w:val="000000"/>
+          <w:sz w:val="24"/>
+          <w:szCs w:val="24"/>
+        </w:rPr>
+        <w:t>To specify a capacity, pass a third argument to </w:t>
+      </w:r>
+      <w:r>
+        <w:rPr>
+          <w:rFonts w:ascii="Courier New" w:eastAsia="Times New Roman" w:hAnsi="Courier New" w:cs="Courier New"/>
+          <w:color w:val="333333"/>
+          <w:sz w:val="20"/>
+          <w:szCs w:val="20"/>
+          <w:shd w:val="clear" w:color="auto" w:fill="FAFAFA"/>
+        </w:rPr>
+        <w:t>make</w:t>
+      </w:r>
+      <w:r>
+        <w:rPr>
+          <w:rFonts w:ascii="Arial" w:eastAsia="Times New Roman" w:hAnsi="Arial" w:cs="Arial"/>
+          <w:color w:val="000000"/>
+          <w:sz w:val="24"/>
+          <w:szCs w:val="24"/>
+        </w:rPr>
+        <w:t>:</w:t>
+      </w:r>
+    </w:p>
+    <w:p>
+      <w:pPr>
+        <w:shd w:val="clear" w:color="auto" w:fill="FAFAFA"/>
+        <w:tabs>
+          <w:tab w:val="left" w:pos="916"/>
+          <w:tab w:val="left" w:pos="1832"/>
+          <w:tab w:val="left" w:pos="2748"/>
+          <w:tab w:val="left" w:pos="3664"/>
+          <w:tab w:val="left" w:pos="4580"/>
+          <w:tab w:val="left" w:pos="5496"/>
+          <w:tab w:val="left" w:pos="6412"/>
+          <w:tab w:val="left" w:pos="7328"/>
+          <w:tab w:val="left" w:pos="8244"/>
+          <w:tab w:val="left" w:pos="9160"/>
+          <w:tab w:val="left" w:pos="10076"/>
+          <w:tab w:val="left" w:pos="10992"/>
+          <w:tab w:val="left" w:pos="11908"/>
+          <w:tab w:val="left" w:pos="12824"/>
+          <w:tab w:val="left" w:pos="13740"/>
+          <w:tab w:val="left" w:pos="14656"/>
+        </w:tabs>
+        <w:spacing w:after="0" w:line="240" w:lineRule="auto"/>
+        <w:rPr>
+          <w:rFonts w:ascii="Courier New" w:eastAsia="Times New Roman" w:hAnsi="Courier New" w:cs="Courier New"/>
+          <w:color w:val="333333"/>
+          <w:sz w:val="24"/>
+          <w:szCs w:val="24"/>
+        </w:rPr>
+      </w:pPr>
+      <w:proofErr w:type="gramStart"/>
+      <w:r>
+        <w:rPr>
+          <w:rFonts w:ascii="Courier New" w:eastAsia="Times New Roman" w:hAnsi="Courier New" w:cs="Courier New"/>
+          <w:color w:val="333333"/>
+          <w:sz w:val="24"/>
+          <w:szCs w:val="24"/>
+        </w:rPr>
+        <w:t>b :</w:t>
+      </w:r>
+      <w:proofErr w:type="gramEnd"/>
+      <w:r>
+        <w:rPr>
+          <w:rFonts w:ascii="Courier New" w:eastAsia="Times New Roman" w:hAnsi="Courier New" w:cs="Courier New"/>
+          <w:color w:val="333333"/>
+          <w:sz w:val="24"/>
+          <w:szCs w:val="24"/>
+        </w:rPr>
+        <w:t xml:space="preserve">= make([]int, 0, 5) // </w:t>
+      </w:r>
+      <w:proofErr w:type="spellStart"/>
+      <w:r>
+        <w:rPr>
+          <w:rFonts w:ascii="Courier New" w:eastAsia="Times New Roman" w:hAnsi="Courier New" w:cs="Courier New"/>
+          <w:color w:val="333333"/>
+          <w:sz w:val="24"/>
+          <w:szCs w:val="24"/>
+        </w:rPr>
+        <w:t>len</w:t>
+      </w:r>
+      <w:proofErr w:type="spellEnd"/>
+      <w:r>
+        <w:rPr>
+          <w:rFonts w:ascii="Courier New" w:eastAsia="Times New Roman" w:hAnsi="Courier New" w:cs="Courier New"/>
+          <w:color w:val="333333"/>
+          <w:sz w:val="24"/>
+          <w:szCs w:val="24"/>
+        </w:rPr>
+        <w:t>(b)=0, cap(b)=5</w:t>
+      </w:r>
+    </w:p>
+    <w:p>
+      <w:pPr>
+        <w:shd w:val="clear" w:color="auto" w:fill="FAFAFA"/>
+        <w:tabs>
+          <w:tab w:val="left" w:pos="916"/>
+          <w:tab w:val="left" w:pos="1832"/>
+          <w:tab w:val="left" w:pos="2748"/>
+          <w:tab w:val="left" w:pos="3664"/>
+          <w:tab w:val="left" w:pos="4580"/>
+          <w:tab w:val="left" w:pos="5496"/>
+          <w:tab w:val="left" w:pos="6412"/>
+          <w:tab w:val="left" w:pos="7328"/>
+          <w:tab w:val="left" w:pos="8244"/>
+          <w:tab w:val="left" w:pos="9160"/>
+          <w:tab w:val="left" w:pos="10076"/>
+          <w:tab w:val="left" w:pos="10992"/>
+          <w:tab w:val="left" w:pos="11908"/>
+          <w:tab w:val="left" w:pos="12824"/>
+          <w:tab w:val="left" w:pos="13740"/>
+          <w:tab w:val="left" w:pos="14656"/>
+        </w:tabs>
+        <w:spacing w:after="0" w:line="240" w:lineRule="auto"/>
+        <w:rPr>
+          <w:rFonts w:ascii="Courier New" w:eastAsia="Times New Roman" w:hAnsi="Courier New" w:cs="Courier New"/>
+          <w:color w:val="333333"/>
+          <w:sz w:val="24"/>
+          <w:szCs w:val="24"/>
+        </w:rPr>
+      </w:pPr>
+    </w:p>
+    <w:p>
+      <w:pPr>
+        <w:shd w:val="clear" w:color="auto" w:fill="FAFAFA"/>
+        <w:tabs>
+          <w:tab w:val="left" w:pos="916"/>
+          <w:tab w:val="left" w:pos="1832"/>
+          <w:tab w:val="left" w:pos="2748"/>
+          <w:tab w:val="left" w:pos="3664"/>
+          <w:tab w:val="left" w:pos="4580"/>
+          <w:tab w:val="left" w:pos="5496"/>
+          <w:tab w:val="left" w:pos="6412"/>
+          <w:tab w:val="left" w:pos="7328"/>
+          <w:tab w:val="left" w:pos="8244"/>
+          <w:tab w:val="left" w:pos="9160"/>
+          <w:tab w:val="left" w:pos="10076"/>
+          <w:tab w:val="left" w:pos="10992"/>
+          <w:tab w:val="left" w:pos="11908"/>
+          <w:tab w:val="left" w:pos="12824"/>
+          <w:tab w:val="left" w:pos="13740"/>
+          <w:tab w:val="left" w:pos="14656"/>
+        </w:tabs>
+        <w:spacing w:after="0" w:line="240" w:lineRule="auto"/>
+        <w:rPr>
+          <w:rFonts w:ascii="Courier New" w:eastAsia="Times New Roman" w:hAnsi="Courier New" w:cs="Courier New"/>
+          <w:color w:val="333333"/>
+          <w:sz w:val="24"/>
+          <w:szCs w:val="24"/>
+        </w:rPr>
+      </w:pPr>
+      <w:r>
+        <w:rPr>
+          <w:rFonts w:ascii="Courier New" w:eastAsia="Times New Roman" w:hAnsi="Courier New" w:cs="Courier New"/>
+          <w:color w:val="333333"/>
+          <w:sz w:val="24"/>
+          <w:szCs w:val="24"/>
+        </w:rPr>
+        <w:t xml:space="preserve">b = b[:cap(b)] // </w:t>
+      </w:r>
+      <w:proofErr w:type="spellStart"/>
+      <w:r>
+        <w:rPr>
+          <w:rFonts w:ascii="Courier New" w:eastAsia="Times New Roman" w:hAnsi="Courier New" w:cs="Courier New"/>
+          <w:color w:val="333333"/>
+          <w:sz w:val="24"/>
+          <w:szCs w:val="24"/>
+        </w:rPr>
+        <w:t>len</w:t>
+      </w:r>
+      <w:proofErr w:type="spellEnd"/>
+      <w:r>
+        <w:rPr>
+          <w:rFonts w:ascii="Courier New" w:eastAsia="Times New Roman" w:hAnsi="Courier New" w:cs="Courier New"/>
+          <w:color w:val="333333"/>
+          <w:sz w:val="24"/>
+          <w:szCs w:val="24"/>
+        </w:rPr>
+        <w:t>(b)=5, cap(b)=5</w:t>
+      </w:r>
+    </w:p>
+    <w:p>
+      <w:pPr>
+        <w:shd w:val="clear" w:color="auto" w:fill="FAFAFA"/>
+        <w:tabs>
+          <w:tab w:val="left" w:pos="916"/>
+          <w:tab w:val="left" w:pos="1832"/>
+          <w:tab w:val="left" w:pos="2748"/>
+          <w:tab w:val="left" w:pos="3664"/>
+          <w:tab w:val="left" w:pos="4580"/>
+          <w:tab w:val="left" w:pos="5496"/>
+          <w:tab w:val="left" w:pos="6412"/>
+          <w:tab w:val="left" w:pos="7328"/>
+          <w:tab w:val="left" w:pos="8244"/>
+          <w:tab w:val="left" w:pos="9160"/>
+          <w:tab w:val="left" w:pos="10076"/>
+          <w:tab w:val="left" w:pos="10992"/>
+          <w:tab w:val="left" w:pos="11908"/>
+          <w:tab w:val="left" w:pos="12824"/>
+          <w:tab w:val="left" w:pos="13740"/>
+          <w:tab w:val="left" w:pos="14656"/>
+        </w:tabs>
+        <w:spacing w:after="0" w:line="240" w:lineRule="auto"/>
+        <w:rPr>
+          <w:rFonts w:ascii="Courier New" w:eastAsia="Times New Roman" w:hAnsi="Courier New" w:cs="Courier New"/>
+          <w:color w:val="333333"/>
+          <w:sz w:val="24"/>
+          <w:szCs w:val="24"/>
+        </w:rPr>
+      </w:pPr>
+      <w:r>
+        <w:rPr>
+          <w:rFonts w:ascii="Courier New" w:eastAsia="Times New Roman" w:hAnsi="Courier New" w:cs="Courier New"/>
+          <w:color w:val="333333"/>
+          <w:sz w:val="24"/>
+          <w:szCs w:val="24"/>
+        </w:rPr>
+        <w:t xml:space="preserve">b = </w:t>
+      </w:r>
+      <w:proofErr w:type="gramStart"/>
+      <w:r>
+        <w:rPr>
+          <w:rFonts w:ascii="Courier New" w:eastAsia="Times New Roman" w:hAnsi="Courier New" w:cs="Courier New"/>
+          <w:color w:val="333333"/>
+          <w:sz w:val="24"/>
+          <w:szCs w:val="24"/>
+        </w:rPr>
+        <w:t>b[</w:t>
+      </w:r>
+      <w:proofErr w:type="gramEnd"/>
+      <w:r>
+        <w:rPr>
+          <w:rFonts w:ascii="Courier New" w:eastAsia="Times New Roman" w:hAnsi="Courier New" w:cs="Courier New"/>
+          <w:color w:val="333333"/>
+          <w:sz w:val="24"/>
+          <w:szCs w:val="24"/>
+        </w:rPr>
+        <w:t xml:space="preserve">1:]      // </w:t>
+      </w:r>
+      <w:proofErr w:type="spellStart"/>
+      <w:r>
+        <w:rPr>
+          <w:rFonts w:ascii="Courier New" w:eastAsia="Times New Roman" w:hAnsi="Courier New" w:cs="Courier New"/>
+          <w:color w:val="333333"/>
+          <w:sz w:val="24"/>
+          <w:szCs w:val="24"/>
+        </w:rPr>
+        <w:t>len</w:t>
+      </w:r>
+      <w:proofErr w:type="spellEnd"/>
+      <w:r>
+        <w:rPr>
+          <w:rFonts w:ascii="Courier New" w:eastAsia="Times New Roman" w:hAnsi="Courier New" w:cs="Courier New"/>
+          <w:color w:val="333333"/>
+          <w:sz w:val="24"/>
+          <w:szCs w:val="24"/>
+        </w:rPr>
+        <w:t>(b)=4, cap(b)=4</w:t>
+      </w:r>
+    </w:p>
+    <w:p>
+      <w:pPr>
+        <w:pStyle w:val="NormalWeb"/>
+        <w:shd w:val="clear" w:color="auto" w:fill="FFFFFF"/>
+        <w:spacing w:before="0" w:beforeAutospacing="0" w:after="240" w:afterAutospacing="0"/>
+        <w:rPr>
+          <w:rFonts w:ascii="Segoe UI" w:hAnsi="Segoe UI" w:cs="Segoe UI"/>
+          <w:color w:val="24292F"/>
+        </w:rPr>
+      </w:pPr>
+      <w:r>
+        <w:rPr>
+          <w:noProof/>
+        </w:rPr>
+        <w:drawing>
+          <wp:inline distT="0" distB="0" distL="0" distR="0" wp14:anchorId="7C344858" wp14:editId="0A25E91C">
+            <wp:extent cx="5492668" cy="4267200"/>
+            <wp:effectExtent l="0" t="0" r="0" b="0"/>
+            <wp:docPr id="19" name="Picture 19"/>
+            <wp:cNvGraphicFramePr>
+              <a:graphicFrameLocks xmlns:a="http://schemas.openxmlformats.org/drawingml/2006/main" noChangeAspect="1"/>
+            </wp:cNvGraphicFramePr>
+            <a:graphic xmlns:a="http://schemas.openxmlformats.org/drawingml/2006/main">
+              <a:graphicData uri="http://schemas.openxmlformats.org/drawingml/2006/picture">
+                <pic:pic xmlns:pic="http://schemas.openxmlformats.org/drawingml/2006/picture">
+                  <pic:nvPicPr>
+                    <pic:cNvPr id="1" name=""/>
+                    <pic:cNvPicPr/>
+                  </pic:nvPicPr>
+                  <pic:blipFill>
+                    <a:blip r:embed="rId25"/>
+                    <a:stretch>
+                      <a:fillRect/>
+                    </a:stretch>
+                  </pic:blipFill>
+                  <pic:spPr>
+                    <a:xfrm>
+                      <a:off x="0" y="0"/>
+                      <a:ext cx="5505250" cy="4276975"/>
+                    </a:xfrm>
+                    <a:prstGeom prst="rect">
+                      <a:avLst/>
+                    </a:prstGeom>
+                  </pic:spPr>
+                </pic:pic>
+              </a:graphicData>
+            </a:graphic>
+          </wp:inline>
+        </w:drawing>
+      </w:r>
+      <w:bookmarkStart w:id="0" w:name="_GoBack"/>
+      <w:bookmarkEnd w:id="0"/>
     </w:p>
     <w:p>
       <w:pPr>

</xml_diff>

<commit_message>
Map functions_isert update delete
</commit_message>
<xml_diff>
--- a/Notes.docx
+++ b/Notes.docx
@@ -6756,6 +6756,762 @@
                     <a:xfrm>
                       <a:off x="0" y="0"/>
                       <a:ext cx="4678549" cy="2287025"/>
+                    </a:xfrm>
+                    <a:prstGeom prst="rect">
+                      <a:avLst/>
+                    </a:prstGeom>
+                  </pic:spPr>
+                </pic:pic>
+              </a:graphicData>
+            </a:graphic>
+          </wp:inline>
+        </w:drawing>
+      </w:r>
+    </w:p>
+    <w:p>
+      <w:pPr>
+        <w:pStyle w:val="Heading2"/>
+        <w:spacing w:before="0" w:beforeAutospacing="0" w:after="0" w:afterAutospacing="0" w:line="480" w:lineRule="atLeast"/>
+        <w:rPr>
+          <w:rFonts w:ascii="Arial" w:hAnsi="Arial" w:cs="Arial"/>
+          <w:color w:val="333333"/>
+        </w:rPr>
+      </w:pPr>
+      <w:r>
+        <w:rPr>
+          <w:rFonts w:ascii="Arial" w:hAnsi="Arial" w:cs="Arial"/>
+          <w:color w:val="333333"/>
+        </w:rPr>
+        <w:lastRenderedPageBreak/>
+        <w:br/>
+        <w:t>Map literals</w:t>
+      </w:r>
+    </w:p>
+    <w:p>
+      <w:pPr>
+        <w:pStyle w:val="NormalWeb"/>
+        <w:spacing w:before="240" w:beforeAutospacing="0" w:after="240" w:afterAutospacing="0"/>
+        <w:rPr>
+          <w:rFonts w:ascii="Arial" w:hAnsi="Arial" w:cs="Arial"/>
+          <w:color w:val="000000"/>
+        </w:rPr>
+      </w:pPr>
+      <w:r>
+        <w:rPr>
+          <w:rFonts w:ascii="Arial" w:hAnsi="Arial" w:cs="Arial"/>
+          <w:color w:val="000000"/>
+        </w:rPr>
+        <w:t>Map literals are like struct literals, but the keys are required.</w:t>
+      </w:r>
+    </w:p>
+    <w:p>
+      <w:pPr>
+        <w:rPr>
+          <w:b/>
+          <w:bCs/>
+          <w:sz w:val="32"/>
+          <w:szCs w:val="32"/>
+          <w:lang w:bidi="ar-EG"/>
+        </w:rPr>
+      </w:pPr>
+      <w:r>
+        <w:rPr>
+          <w:noProof/>
+        </w:rPr>
+        <w:drawing>
+          <wp:inline distT="0" distB="0" distL="0" distR="0" wp14:anchorId="53F70128" wp14:editId="64411D46">
+            <wp:extent cx="5943600" cy="3837305"/>
+            <wp:effectExtent l="0" t="0" r="0" b="0"/>
+            <wp:docPr id="23" name="Picture 23"/>
+            <wp:cNvGraphicFramePr>
+              <a:graphicFrameLocks xmlns:a="http://schemas.openxmlformats.org/drawingml/2006/main" noChangeAspect="1"/>
+            </wp:cNvGraphicFramePr>
+            <a:graphic xmlns:a="http://schemas.openxmlformats.org/drawingml/2006/main">
+              <a:graphicData uri="http://schemas.openxmlformats.org/drawingml/2006/picture">
+                <pic:pic xmlns:pic="http://schemas.openxmlformats.org/drawingml/2006/picture">
+                  <pic:nvPicPr>
+                    <pic:cNvPr id="1" name=""/>
+                    <pic:cNvPicPr/>
+                  </pic:nvPicPr>
+                  <pic:blipFill>
+                    <a:blip r:embed="rId30"/>
+                    <a:stretch>
+                      <a:fillRect/>
+                    </a:stretch>
+                  </pic:blipFill>
+                  <pic:spPr>
+                    <a:xfrm>
+                      <a:off x="0" y="0"/>
+                      <a:ext cx="5943600" cy="3837305"/>
+                    </a:xfrm>
+                    <a:prstGeom prst="rect">
+                      <a:avLst/>
+                    </a:prstGeom>
+                  </pic:spPr>
+                </pic:pic>
+              </a:graphicData>
+            </a:graphic>
+          </wp:inline>
+        </w:drawing>
+      </w:r>
+    </w:p>
+    <w:p>
+      <w:pPr>
+        <w:rPr>
+          <w:b/>
+          <w:bCs/>
+          <w:sz w:val="32"/>
+          <w:szCs w:val="32"/>
+          <w:lang w:bidi="ar-EG"/>
+        </w:rPr>
+      </w:pPr>
+    </w:p>
+    <w:p>
+      <w:pPr>
+        <w:rPr>
+          <w:b/>
+          <w:bCs/>
+          <w:sz w:val="32"/>
+          <w:szCs w:val="32"/>
+          <w:lang w:bidi="ar-EG"/>
+        </w:rPr>
+      </w:pPr>
+      <w:r>
+        <w:rPr>
+          <w:b/>
+          <w:bCs/>
+          <w:sz w:val="32"/>
+          <w:szCs w:val="32"/>
+          <w:lang w:bidi="ar-EG"/>
+        </w:rPr>
+        <w:t xml:space="preserve">You </w:t>
+      </w:r>
+      <w:r>
+        <w:rPr>
+          <w:b/>
+          <w:bCs/>
+          <w:sz w:val="32"/>
+          <w:szCs w:val="32"/>
+          <w:lang w:bidi="ar-EG"/>
+        </w:rPr>
+        <w:t>can create</w:t>
+      </w:r>
+      <w:r>
+        <w:rPr>
+          <w:b/>
+          <w:bCs/>
+          <w:sz w:val="32"/>
+          <w:szCs w:val="32"/>
+          <w:lang w:bidi="ar-EG"/>
+        </w:rPr>
+        <w:t xml:space="preserve"> map by using </w:t>
+      </w:r>
+      <w:r>
+        <w:rPr>
+          <w:b/>
+          <w:bCs/>
+          <w:sz w:val="32"/>
+          <w:szCs w:val="32"/>
+          <w:lang w:bidi="ar-EG"/>
+        </w:rPr>
+        <w:t xml:space="preserve">make function </w:t>
+      </w:r>
+    </w:p>
+    <w:p>
+      <w:pPr>
+        <w:rPr>
+          <w:b/>
+          <w:bCs/>
+          <w:sz w:val="32"/>
+          <w:szCs w:val="32"/>
+          <w:lang w:bidi="ar-EG"/>
+        </w:rPr>
+      </w:pPr>
+      <w:r>
+        <w:rPr>
+          <w:noProof/>
+        </w:rPr>
+        <w:drawing>
+          <wp:inline distT="0" distB="0" distL="0" distR="0" wp14:anchorId="48ADA50E" wp14:editId="72819248">
+            <wp:extent cx="4400550" cy="2247289"/>
+            <wp:effectExtent l="0" t="0" r="0" b="635"/>
+            <wp:docPr id="24" name="Picture 24"/>
+            <wp:cNvGraphicFramePr>
+              <a:graphicFrameLocks xmlns:a="http://schemas.openxmlformats.org/drawingml/2006/main" noChangeAspect="1"/>
+            </wp:cNvGraphicFramePr>
+            <a:graphic xmlns:a="http://schemas.openxmlformats.org/drawingml/2006/main">
+              <a:graphicData uri="http://schemas.openxmlformats.org/drawingml/2006/picture">
+                <pic:pic xmlns:pic="http://schemas.openxmlformats.org/drawingml/2006/picture">
+                  <pic:nvPicPr>
+                    <pic:cNvPr id="1" name=""/>
+                    <pic:cNvPicPr/>
+                  </pic:nvPicPr>
+                  <pic:blipFill>
+                    <a:blip r:embed="rId31"/>
+                    <a:stretch>
+                      <a:fillRect/>
+                    </a:stretch>
+                  </pic:blipFill>
+                  <pic:spPr>
+                    <a:xfrm>
+                      <a:off x="0" y="0"/>
+                      <a:ext cx="4406506" cy="2250331"/>
+                    </a:xfrm>
+                    <a:prstGeom prst="rect">
+                      <a:avLst/>
+                    </a:prstGeom>
+                  </pic:spPr>
+                </pic:pic>
+              </a:graphicData>
+            </a:graphic>
+          </wp:inline>
+        </w:drawing>
+      </w:r>
+    </w:p>
+    <w:p>
+      <w:pPr>
+        <w:pStyle w:val="Heading2"/>
+        <w:spacing w:before="0" w:beforeAutospacing="0" w:after="0" w:afterAutospacing="0" w:line="480" w:lineRule="atLeast"/>
+        <w:rPr>
+          <w:rFonts w:ascii="Arial" w:hAnsi="Arial" w:cs="Arial"/>
+          <w:color w:val="333333"/>
+        </w:rPr>
+      </w:pPr>
+      <w:r>
+        <w:rPr>
+          <w:rFonts w:ascii="Arial" w:hAnsi="Arial" w:cs="Arial"/>
+          <w:color w:val="333333"/>
+        </w:rPr>
+        <w:lastRenderedPageBreak/>
+        <w:t>Mutating Maps</w:t>
+      </w:r>
+      <w:r>
+        <w:rPr>
+          <w:rFonts w:ascii="Arial" w:hAnsi="Arial" w:cs="Arial"/>
+          <w:color w:val="333333"/>
+        </w:rPr>
+        <w:t xml:space="preserve"> </w:t>
+      </w:r>
+      <w:proofErr w:type="spellStart"/>
+      <w:r>
+        <w:rPr>
+          <w:rFonts w:ascii="Arial" w:hAnsi="Arial" w:cs="Arial"/>
+          <w:color w:val="333333"/>
+        </w:rPr>
+        <w:t>Insert_update_Delete</w:t>
+      </w:r>
+      <w:proofErr w:type="spellEnd"/>
+    </w:p>
+    <w:p>
+      <w:pPr>
+        <w:pStyle w:val="NormalWeb"/>
+        <w:spacing w:before="240" w:beforeAutospacing="0" w:after="240" w:afterAutospacing="0"/>
+        <w:rPr>
+          <w:rFonts w:ascii="Arial" w:hAnsi="Arial" w:cs="Arial"/>
+          <w:color w:val="000000"/>
+        </w:rPr>
+      </w:pPr>
+      <w:r>
+        <w:rPr>
+          <w:rFonts w:ascii="Arial" w:hAnsi="Arial" w:cs="Arial"/>
+          <w:color w:val="000000"/>
+        </w:rPr>
+        <w:t>Insert or update an element in map </w:t>
+      </w:r>
+      <w:r>
+        <w:rPr>
+          <w:rStyle w:val="HTMLCode"/>
+          <w:color w:val="333333"/>
+          <w:shd w:val="clear" w:color="auto" w:fill="FAFAFA"/>
+        </w:rPr>
+        <w:t>m</w:t>
+      </w:r>
+      <w:r>
+        <w:rPr>
+          <w:rFonts w:ascii="Arial" w:hAnsi="Arial" w:cs="Arial"/>
+          <w:color w:val="000000"/>
+        </w:rPr>
+        <w:t>:</w:t>
+      </w:r>
+    </w:p>
+    <w:p>
+      <w:pPr>
+        <w:pStyle w:val="HTMLPreformatted"/>
+        <w:shd w:val="clear" w:color="auto" w:fill="FAFAFA"/>
+        <w:rPr>
+          <w:color w:val="333333"/>
+          <w:sz w:val="24"/>
+          <w:szCs w:val="24"/>
+        </w:rPr>
+      </w:pPr>
+      <w:r>
+        <w:rPr>
+          <w:color w:val="333333"/>
+          <w:sz w:val="24"/>
+          <w:szCs w:val="24"/>
+        </w:rPr>
+        <w:t xml:space="preserve">m[key] = </w:t>
+      </w:r>
+      <w:proofErr w:type="spellStart"/>
+      <w:r>
+        <w:rPr>
+          <w:color w:val="333333"/>
+          <w:sz w:val="24"/>
+          <w:szCs w:val="24"/>
+        </w:rPr>
+        <w:t>elem</w:t>
+      </w:r>
+      <w:proofErr w:type="spellEnd"/>
+    </w:p>
+    <w:p>
+      <w:pPr>
+        <w:pStyle w:val="NormalWeb"/>
+        <w:spacing w:before="240" w:beforeAutospacing="0" w:after="240" w:afterAutospacing="0"/>
+        <w:rPr>
+          <w:rFonts w:ascii="Arial" w:hAnsi="Arial" w:cs="Arial"/>
+          <w:color w:val="000000"/>
+        </w:rPr>
+      </w:pPr>
+      <w:r>
+        <w:rPr>
+          <w:rFonts w:ascii="Arial" w:hAnsi="Arial" w:cs="Arial"/>
+          <w:color w:val="000000"/>
+        </w:rPr>
+        <w:t>Retrieve an element:</w:t>
+      </w:r>
+    </w:p>
+    <w:p>
+      <w:pPr>
+        <w:pStyle w:val="HTMLPreformatted"/>
+        <w:shd w:val="clear" w:color="auto" w:fill="FAFAFA"/>
+        <w:rPr>
+          <w:color w:val="333333"/>
+          <w:sz w:val="24"/>
+          <w:szCs w:val="24"/>
+        </w:rPr>
+      </w:pPr>
+      <w:proofErr w:type="spellStart"/>
+      <w:r>
+        <w:rPr>
+          <w:color w:val="333333"/>
+          <w:sz w:val="24"/>
+          <w:szCs w:val="24"/>
+        </w:rPr>
+        <w:t>elem</w:t>
+      </w:r>
+      <w:proofErr w:type="spellEnd"/>
+      <w:r>
+        <w:rPr>
+          <w:color w:val="333333"/>
+          <w:sz w:val="24"/>
+          <w:szCs w:val="24"/>
+        </w:rPr>
+        <w:t xml:space="preserve"> = m[key]</w:t>
+      </w:r>
+    </w:p>
+    <w:p>
+      <w:pPr>
+        <w:pStyle w:val="NormalWeb"/>
+        <w:spacing w:before="240" w:beforeAutospacing="0" w:after="240" w:afterAutospacing="0"/>
+        <w:rPr>
+          <w:rFonts w:ascii="Arial" w:hAnsi="Arial" w:cs="Arial"/>
+          <w:color w:val="000000"/>
+        </w:rPr>
+      </w:pPr>
+      <w:r>
+        <w:rPr>
+          <w:rFonts w:ascii="Arial" w:hAnsi="Arial" w:cs="Arial"/>
+          <w:color w:val="000000"/>
+        </w:rPr>
+        <w:t>Delete an element:</w:t>
+      </w:r>
+    </w:p>
+    <w:p>
+      <w:pPr>
+        <w:pStyle w:val="HTMLPreformatted"/>
+        <w:shd w:val="clear" w:color="auto" w:fill="FAFAFA"/>
+        <w:rPr>
+          <w:color w:val="333333"/>
+          <w:sz w:val="24"/>
+          <w:szCs w:val="24"/>
+        </w:rPr>
+      </w:pPr>
+      <w:proofErr w:type="gramStart"/>
+      <w:r>
+        <w:rPr>
+          <w:color w:val="333333"/>
+          <w:sz w:val="24"/>
+          <w:szCs w:val="24"/>
+        </w:rPr>
+        <w:t>delete(</w:t>
+      </w:r>
+      <w:proofErr w:type="gramEnd"/>
+      <w:r>
+        <w:rPr>
+          <w:color w:val="333333"/>
+          <w:sz w:val="24"/>
+          <w:szCs w:val="24"/>
+        </w:rPr>
+        <w:t>m, key)</w:t>
+      </w:r>
+    </w:p>
+    <w:p>
+      <w:pPr>
+        <w:pStyle w:val="NormalWeb"/>
+        <w:spacing w:before="240" w:beforeAutospacing="0" w:after="240" w:afterAutospacing="0"/>
+        <w:rPr>
+          <w:rFonts w:ascii="Arial" w:hAnsi="Arial" w:cs="Arial"/>
+          <w:color w:val="000000"/>
+        </w:rPr>
+      </w:pPr>
+      <w:r>
+        <w:rPr>
+          <w:rFonts w:ascii="Arial" w:hAnsi="Arial" w:cs="Arial"/>
+          <w:color w:val="000000"/>
+        </w:rPr>
+        <w:t>Test that a key is present with a two-value assignment:</w:t>
+      </w:r>
+    </w:p>
+    <w:p>
+      <w:pPr>
+        <w:pStyle w:val="HTMLPreformatted"/>
+        <w:shd w:val="clear" w:color="auto" w:fill="FAFAFA"/>
+        <w:rPr>
+          <w:color w:val="333333"/>
+          <w:sz w:val="24"/>
+          <w:szCs w:val="24"/>
+        </w:rPr>
+      </w:pPr>
+      <w:proofErr w:type="spellStart"/>
+      <w:r>
+        <w:rPr>
+          <w:color w:val="333333"/>
+          <w:sz w:val="24"/>
+          <w:szCs w:val="24"/>
+        </w:rPr>
+        <w:t>elem</w:t>
+      </w:r>
+      <w:proofErr w:type="spellEnd"/>
+      <w:r>
+        <w:rPr>
+          <w:color w:val="333333"/>
+          <w:sz w:val="24"/>
+          <w:szCs w:val="24"/>
+        </w:rPr>
+        <w:t>, ok = m[key]</w:t>
+      </w:r>
+    </w:p>
+    <w:p>
+      <w:pPr>
+        <w:pStyle w:val="NormalWeb"/>
+        <w:spacing w:before="240" w:beforeAutospacing="0" w:after="240" w:afterAutospacing="0"/>
+        <w:rPr>
+          <w:rFonts w:ascii="Arial" w:hAnsi="Arial" w:cs="Arial"/>
+          <w:color w:val="000000"/>
+        </w:rPr>
+      </w:pPr>
+      <w:r>
+        <w:rPr>
+          <w:rFonts w:ascii="Arial" w:hAnsi="Arial" w:cs="Arial"/>
+          <w:color w:val="000000"/>
+        </w:rPr>
+        <w:t>If </w:t>
+      </w:r>
+      <w:r>
+        <w:rPr>
+          <w:rStyle w:val="HTMLCode"/>
+          <w:color w:val="333333"/>
+          <w:shd w:val="clear" w:color="auto" w:fill="FAFAFA"/>
+        </w:rPr>
+        <w:t>key</w:t>
+      </w:r>
+      <w:r>
+        <w:rPr>
+          <w:rFonts w:ascii="Arial" w:hAnsi="Arial" w:cs="Arial"/>
+          <w:color w:val="000000"/>
+        </w:rPr>
+        <w:t> is in </w:t>
+      </w:r>
+      <w:r>
+        <w:rPr>
+          <w:rStyle w:val="HTMLCode"/>
+          <w:color w:val="333333"/>
+          <w:shd w:val="clear" w:color="auto" w:fill="FAFAFA"/>
+        </w:rPr>
+        <w:t>m</w:t>
+      </w:r>
+      <w:r>
+        <w:rPr>
+          <w:rFonts w:ascii="Arial" w:hAnsi="Arial" w:cs="Arial"/>
+          <w:color w:val="000000"/>
+        </w:rPr>
+        <w:t>, </w:t>
+      </w:r>
+      <w:r>
+        <w:rPr>
+          <w:rStyle w:val="HTMLCode"/>
+          <w:color w:val="333333"/>
+          <w:shd w:val="clear" w:color="auto" w:fill="FAFAFA"/>
+        </w:rPr>
+        <w:t>ok</w:t>
+      </w:r>
+      <w:r>
+        <w:rPr>
+          <w:rFonts w:ascii="Arial" w:hAnsi="Arial" w:cs="Arial"/>
+          <w:color w:val="000000"/>
+        </w:rPr>
+        <w:t> is </w:t>
+      </w:r>
+      <w:r>
+        <w:rPr>
+          <w:rStyle w:val="HTMLCode"/>
+          <w:color w:val="333333"/>
+          <w:shd w:val="clear" w:color="auto" w:fill="FAFAFA"/>
+        </w:rPr>
+        <w:t>true</w:t>
+      </w:r>
+      <w:r>
+        <w:rPr>
+          <w:rFonts w:ascii="Arial" w:hAnsi="Arial" w:cs="Arial"/>
+          <w:color w:val="000000"/>
+        </w:rPr>
+        <w:t>. If not, </w:t>
+      </w:r>
+      <w:r>
+        <w:rPr>
+          <w:rStyle w:val="HTMLCode"/>
+          <w:color w:val="333333"/>
+          <w:shd w:val="clear" w:color="auto" w:fill="FAFAFA"/>
+        </w:rPr>
+        <w:t>ok</w:t>
+      </w:r>
+      <w:r>
+        <w:rPr>
+          <w:rFonts w:ascii="Arial" w:hAnsi="Arial" w:cs="Arial"/>
+          <w:color w:val="000000"/>
+        </w:rPr>
+        <w:t> is </w:t>
+      </w:r>
+      <w:r>
+        <w:rPr>
+          <w:rStyle w:val="HTMLCode"/>
+          <w:color w:val="333333"/>
+          <w:shd w:val="clear" w:color="auto" w:fill="FAFAFA"/>
+        </w:rPr>
+        <w:t>false</w:t>
+      </w:r>
+      <w:r>
+        <w:rPr>
+          <w:rFonts w:ascii="Arial" w:hAnsi="Arial" w:cs="Arial"/>
+          <w:color w:val="000000"/>
+        </w:rPr>
+        <w:t>.</w:t>
+      </w:r>
+    </w:p>
+    <w:p>
+      <w:pPr>
+        <w:pStyle w:val="NormalWeb"/>
+        <w:spacing w:before="240" w:beforeAutospacing="0" w:after="240" w:afterAutospacing="0"/>
+        <w:rPr>
+          <w:rFonts w:ascii="Arial" w:hAnsi="Arial" w:cs="Arial"/>
+          <w:color w:val="000000"/>
+        </w:rPr>
+      </w:pPr>
+      <w:r>
+        <w:rPr>
+          <w:rFonts w:ascii="Arial" w:hAnsi="Arial" w:cs="Arial"/>
+          <w:color w:val="000000"/>
+        </w:rPr>
+        <w:t>If </w:t>
+      </w:r>
+      <w:r>
+        <w:rPr>
+          <w:rStyle w:val="HTMLCode"/>
+          <w:color w:val="333333"/>
+          <w:shd w:val="clear" w:color="auto" w:fill="FAFAFA"/>
+        </w:rPr>
+        <w:t>key</w:t>
+      </w:r>
+      <w:r>
+        <w:rPr>
+          <w:rFonts w:ascii="Arial" w:hAnsi="Arial" w:cs="Arial"/>
+          <w:color w:val="000000"/>
+        </w:rPr>
+        <w:t> is not in the map, then </w:t>
+      </w:r>
+      <w:proofErr w:type="spellStart"/>
+      <w:r>
+        <w:rPr>
+          <w:rStyle w:val="HTMLCode"/>
+          <w:color w:val="333333"/>
+          <w:shd w:val="clear" w:color="auto" w:fill="FAFAFA"/>
+        </w:rPr>
+        <w:t>elem</w:t>
+      </w:r>
+      <w:proofErr w:type="spellEnd"/>
+      <w:r>
+        <w:rPr>
+          <w:rFonts w:ascii="Arial" w:hAnsi="Arial" w:cs="Arial"/>
+          <w:color w:val="000000"/>
+        </w:rPr>
+        <w:t> is the zero value for the map's element type.</w:t>
+      </w:r>
+    </w:p>
+    <w:p>
+      <w:pPr>
+        <w:pStyle w:val="NormalWeb"/>
+        <w:spacing w:before="240" w:beforeAutospacing="0" w:after="240" w:afterAutospacing="0"/>
+        <w:rPr>
+          <w:rFonts w:ascii="Arial" w:hAnsi="Arial" w:cs="Arial"/>
+          <w:color w:val="000000"/>
+        </w:rPr>
+      </w:pPr>
+      <w:r>
+        <w:rPr>
+          <w:rFonts w:ascii="Arial" w:hAnsi="Arial" w:cs="Arial"/>
+          <w:b/>
+          <w:bCs/>
+          <w:color w:val="000000"/>
+        </w:rPr>
+        <w:t>Note:</w:t>
+      </w:r>
+      <w:r>
+        <w:rPr>
+          <w:rFonts w:ascii="Arial" w:hAnsi="Arial" w:cs="Arial"/>
+          <w:color w:val="000000"/>
+        </w:rPr>
+        <w:t> If </w:t>
+      </w:r>
+      <w:proofErr w:type="spellStart"/>
+      <w:r>
+        <w:rPr>
+          <w:rStyle w:val="HTMLCode"/>
+          <w:color w:val="333333"/>
+          <w:shd w:val="clear" w:color="auto" w:fill="FAFAFA"/>
+        </w:rPr>
+        <w:t>elem</w:t>
+      </w:r>
+      <w:proofErr w:type="spellEnd"/>
+      <w:r>
+        <w:rPr>
+          <w:rFonts w:ascii="Arial" w:hAnsi="Arial" w:cs="Arial"/>
+          <w:color w:val="000000"/>
+        </w:rPr>
+        <w:t> or </w:t>
+      </w:r>
+      <w:r>
+        <w:rPr>
+          <w:rStyle w:val="HTMLCode"/>
+          <w:color w:val="333333"/>
+          <w:shd w:val="clear" w:color="auto" w:fill="FAFAFA"/>
+        </w:rPr>
+        <w:t>ok</w:t>
+      </w:r>
+      <w:r>
+        <w:rPr>
+          <w:rFonts w:ascii="Arial" w:hAnsi="Arial" w:cs="Arial"/>
+          <w:color w:val="000000"/>
+        </w:rPr>
+        <w:t> have not yet been declared you could use a short declaration form:</w:t>
+      </w:r>
+    </w:p>
+    <w:p>
+      <w:pPr>
+        <w:pStyle w:val="HTMLPreformatted"/>
+        <w:shd w:val="clear" w:color="auto" w:fill="FAFAFA"/>
+        <w:rPr>
+          <w:color w:val="333333"/>
+          <w:sz w:val="24"/>
+          <w:szCs w:val="24"/>
+        </w:rPr>
+      </w:pPr>
+      <w:proofErr w:type="spellStart"/>
+      <w:r>
+        <w:rPr>
+          <w:color w:val="333333"/>
+          <w:sz w:val="24"/>
+          <w:szCs w:val="24"/>
+        </w:rPr>
+        <w:t>elem</w:t>
+      </w:r>
+      <w:proofErr w:type="spellEnd"/>
+      <w:r>
+        <w:rPr>
+          <w:color w:val="333333"/>
+          <w:sz w:val="24"/>
+          <w:szCs w:val="24"/>
+        </w:rPr>
+        <w:t xml:space="preserve">, </w:t>
+      </w:r>
+      <w:proofErr w:type="gramStart"/>
+      <w:r>
+        <w:rPr>
+          <w:color w:val="333333"/>
+          <w:sz w:val="24"/>
+          <w:szCs w:val="24"/>
+        </w:rPr>
+        <w:t>ok :</w:t>
+      </w:r>
+      <w:proofErr w:type="gramEnd"/>
+      <w:r>
+        <w:rPr>
+          <w:color w:val="333333"/>
+          <w:sz w:val="24"/>
+          <w:szCs w:val="24"/>
+        </w:rPr>
+        <w:t>= m[key]</w:t>
+      </w:r>
+    </w:p>
+    <w:p>
+      <w:pPr>
+        <w:rPr>
+          <w:b/>
+          <w:bCs/>
+          <w:sz w:val="32"/>
+          <w:szCs w:val="32"/>
+          <w:lang w:bidi="ar-EG"/>
+        </w:rPr>
+      </w:pPr>
+    </w:p>
+    <w:p>
+      <w:pPr>
+        <w:rPr>
+          <w:b/>
+          <w:bCs/>
+          <w:sz w:val="32"/>
+          <w:szCs w:val="32"/>
+          <w:lang w:bidi="ar-EG"/>
+        </w:rPr>
+      </w:pPr>
+      <w:r>
+        <w:rPr>
+          <w:noProof/>
+        </w:rPr>
+        <w:drawing>
+          <wp:inline distT="0" distB="0" distL="0" distR="0" wp14:anchorId="0A16CD17" wp14:editId="3AFEA4FE">
+            <wp:extent cx="5301767" cy="3365500"/>
+            <wp:effectExtent l="0" t="0" r="0" b="6350"/>
+            <wp:docPr id="25" name="Picture 25"/>
+            <wp:cNvGraphicFramePr>
+              <a:graphicFrameLocks xmlns:a="http://schemas.openxmlformats.org/drawingml/2006/main" noChangeAspect="1"/>
+            </wp:cNvGraphicFramePr>
+            <a:graphic xmlns:a="http://schemas.openxmlformats.org/drawingml/2006/main">
+              <a:graphicData uri="http://schemas.openxmlformats.org/drawingml/2006/picture">
+                <pic:pic xmlns:pic="http://schemas.openxmlformats.org/drawingml/2006/picture">
+                  <pic:nvPicPr>
+                    <pic:cNvPr id="1" name=""/>
+                    <pic:cNvPicPr/>
+                  </pic:nvPicPr>
+                  <pic:blipFill>
+                    <a:blip r:embed="rId32"/>
+                    <a:stretch>
+                      <a:fillRect/>
+                    </a:stretch>
+                  </pic:blipFill>
+                  <pic:spPr>
+                    <a:xfrm>
+                      <a:off x="0" y="0"/>
+                      <a:ext cx="5312168" cy="3372103"/>
                     </a:xfrm>
                     <a:prstGeom prst="rect">
                       <a:avLst/>

</xml_diff>

<commit_message>
pointer direction and indirection
</commit_message>
<xml_diff>
--- a/Notes.docx
+++ b/Notes.docx
@@ -5819,23 +5819,13 @@
           <w:szCs w:val="24"/>
         </w:rPr>
       </w:pPr>
-      <w:proofErr w:type="gramStart"/>
-      <w:r>
-        <w:rPr>
-          <w:color w:val="333333"/>
-          <w:sz w:val="24"/>
-          <w:szCs w:val="24"/>
-        </w:rPr>
-        <w:t>a :</w:t>
-      </w:r>
-      <w:proofErr w:type="gramEnd"/>
-      <w:r>
-        <w:rPr>
-          <w:color w:val="333333"/>
-          <w:sz w:val="24"/>
-          <w:szCs w:val="24"/>
-        </w:rPr>
-        <w:t xml:space="preserve">= make([]int, 5)  // </w:t>
+      <w:r>
+        <w:rPr>
+          <w:color w:val="333333"/>
+          <w:sz w:val="24"/>
+          <w:szCs w:val="24"/>
+        </w:rPr>
+        <w:t xml:space="preserve">a := make([]int, 5)  // </w:t>
       </w:r>
       <w:proofErr w:type="spellStart"/>
       <w:r>
@@ -5924,7 +5914,6 @@
           <w:szCs w:val="24"/>
         </w:rPr>
       </w:pPr>
-      <w:proofErr w:type="gramStart"/>
       <w:r>
         <w:rPr>
           <w:rFonts w:ascii="Courier New" w:eastAsia="Times New Roman" w:hAnsi="Courier New" w:cs="Courier New"/>
@@ -5932,17 +5921,7 @@
           <w:sz w:val="24"/>
           <w:szCs w:val="24"/>
         </w:rPr>
-        <w:t>b :</w:t>
-      </w:r>
-      <w:proofErr w:type="gramEnd"/>
-      <w:r>
-        <w:rPr>
-          <w:rFonts w:ascii="Courier New" w:eastAsia="Times New Roman" w:hAnsi="Courier New" w:cs="Courier New"/>
-          <w:color w:val="333333"/>
-          <w:sz w:val="24"/>
-          <w:szCs w:val="24"/>
-        </w:rPr>
-        <w:t xml:space="preserve">= make([]int, 0, 5) // </w:t>
+        <w:t xml:space="preserve">b := make([]int, 0, 5) // </w:t>
       </w:r>
       <w:proofErr w:type="spellStart"/>
       <w:r>
@@ -6090,27 +6069,7 @@
           <w:sz w:val="24"/>
           <w:szCs w:val="24"/>
         </w:rPr>
-        <w:t xml:space="preserve">b = </w:t>
-      </w:r>
-      <w:proofErr w:type="gramStart"/>
-      <w:r>
-        <w:rPr>
-          <w:rFonts w:ascii="Courier New" w:eastAsia="Times New Roman" w:hAnsi="Courier New" w:cs="Courier New"/>
-          <w:color w:val="333333"/>
-          <w:sz w:val="24"/>
-          <w:szCs w:val="24"/>
-        </w:rPr>
-        <w:t>b[</w:t>
-      </w:r>
-      <w:proofErr w:type="gramEnd"/>
-      <w:r>
-        <w:rPr>
-          <w:rFonts w:ascii="Courier New" w:eastAsia="Times New Roman" w:hAnsi="Courier New" w:cs="Courier New"/>
-          <w:color w:val="333333"/>
-          <w:sz w:val="24"/>
-          <w:szCs w:val="24"/>
-        </w:rPr>
-        <w:t xml:space="preserve">1:]      // </w:t>
+        <w:t xml:space="preserve">b = b[1:]      // </w:t>
       </w:r>
       <w:proofErr w:type="spellStart"/>
       <w:r>
@@ -6410,25 +6369,7 @@
           <w:sz w:val="24"/>
           <w:szCs w:val="24"/>
         </w:rPr>
-        <w:t xml:space="preserve"> </w:t>
-      </w:r>
-      <w:proofErr w:type="gramStart"/>
-      <w:r>
-        <w:rPr>
-          <w:color w:val="333333"/>
-          <w:sz w:val="24"/>
-          <w:szCs w:val="24"/>
-        </w:rPr>
-        <w:t>append(</w:t>
-      </w:r>
-      <w:proofErr w:type="gramEnd"/>
-      <w:r>
-        <w:rPr>
-          <w:color w:val="333333"/>
-          <w:sz w:val="24"/>
-          <w:szCs w:val="24"/>
-        </w:rPr>
-        <w:t>s []T, vs ...T) []T</w:t>
+        <w:t xml:space="preserve"> append(s []T, vs ...T) []T</w:t>
       </w:r>
     </w:p>
     <w:p>
@@ -7129,23 +7070,13 @@
           <w:szCs w:val="24"/>
         </w:rPr>
       </w:pPr>
-      <w:proofErr w:type="gramStart"/>
-      <w:r>
-        <w:rPr>
-          <w:color w:val="333333"/>
-          <w:sz w:val="24"/>
-          <w:szCs w:val="24"/>
-        </w:rPr>
-        <w:t>delete(</w:t>
-      </w:r>
-      <w:proofErr w:type="gramEnd"/>
-      <w:r>
-        <w:rPr>
-          <w:color w:val="333333"/>
-          <w:sz w:val="24"/>
-          <w:szCs w:val="24"/>
-        </w:rPr>
-        <w:t>m, key)</w:t>
+      <w:r>
+        <w:rPr>
+          <w:color w:val="333333"/>
+          <w:sz w:val="24"/>
+          <w:szCs w:val="24"/>
+        </w:rPr>
+        <w:t>delete(m, key)</w:t>
       </w:r>
     </w:p>
     <w:p>
@@ -7434,25 +7365,7 @@
           <w:sz w:val="24"/>
           <w:szCs w:val="24"/>
         </w:rPr>
-        <w:t xml:space="preserve">, </w:t>
-      </w:r>
-      <w:proofErr w:type="gramStart"/>
-      <w:r>
-        <w:rPr>
-          <w:color w:val="333333"/>
-          <w:sz w:val="24"/>
-          <w:szCs w:val="24"/>
-        </w:rPr>
-        <w:t>ok :</w:t>
-      </w:r>
-      <w:proofErr w:type="gramEnd"/>
-      <w:r>
-        <w:rPr>
-          <w:color w:val="333333"/>
-          <w:sz w:val="24"/>
-          <w:szCs w:val="24"/>
-        </w:rPr>
-        <w:t>= m[key]</w:t>
+        <w:t>, ok := m[key]</w:t>
       </w:r>
     </w:p>
     <w:p>
@@ -8685,6 +8598,1135 @@
                     <a:xfrm>
                       <a:off x="0" y="0"/>
                       <a:ext cx="4861478" cy="3752583"/>
+                    </a:xfrm>
+                    <a:prstGeom prst="rect">
+                      <a:avLst/>
+                    </a:prstGeom>
+                  </pic:spPr>
+                </pic:pic>
+              </a:graphicData>
+            </a:graphic>
+          </wp:inline>
+        </w:drawing>
+      </w:r>
+    </w:p>
+    <w:p>
+      <w:pPr>
+        <w:rPr>
+          <w:b/>
+          <w:bCs/>
+          <w:sz w:val="32"/>
+          <w:szCs w:val="32"/>
+          <w:lang w:bidi="ar-EG"/>
+        </w:rPr>
+      </w:pPr>
+    </w:p>
+    <w:p>
+      <w:pPr>
+        <w:pStyle w:val="Heading2"/>
+        <w:spacing w:before="0" w:beforeAutospacing="0" w:after="0" w:afterAutospacing="0" w:line="480" w:lineRule="atLeast"/>
+        <w:rPr>
+          <w:rFonts w:ascii="Arial" w:hAnsi="Arial" w:cs="Arial"/>
+          <w:color w:val="333333"/>
+        </w:rPr>
+      </w:pPr>
+      <w:r>
+        <w:rPr>
+          <w:rFonts w:ascii="Arial" w:hAnsi="Arial" w:cs="Arial"/>
+          <w:color w:val="333333"/>
+        </w:rPr>
+        <w:t>Methods and pointer indirection</w:t>
+      </w:r>
+    </w:p>
+    <w:p>
+      <w:pPr>
+        <w:pStyle w:val="NormalWeb"/>
+        <w:spacing w:before="240" w:beforeAutospacing="0" w:after="240" w:afterAutospacing="0"/>
+        <w:rPr>
+          <w:rFonts w:ascii="Arial" w:hAnsi="Arial" w:cs="Arial"/>
+          <w:color w:val="000000"/>
+        </w:rPr>
+      </w:pPr>
+      <w:r>
+        <w:rPr>
+          <w:rFonts w:ascii="Arial" w:hAnsi="Arial" w:cs="Arial"/>
+          <w:color w:val="000000"/>
+        </w:rPr>
+        <w:t>Comparing the previous two programs, you might notice that functions with a pointer argument must take a pointer:</w:t>
+      </w:r>
+    </w:p>
+    <w:p>
+      <w:pPr>
+        <w:pStyle w:val="HTMLPreformatted"/>
+        <w:shd w:val="clear" w:color="auto" w:fill="FAFAFA"/>
+        <w:rPr>
+          <w:color w:val="333333"/>
+          <w:sz w:val="24"/>
+          <w:szCs w:val="24"/>
+        </w:rPr>
+      </w:pPr>
+      <w:r>
+        <w:rPr>
+          <w:color w:val="333333"/>
+          <w:sz w:val="24"/>
+          <w:szCs w:val="24"/>
+        </w:rPr>
+        <w:t>var v Vertex</w:t>
+      </w:r>
+    </w:p>
+    <w:p>
+      <w:pPr>
+        <w:pStyle w:val="HTMLPreformatted"/>
+        <w:shd w:val="clear" w:color="auto" w:fill="FAFAFA"/>
+        <w:rPr>
+          <w:color w:val="333333"/>
+          <w:sz w:val="24"/>
+          <w:szCs w:val="24"/>
+        </w:rPr>
+      </w:pPr>
+      <w:proofErr w:type="spellStart"/>
+      <w:proofErr w:type="gramStart"/>
+      <w:r>
+        <w:rPr>
+          <w:color w:val="333333"/>
+          <w:sz w:val="24"/>
+          <w:szCs w:val="24"/>
+        </w:rPr>
+        <w:t>ScaleFunc</w:t>
+      </w:r>
+      <w:proofErr w:type="spellEnd"/>
+      <w:r>
+        <w:rPr>
+          <w:color w:val="333333"/>
+          <w:sz w:val="24"/>
+          <w:szCs w:val="24"/>
+        </w:rPr>
+        <w:t>(</w:t>
+      </w:r>
+      <w:proofErr w:type="gramEnd"/>
+      <w:r>
+        <w:rPr>
+          <w:color w:val="333333"/>
+          <w:sz w:val="24"/>
+          <w:szCs w:val="24"/>
+        </w:rPr>
+        <w:t>v, 5)  // Compile error!</w:t>
+      </w:r>
+    </w:p>
+    <w:p>
+      <w:pPr>
+        <w:pStyle w:val="HTMLPreformatted"/>
+        <w:shd w:val="clear" w:color="auto" w:fill="FAFAFA"/>
+        <w:rPr>
+          <w:color w:val="333333"/>
+          <w:sz w:val="24"/>
+          <w:szCs w:val="24"/>
+        </w:rPr>
+      </w:pPr>
+      <w:proofErr w:type="spellStart"/>
+      <w:proofErr w:type="gramStart"/>
+      <w:r>
+        <w:rPr>
+          <w:color w:val="333333"/>
+          <w:sz w:val="24"/>
+          <w:szCs w:val="24"/>
+        </w:rPr>
+        <w:t>ScaleFunc</w:t>
+      </w:r>
+      <w:proofErr w:type="spellEnd"/>
+      <w:r>
+        <w:rPr>
+          <w:color w:val="333333"/>
+          <w:sz w:val="24"/>
+          <w:szCs w:val="24"/>
+        </w:rPr>
+        <w:t>(</w:t>
+      </w:r>
+      <w:proofErr w:type="gramEnd"/>
+      <w:r>
+        <w:rPr>
+          <w:color w:val="333333"/>
+          <w:sz w:val="24"/>
+          <w:szCs w:val="24"/>
+        </w:rPr>
+        <w:t>&amp;v, 5) // OK</w:t>
+      </w:r>
+    </w:p>
+    <w:p>
+      <w:pPr>
+        <w:pStyle w:val="NormalWeb"/>
+        <w:spacing w:before="240" w:beforeAutospacing="0" w:after="240" w:afterAutospacing="0"/>
+        <w:rPr>
+          <w:rFonts w:ascii="Arial" w:hAnsi="Arial" w:cs="Arial"/>
+          <w:color w:val="000000"/>
+        </w:rPr>
+      </w:pPr>
+      <w:r>
+        <w:rPr>
+          <w:rFonts w:ascii="Arial" w:hAnsi="Arial" w:cs="Arial"/>
+          <w:color w:val="000000"/>
+        </w:rPr>
+        <w:t>while methods with pointer receivers take either a value or a pointer as the receiver when they are called:</w:t>
+      </w:r>
+    </w:p>
+    <w:p>
+      <w:pPr>
+        <w:pStyle w:val="HTMLPreformatted"/>
+        <w:shd w:val="clear" w:color="auto" w:fill="FAFAFA"/>
+        <w:rPr>
+          <w:color w:val="333333"/>
+          <w:sz w:val="24"/>
+          <w:szCs w:val="24"/>
+        </w:rPr>
+      </w:pPr>
+      <w:r>
+        <w:rPr>
+          <w:color w:val="333333"/>
+          <w:sz w:val="24"/>
+          <w:szCs w:val="24"/>
+        </w:rPr>
+        <w:t>var v Vertex</w:t>
+      </w:r>
+    </w:p>
+    <w:p>
+      <w:pPr>
+        <w:pStyle w:val="HTMLPreformatted"/>
+        <w:shd w:val="clear" w:color="auto" w:fill="FAFAFA"/>
+        <w:rPr>
+          <w:color w:val="333333"/>
+          <w:sz w:val="24"/>
+          <w:szCs w:val="24"/>
+        </w:rPr>
+      </w:pPr>
+      <w:proofErr w:type="spellStart"/>
+      <w:r>
+        <w:rPr>
+          <w:color w:val="333333"/>
+          <w:sz w:val="24"/>
+          <w:szCs w:val="24"/>
+        </w:rPr>
+        <w:t>v.</w:t>
+      </w:r>
+      <w:proofErr w:type="gramStart"/>
+      <w:r>
+        <w:rPr>
+          <w:color w:val="333333"/>
+          <w:sz w:val="24"/>
+          <w:szCs w:val="24"/>
+        </w:rPr>
+        <w:t>Scale</w:t>
+      </w:r>
+      <w:proofErr w:type="spellEnd"/>
+      <w:r>
+        <w:rPr>
+          <w:color w:val="333333"/>
+          <w:sz w:val="24"/>
+          <w:szCs w:val="24"/>
+        </w:rPr>
+        <w:t>(</w:t>
+      </w:r>
+      <w:proofErr w:type="gramEnd"/>
+      <w:r>
+        <w:rPr>
+          <w:color w:val="333333"/>
+          <w:sz w:val="24"/>
+          <w:szCs w:val="24"/>
+        </w:rPr>
+        <w:t>5)  // OK</w:t>
+      </w:r>
+    </w:p>
+    <w:p>
+      <w:pPr>
+        <w:pStyle w:val="HTMLPreformatted"/>
+        <w:shd w:val="clear" w:color="auto" w:fill="FAFAFA"/>
+        <w:rPr>
+          <w:color w:val="333333"/>
+          <w:sz w:val="24"/>
+          <w:szCs w:val="24"/>
+        </w:rPr>
+      </w:pPr>
+      <w:proofErr w:type="gramStart"/>
+      <w:r>
+        <w:rPr>
+          <w:color w:val="333333"/>
+          <w:sz w:val="24"/>
+          <w:szCs w:val="24"/>
+        </w:rPr>
+        <w:t>p :</w:t>
+      </w:r>
+      <w:proofErr w:type="gramEnd"/>
+      <w:r>
+        <w:rPr>
+          <w:color w:val="333333"/>
+          <w:sz w:val="24"/>
+          <w:szCs w:val="24"/>
+        </w:rPr>
+        <w:t>= &amp;v</w:t>
+      </w:r>
+    </w:p>
+    <w:p>
+      <w:pPr>
+        <w:pStyle w:val="HTMLPreformatted"/>
+        <w:shd w:val="clear" w:color="auto" w:fill="FAFAFA"/>
+        <w:rPr>
+          <w:color w:val="333333"/>
+          <w:sz w:val="24"/>
+          <w:szCs w:val="24"/>
+        </w:rPr>
+      </w:pPr>
+      <w:proofErr w:type="spellStart"/>
+      <w:proofErr w:type="gramStart"/>
+      <w:r>
+        <w:rPr>
+          <w:color w:val="333333"/>
+          <w:sz w:val="24"/>
+          <w:szCs w:val="24"/>
+        </w:rPr>
+        <w:t>p.Scale</w:t>
+      </w:r>
+      <w:proofErr w:type="spellEnd"/>
+      <w:proofErr w:type="gramEnd"/>
+      <w:r>
+        <w:rPr>
+          <w:color w:val="333333"/>
+          <w:sz w:val="24"/>
+          <w:szCs w:val="24"/>
+        </w:rPr>
+        <w:t>(10) // OK</w:t>
+      </w:r>
+    </w:p>
+    <w:p>
+      <w:pPr>
+        <w:pStyle w:val="NormalWeb"/>
+        <w:spacing w:before="240" w:beforeAutospacing="0" w:after="240" w:afterAutospacing="0"/>
+        <w:rPr>
+          <w:rFonts w:ascii="Arial" w:hAnsi="Arial" w:cs="Arial"/>
+          <w:color w:val="000000"/>
+        </w:rPr>
+      </w:pPr>
+      <w:r>
+        <w:rPr>
+          <w:rFonts w:ascii="Arial" w:hAnsi="Arial" w:cs="Arial"/>
+          <w:color w:val="000000"/>
+        </w:rPr>
+        <w:lastRenderedPageBreak/>
+        <w:t>For the statement </w:t>
+      </w:r>
+      <w:proofErr w:type="spellStart"/>
+      <w:proofErr w:type="gramStart"/>
+      <w:r>
+        <w:rPr>
+          <w:rStyle w:val="HTMLCode"/>
+          <w:color w:val="333333"/>
+          <w:shd w:val="clear" w:color="auto" w:fill="FAFAFA"/>
+        </w:rPr>
+        <w:t>v.Scale</w:t>
+      </w:r>
+      <w:proofErr w:type="spellEnd"/>
+      <w:proofErr w:type="gramEnd"/>
+      <w:r>
+        <w:rPr>
+          <w:rStyle w:val="HTMLCode"/>
+          <w:color w:val="333333"/>
+          <w:shd w:val="clear" w:color="auto" w:fill="FAFAFA"/>
+        </w:rPr>
+        <w:t>(5)</w:t>
+      </w:r>
+      <w:r>
+        <w:rPr>
+          <w:rFonts w:ascii="Arial" w:hAnsi="Arial" w:cs="Arial"/>
+          <w:color w:val="000000"/>
+        </w:rPr>
+        <w:t>, even though </w:t>
+      </w:r>
+      <w:r>
+        <w:rPr>
+          <w:rStyle w:val="HTMLCode"/>
+          <w:color w:val="333333"/>
+          <w:shd w:val="clear" w:color="auto" w:fill="FAFAFA"/>
+        </w:rPr>
+        <w:t>v</w:t>
+      </w:r>
+      <w:r>
+        <w:rPr>
+          <w:rFonts w:ascii="Arial" w:hAnsi="Arial" w:cs="Arial"/>
+          <w:color w:val="000000"/>
+        </w:rPr>
+        <w:t> is a value and not a pointer, the method with the pointer receiver is called automatically. That is, as a convenience, Go interprets the statement </w:t>
+      </w:r>
+      <w:proofErr w:type="spellStart"/>
+      <w:proofErr w:type="gramStart"/>
+      <w:r>
+        <w:rPr>
+          <w:rStyle w:val="HTMLCode"/>
+          <w:color w:val="333333"/>
+          <w:shd w:val="clear" w:color="auto" w:fill="FAFAFA"/>
+        </w:rPr>
+        <w:t>v.Scale</w:t>
+      </w:r>
+      <w:proofErr w:type="spellEnd"/>
+      <w:proofErr w:type="gramEnd"/>
+      <w:r>
+        <w:rPr>
+          <w:rStyle w:val="HTMLCode"/>
+          <w:color w:val="333333"/>
+          <w:shd w:val="clear" w:color="auto" w:fill="FAFAFA"/>
+        </w:rPr>
+        <w:t>(5)</w:t>
+      </w:r>
+      <w:r>
+        <w:rPr>
+          <w:rFonts w:ascii="Arial" w:hAnsi="Arial" w:cs="Arial"/>
+          <w:color w:val="000000"/>
+        </w:rPr>
+        <w:t> as </w:t>
+      </w:r>
+      <w:r>
+        <w:rPr>
+          <w:rStyle w:val="HTMLCode"/>
+          <w:color w:val="333333"/>
+          <w:shd w:val="clear" w:color="auto" w:fill="FAFAFA"/>
+        </w:rPr>
+        <w:t>(&amp;v).Scale(5)</w:t>
+      </w:r>
+      <w:r>
+        <w:rPr>
+          <w:rFonts w:ascii="Arial" w:hAnsi="Arial" w:cs="Arial"/>
+          <w:color w:val="000000"/>
+        </w:rPr>
+        <w:t> since the </w:t>
+      </w:r>
+      <w:r>
+        <w:rPr>
+          <w:rStyle w:val="HTMLCode"/>
+          <w:color w:val="333333"/>
+          <w:shd w:val="clear" w:color="auto" w:fill="FAFAFA"/>
+        </w:rPr>
+        <w:t>Scale</w:t>
+      </w:r>
+      <w:r>
+        <w:rPr>
+          <w:rFonts w:ascii="Arial" w:hAnsi="Arial" w:cs="Arial"/>
+          <w:color w:val="000000"/>
+        </w:rPr>
+        <w:t> method has a pointer receiver.</w:t>
+      </w:r>
+    </w:p>
+    <w:p>
+      <w:pPr>
+        <w:rPr>
+          <w:b/>
+          <w:bCs/>
+          <w:sz w:val="32"/>
+          <w:szCs w:val="32"/>
+          <w:lang w:bidi="ar-EG"/>
+        </w:rPr>
+      </w:pPr>
+      <w:r>
+        <w:rPr>
+          <w:noProof/>
+        </w:rPr>
+        <w:drawing>
+          <wp:inline distT="0" distB="0" distL="0" distR="0" wp14:anchorId="3E7DDFE0" wp14:editId="4F16A3BD">
+            <wp:extent cx="4711700" cy="3575053"/>
+            <wp:effectExtent l="0" t="0" r="0" b="6350"/>
+            <wp:docPr id="32" name="Picture 32"/>
+            <wp:cNvGraphicFramePr>
+              <a:graphicFrameLocks xmlns:a="http://schemas.openxmlformats.org/drawingml/2006/main" noChangeAspect="1"/>
+            </wp:cNvGraphicFramePr>
+            <a:graphic xmlns:a="http://schemas.openxmlformats.org/drawingml/2006/main">
+              <a:graphicData uri="http://schemas.openxmlformats.org/drawingml/2006/picture">
+                <pic:pic xmlns:pic="http://schemas.openxmlformats.org/drawingml/2006/picture">
+                  <pic:nvPicPr>
+                    <pic:cNvPr id="1" name=""/>
+                    <pic:cNvPicPr/>
+                  </pic:nvPicPr>
+                  <pic:blipFill>
+                    <a:blip r:embed="rId39"/>
+                    <a:stretch>
+                      <a:fillRect/>
+                    </a:stretch>
+                  </pic:blipFill>
+                  <pic:spPr>
+                    <a:xfrm>
+                      <a:off x="0" y="0"/>
+                      <a:ext cx="4718307" cy="3580066"/>
+                    </a:xfrm>
+                    <a:prstGeom prst="rect">
+                      <a:avLst/>
+                    </a:prstGeom>
+                  </pic:spPr>
+                </pic:pic>
+              </a:graphicData>
+            </a:graphic>
+          </wp:inline>
+        </w:drawing>
+      </w:r>
+    </w:p>
+    <w:p>
+      <w:pPr>
+        <w:pStyle w:val="Heading2"/>
+        <w:spacing w:before="0" w:beforeAutospacing="0" w:after="0" w:afterAutospacing="0" w:line="480" w:lineRule="atLeast"/>
+        <w:rPr>
+          <w:rFonts w:ascii="Arial" w:hAnsi="Arial" w:cs="Arial"/>
+          <w:color w:val="333333"/>
+        </w:rPr>
+      </w:pPr>
+    </w:p>
+    <w:p>
+      <w:pPr>
+        <w:pStyle w:val="Heading2"/>
+        <w:spacing w:before="0" w:beforeAutospacing="0" w:after="0" w:afterAutospacing="0" w:line="480" w:lineRule="atLeast"/>
+        <w:rPr>
+          <w:rFonts w:ascii="Arial" w:hAnsi="Arial" w:cs="Arial"/>
+          <w:color w:val="333333"/>
+        </w:rPr>
+      </w:pPr>
+    </w:p>
+    <w:p>
+      <w:pPr>
+        <w:pStyle w:val="Heading2"/>
+        <w:spacing w:before="0" w:beforeAutospacing="0" w:after="0" w:afterAutospacing="0" w:line="480" w:lineRule="atLeast"/>
+        <w:rPr>
+          <w:rFonts w:ascii="Arial" w:hAnsi="Arial" w:cs="Arial"/>
+          <w:color w:val="333333"/>
+        </w:rPr>
+      </w:pPr>
+      <w:r>
+        <w:rPr>
+          <w:rFonts w:ascii="Arial" w:hAnsi="Arial" w:cs="Arial"/>
+          <w:color w:val="333333"/>
+        </w:rPr>
+        <w:t>Methods and pointer indirection (2)</w:t>
+      </w:r>
+    </w:p>
+    <w:p>
+      <w:pPr>
+        <w:pStyle w:val="NormalWeb"/>
+        <w:spacing w:before="240" w:beforeAutospacing="0" w:after="240" w:afterAutospacing="0"/>
+        <w:rPr>
+          <w:rFonts w:ascii="Arial" w:hAnsi="Arial" w:cs="Arial"/>
+          <w:color w:val="000000"/>
+        </w:rPr>
+      </w:pPr>
+      <w:r>
+        <w:rPr>
+          <w:rFonts w:ascii="Arial" w:hAnsi="Arial" w:cs="Arial"/>
+          <w:color w:val="000000"/>
+        </w:rPr>
+        <w:t>The equivalent thing happens in the reverse direction.</w:t>
+      </w:r>
+    </w:p>
+    <w:p>
+      <w:pPr>
+        <w:pStyle w:val="NormalWeb"/>
+        <w:spacing w:before="240" w:beforeAutospacing="0" w:after="240" w:afterAutospacing="0"/>
+        <w:rPr>
+          <w:rFonts w:ascii="Arial" w:hAnsi="Arial" w:cs="Arial"/>
+          <w:color w:val="000000"/>
+        </w:rPr>
+      </w:pPr>
+      <w:r>
+        <w:rPr>
+          <w:rFonts w:ascii="Arial" w:hAnsi="Arial" w:cs="Arial"/>
+          <w:color w:val="000000"/>
+        </w:rPr>
+        <w:t>Functions that take a value argument must take a value of that specific type:</w:t>
+      </w:r>
+    </w:p>
+    <w:p>
+      <w:pPr>
+        <w:pStyle w:val="HTMLPreformatted"/>
+        <w:shd w:val="clear" w:color="auto" w:fill="FAFAFA"/>
+        <w:rPr>
+          <w:color w:val="333333"/>
+          <w:sz w:val="24"/>
+          <w:szCs w:val="24"/>
+        </w:rPr>
+      </w:pPr>
+      <w:r>
+        <w:rPr>
+          <w:color w:val="333333"/>
+          <w:sz w:val="24"/>
+          <w:szCs w:val="24"/>
+        </w:rPr>
+        <w:t>var v Vertex</w:t>
+      </w:r>
+    </w:p>
+    <w:p>
+      <w:pPr>
+        <w:pStyle w:val="HTMLPreformatted"/>
+        <w:shd w:val="clear" w:color="auto" w:fill="FAFAFA"/>
+        <w:rPr>
+          <w:color w:val="333333"/>
+          <w:sz w:val="24"/>
+          <w:szCs w:val="24"/>
+        </w:rPr>
+      </w:pPr>
+      <w:proofErr w:type="spellStart"/>
+      <w:proofErr w:type="gramStart"/>
+      <w:r>
+        <w:rPr>
+          <w:color w:val="333333"/>
+          <w:sz w:val="24"/>
+          <w:szCs w:val="24"/>
+        </w:rPr>
+        <w:t>fmt.Println</w:t>
+      </w:r>
+      <w:proofErr w:type="spellEnd"/>
+      <w:proofErr w:type="gramEnd"/>
+      <w:r>
+        <w:rPr>
+          <w:color w:val="333333"/>
+          <w:sz w:val="24"/>
+          <w:szCs w:val="24"/>
+        </w:rPr>
+        <w:t>(</w:t>
+      </w:r>
+      <w:proofErr w:type="spellStart"/>
+      <w:r>
+        <w:rPr>
+          <w:color w:val="333333"/>
+          <w:sz w:val="24"/>
+          <w:szCs w:val="24"/>
+        </w:rPr>
+        <w:t>AbsFunc</w:t>
+      </w:r>
+      <w:proofErr w:type="spellEnd"/>
+      <w:r>
+        <w:rPr>
+          <w:color w:val="333333"/>
+          <w:sz w:val="24"/>
+          <w:szCs w:val="24"/>
+        </w:rPr>
+        <w:t>(v))  // OK</w:t>
+      </w:r>
+    </w:p>
+    <w:p>
+      <w:pPr>
+        <w:pStyle w:val="HTMLPreformatted"/>
+        <w:shd w:val="clear" w:color="auto" w:fill="FAFAFA"/>
+        <w:rPr>
+          <w:color w:val="333333"/>
+          <w:sz w:val="24"/>
+          <w:szCs w:val="24"/>
+        </w:rPr>
+      </w:pPr>
+      <w:proofErr w:type="spellStart"/>
+      <w:proofErr w:type="gramStart"/>
+      <w:r>
+        <w:rPr>
+          <w:color w:val="333333"/>
+          <w:sz w:val="24"/>
+          <w:szCs w:val="24"/>
+        </w:rPr>
+        <w:t>fmt.Println</w:t>
+      </w:r>
+      <w:proofErr w:type="spellEnd"/>
+      <w:proofErr w:type="gramEnd"/>
+      <w:r>
+        <w:rPr>
+          <w:color w:val="333333"/>
+          <w:sz w:val="24"/>
+          <w:szCs w:val="24"/>
+        </w:rPr>
+        <w:t>(</w:t>
+      </w:r>
+      <w:proofErr w:type="spellStart"/>
+      <w:r>
+        <w:rPr>
+          <w:color w:val="333333"/>
+          <w:sz w:val="24"/>
+          <w:szCs w:val="24"/>
+        </w:rPr>
+        <w:t>AbsFunc</w:t>
+      </w:r>
+      <w:proofErr w:type="spellEnd"/>
+      <w:r>
+        <w:rPr>
+          <w:color w:val="333333"/>
+          <w:sz w:val="24"/>
+          <w:szCs w:val="24"/>
+        </w:rPr>
+        <w:t>(&amp;v)) // Compile error!</w:t>
+      </w:r>
+    </w:p>
+    <w:p>
+      <w:pPr>
+        <w:pStyle w:val="NormalWeb"/>
+        <w:spacing w:before="240" w:beforeAutospacing="0" w:after="240" w:afterAutospacing="0"/>
+        <w:rPr>
+          <w:rFonts w:ascii="Arial" w:hAnsi="Arial" w:cs="Arial"/>
+          <w:color w:val="000000"/>
+        </w:rPr>
+      </w:pPr>
+      <w:r>
+        <w:rPr>
+          <w:rFonts w:ascii="Arial" w:hAnsi="Arial" w:cs="Arial"/>
+          <w:color w:val="000000"/>
+        </w:rPr>
+        <w:t>while methods with value receivers take either a value or a pointer as the receiver when they are called:</w:t>
+      </w:r>
+    </w:p>
+    <w:p>
+      <w:pPr>
+        <w:pStyle w:val="HTMLPreformatted"/>
+        <w:shd w:val="clear" w:color="auto" w:fill="FAFAFA"/>
+        <w:rPr>
+          <w:color w:val="333333"/>
+          <w:sz w:val="24"/>
+          <w:szCs w:val="24"/>
+        </w:rPr>
+      </w:pPr>
+      <w:r>
+        <w:rPr>
+          <w:color w:val="333333"/>
+          <w:sz w:val="24"/>
+          <w:szCs w:val="24"/>
+        </w:rPr>
+        <w:t>var v Vertex</w:t>
+      </w:r>
+    </w:p>
+    <w:p>
+      <w:pPr>
+        <w:pStyle w:val="HTMLPreformatted"/>
+        <w:shd w:val="clear" w:color="auto" w:fill="FAFAFA"/>
+        <w:rPr>
+          <w:color w:val="333333"/>
+          <w:sz w:val="24"/>
+          <w:szCs w:val="24"/>
+        </w:rPr>
+      </w:pPr>
+      <w:proofErr w:type="spellStart"/>
+      <w:proofErr w:type="gramStart"/>
+      <w:r>
+        <w:rPr>
+          <w:color w:val="333333"/>
+          <w:sz w:val="24"/>
+          <w:szCs w:val="24"/>
+        </w:rPr>
+        <w:t>fmt.Println</w:t>
+      </w:r>
+      <w:proofErr w:type="spellEnd"/>
+      <w:proofErr w:type="gramEnd"/>
+      <w:r>
+        <w:rPr>
+          <w:color w:val="333333"/>
+          <w:sz w:val="24"/>
+          <w:szCs w:val="24"/>
+        </w:rPr>
+        <w:t>(</w:t>
+      </w:r>
+      <w:proofErr w:type="spellStart"/>
+      <w:r>
+        <w:rPr>
+          <w:color w:val="333333"/>
+          <w:sz w:val="24"/>
+          <w:szCs w:val="24"/>
+        </w:rPr>
+        <w:t>v.Abs</w:t>
+      </w:r>
+      <w:proofErr w:type="spellEnd"/>
+      <w:r>
+        <w:rPr>
+          <w:color w:val="333333"/>
+          <w:sz w:val="24"/>
+          <w:szCs w:val="24"/>
+        </w:rPr>
+        <w:t>()) // OK</w:t>
+      </w:r>
+    </w:p>
+    <w:p>
+      <w:pPr>
+        <w:pStyle w:val="HTMLPreformatted"/>
+        <w:shd w:val="clear" w:color="auto" w:fill="FAFAFA"/>
+        <w:rPr>
+          <w:color w:val="333333"/>
+          <w:sz w:val="24"/>
+          <w:szCs w:val="24"/>
+        </w:rPr>
+      </w:pPr>
+      <w:proofErr w:type="gramStart"/>
+      <w:r>
+        <w:rPr>
+          <w:color w:val="333333"/>
+          <w:sz w:val="24"/>
+          <w:szCs w:val="24"/>
+        </w:rPr>
+        <w:t>p :</w:t>
+      </w:r>
+      <w:proofErr w:type="gramEnd"/>
+      <w:r>
+        <w:rPr>
+          <w:color w:val="333333"/>
+          <w:sz w:val="24"/>
+          <w:szCs w:val="24"/>
+        </w:rPr>
+        <w:t>= &amp;v</w:t>
+      </w:r>
+    </w:p>
+    <w:p>
+      <w:pPr>
+        <w:pStyle w:val="HTMLPreformatted"/>
+        <w:shd w:val="clear" w:color="auto" w:fill="FAFAFA"/>
+        <w:rPr>
+          <w:color w:val="333333"/>
+          <w:sz w:val="24"/>
+          <w:szCs w:val="24"/>
+        </w:rPr>
+      </w:pPr>
+      <w:proofErr w:type="spellStart"/>
+      <w:proofErr w:type="gramStart"/>
+      <w:r>
+        <w:rPr>
+          <w:color w:val="333333"/>
+          <w:sz w:val="24"/>
+          <w:szCs w:val="24"/>
+        </w:rPr>
+        <w:t>fmt.Println</w:t>
+      </w:r>
+      <w:proofErr w:type="spellEnd"/>
+      <w:proofErr w:type="gramEnd"/>
+      <w:r>
+        <w:rPr>
+          <w:color w:val="333333"/>
+          <w:sz w:val="24"/>
+          <w:szCs w:val="24"/>
+        </w:rPr>
+        <w:t>(</w:t>
+      </w:r>
+      <w:proofErr w:type="spellStart"/>
+      <w:r>
+        <w:rPr>
+          <w:color w:val="333333"/>
+          <w:sz w:val="24"/>
+          <w:szCs w:val="24"/>
+        </w:rPr>
+        <w:t>p.Abs</w:t>
+      </w:r>
+      <w:proofErr w:type="spellEnd"/>
+      <w:r>
+        <w:rPr>
+          <w:color w:val="333333"/>
+          <w:sz w:val="24"/>
+          <w:szCs w:val="24"/>
+        </w:rPr>
+        <w:t>()) // OK</w:t>
+      </w:r>
+    </w:p>
+    <w:p>
+      <w:pPr>
+        <w:pStyle w:val="NormalWeb"/>
+        <w:spacing w:before="240" w:beforeAutospacing="0" w:after="240" w:afterAutospacing="0"/>
+        <w:rPr>
+          <w:rFonts w:ascii="Arial" w:hAnsi="Arial" w:cs="Arial"/>
+          <w:color w:val="000000"/>
+        </w:rPr>
+      </w:pPr>
+      <w:r>
+        <w:rPr>
+          <w:rFonts w:ascii="Arial" w:hAnsi="Arial" w:cs="Arial"/>
+          <w:color w:val="000000"/>
+        </w:rPr>
+        <w:lastRenderedPageBreak/>
+        <w:t>In this case, the method call </w:t>
+      </w:r>
+      <w:proofErr w:type="spellStart"/>
+      <w:proofErr w:type="gramStart"/>
+      <w:r>
+        <w:rPr>
+          <w:rStyle w:val="HTMLCode"/>
+          <w:color w:val="333333"/>
+          <w:shd w:val="clear" w:color="auto" w:fill="FAFAFA"/>
+        </w:rPr>
+        <w:t>p.Abs</w:t>
+      </w:r>
+      <w:proofErr w:type="spellEnd"/>
+      <w:proofErr w:type="gramEnd"/>
+      <w:r>
+        <w:rPr>
+          <w:rStyle w:val="HTMLCode"/>
+          <w:color w:val="333333"/>
+          <w:shd w:val="clear" w:color="auto" w:fill="FAFAFA"/>
+        </w:rPr>
+        <w:t>()</w:t>
+      </w:r>
+      <w:r>
+        <w:rPr>
+          <w:rFonts w:ascii="Arial" w:hAnsi="Arial" w:cs="Arial"/>
+          <w:color w:val="000000"/>
+        </w:rPr>
+        <w:t> is interpreted as </w:t>
+      </w:r>
+      <w:r>
+        <w:rPr>
+          <w:rStyle w:val="HTMLCode"/>
+          <w:color w:val="333333"/>
+          <w:shd w:val="clear" w:color="auto" w:fill="FAFAFA"/>
+        </w:rPr>
+        <w:t>(*p).Abs()</w:t>
+      </w:r>
+      <w:r>
+        <w:rPr>
+          <w:rFonts w:ascii="Arial" w:hAnsi="Arial" w:cs="Arial"/>
+          <w:color w:val="000000"/>
+        </w:rPr>
+        <w:t>.</w:t>
+      </w:r>
+    </w:p>
+    <w:p>
+      <w:pPr>
+        <w:rPr>
+          <w:b/>
+          <w:bCs/>
+          <w:sz w:val="32"/>
+          <w:szCs w:val="32"/>
+          <w:lang w:bidi="ar-EG"/>
+        </w:rPr>
+      </w:pPr>
+      <w:r>
+        <w:rPr>
+          <w:noProof/>
+        </w:rPr>
+        <w:drawing>
+          <wp:inline distT="0" distB="0" distL="0" distR="0" wp14:anchorId="18709DCB" wp14:editId="73F99843">
+            <wp:extent cx="4806950" cy="3859426"/>
+            <wp:effectExtent l="0" t="0" r="0" b="8255"/>
+            <wp:docPr id="33" name="Picture 33"/>
+            <wp:cNvGraphicFramePr>
+              <a:graphicFrameLocks xmlns:a="http://schemas.openxmlformats.org/drawingml/2006/main" noChangeAspect="1"/>
+            </wp:cNvGraphicFramePr>
+            <a:graphic xmlns:a="http://schemas.openxmlformats.org/drawingml/2006/main">
+              <a:graphicData uri="http://schemas.openxmlformats.org/drawingml/2006/picture">
+                <pic:pic xmlns:pic="http://schemas.openxmlformats.org/drawingml/2006/picture">
+                  <pic:nvPicPr>
+                    <pic:cNvPr id="1" name=""/>
+                    <pic:cNvPicPr/>
+                  </pic:nvPicPr>
+                  <pic:blipFill>
+                    <a:blip r:embed="rId40"/>
+                    <a:stretch>
+                      <a:fillRect/>
+                    </a:stretch>
+                  </pic:blipFill>
+                  <pic:spPr>
+                    <a:xfrm>
+                      <a:off x="0" y="0"/>
+                      <a:ext cx="4808953" cy="3861034"/>
+                    </a:xfrm>
+                    <a:prstGeom prst="rect">
+                      <a:avLst/>
+                    </a:prstGeom>
+                  </pic:spPr>
+                </pic:pic>
+              </a:graphicData>
+            </a:graphic>
+          </wp:inline>
+        </w:drawing>
+      </w:r>
+    </w:p>
+    <w:p>
+      <w:pPr>
+        <w:pStyle w:val="Heading2"/>
+        <w:spacing w:before="0" w:beforeAutospacing="0" w:after="0" w:afterAutospacing="0" w:line="480" w:lineRule="atLeast"/>
+        <w:rPr>
+          <w:rFonts w:ascii="Arial" w:hAnsi="Arial" w:cs="Arial"/>
+          <w:color w:val="333333"/>
+        </w:rPr>
+      </w:pPr>
+      <w:r>
+        <w:rPr>
+          <w:rFonts w:ascii="Arial" w:hAnsi="Arial" w:cs="Arial"/>
+          <w:color w:val="333333"/>
+        </w:rPr>
+        <w:t>Choosing a value or pointer receiver</w:t>
+      </w:r>
+    </w:p>
+    <w:p>
+      <w:pPr>
+        <w:pStyle w:val="NormalWeb"/>
+        <w:spacing w:before="240" w:beforeAutospacing="0" w:after="240" w:afterAutospacing="0"/>
+        <w:rPr>
+          <w:rFonts w:ascii="Arial" w:hAnsi="Arial" w:cs="Arial"/>
+          <w:color w:val="000000"/>
+        </w:rPr>
+      </w:pPr>
+      <w:r>
+        <w:rPr>
+          <w:rFonts w:ascii="Arial" w:hAnsi="Arial" w:cs="Arial"/>
+          <w:color w:val="000000"/>
+        </w:rPr>
+        <w:t>There are two reasons to use a pointer receiver.</w:t>
+      </w:r>
+    </w:p>
+    <w:p>
+      <w:pPr>
+        <w:pStyle w:val="NormalWeb"/>
+        <w:spacing w:before="240" w:beforeAutospacing="0" w:after="240" w:afterAutospacing="0"/>
+        <w:rPr>
+          <w:rFonts w:ascii="Arial" w:hAnsi="Arial" w:cs="Arial"/>
+          <w:color w:val="000000"/>
+        </w:rPr>
+      </w:pPr>
+      <w:r>
+        <w:rPr>
+          <w:rFonts w:ascii="Arial" w:hAnsi="Arial" w:cs="Arial"/>
+          <w:color w:val="000000"/>
+        </w:rPr>
+        <w:t>The first is so that the method can modify the value that its receiver points to.</w:t>
+      </w:r>
+    </w:p>
+    <w:p>
+      <w:pPr>
+        <w:pStyle w:val="NormalWeb"/>
+        <w:spacing w:before="240" w:beforeAutospacing="0" w:after="240" w:afterAutospacing="0"/>
+        <w:rPr>
+          <w:rFonts w:ascii="Arial" w:hAnsi="Arial" w:cs="Arial"/>
+          <w:color w:val="000000"/>
+        </w:rPr>
+      </w:pPr>
+      <w:r>
+        <w:rPr>
+          <w:rFonts w:ascii="Arial" w:hAnsi="Arial" w:cs="Arial"/>
+          <w:color w:val="000000"/>
+        </w:rPr>
+        <w:t>The second is to avoid copying the value on each method call. This can be more efficient if the receiver is a large struct, for example.</w:t>
+      </w:r>
+    </w:p>
+    <w:p>
+      <w:pPr>
+        <w:pStyle w:val="NormalWeb"/>
+        <w:spacing w:before="240" w:beforeAutospacing="0" w:after="240" w:afterAutospacing="0"/>
+        <w:rPr>
+          <w:rFonts w:ascii="Arial" w:hAnsi="Arial" w:cs="Arial"/>
+          <w:color w:val="000000"/>
+        </w:rPr>
+      </w:pPr>
+      <w:r>
+        <w:rPr>
+          <w:rFonts w:ascii="Arial" w:hAnsi="Arial" w:cs="Arial"/>
+          <w:color w:val="000000"/>
+        </w:rPr>
+        <w:t>In this example, both </w:t>
+      </w:r>
+      <w:r>
+        <w:rPr>
+          <w:rStyle w:val="HTMLCode"/>
+          <w:color w:val="333333"/>
+          <w:shd w:val="clear" w:color="auto" w:fill="FAFAFA"/>
+        </w:rPr>
+        <w:t>Scale</w:t>
+      </w:r>
+      <w:r>
+        <w:rPr>
+          <w:rFonts w:ascii="Arial" w:hAnsi="Arial" w:cs="Arial"/>
+          <w:color w:val="000000"/>
+        </w:rPr>
+        <w:t> and </w:t>
+      </w:r>
+      <w:r>
+        <w:rPr>
+          <w:rStyle w:val="HTMLCode"/>
+          <w:color w:val="333333"/>
+          <w:shd w:val="clear" w:color="auto" w:fill="FAFAFA"/>
+        </w:rPr>
+        <w:t>Abs</w:t>
+      </w:r>
+      <w:r>
+        <w:rPr>
+          <w:rFonts w:ascii="Arial" w:hAnsi="Arial" w:cs="Arial"/>
+          <w:color w:val="000000"/>
+        </w:rPr>
+        <w:t> are with receiver type </w:t>
+      </w:r>
+      <w:r>
+        <w:rPr>
+          <w:rStyle w:val="HTMLCode"/>
+          <w:color w:val="333333"/>
+          <w:shd w:val="clear" w:color="auto" w:fill="FAFAFA"/>
+        </w:rPr>
+        <w:t>*Vertex</w:t>
+      </w:r>
+      <w:r>
+        <w:rPr>
+          <w:rFonts w:ascii="Arial" w:hAnsi="Arial" w:cs="Arial"/>
+          <w:color w:val="000000"/>
+        </w:rPr>
+        <w:t>, even though the </w:t>
+      </w:r>
+      <w:r>
+        <w:rPr>
+          <w:rStyle w:val="HTMLCode"/>
+          <w:color w:val="333333"/>
+          <w:shd w:val="clear" w:color="auto" w:fill="FAFAFA"/>
+        </w:rPr>
+        <w:t>Abs</w:t>
+      </w:r>
+      <w:r>
+        <w:rPr>
+          <w:rFonts w:ascii="Arial" w:hAnsi="Arial" w:cs="Arial"/>
+          <w:color w:val="000000"/>
+        </w:rPr>
+        <w:t> method needn't modify its receiver.</w:t>
+      </w:r>
+    </w:p>
+    <w:p>
+      <w:pPr>
+        <w:pStyle w:val="NormalWeb"/>
+        <w:spacing w:before="240" w:beforeAutospacing="0" w:after="240" w:afterAutospacing="0"/>
+        <w:rPr>
+          <w:rFonts w:ascii="Arial" w:hAnsi="Arial" w:cs="Arial"/>
+          <w:color w:val="000000"/>
+        </w:rPr>
+      </w:pPr>
+      <w:r>
+        <w:rPr>
+          <w:rFonts w:ascii="Arial" w:hAnsi="Arial" w:cs="Arial"/>
+          <w:color w:val="000000"/>
+        </w:rPr>
+        <w:t>In general, all methods on a given type should have either value or pointer receivers, but not a mixture of both. (We'll see why over the next few pages.)</w:t>
+      </w:r>
+    </w:p>
+    <w:p>
+      <w:pPr>
+        <w:rPr>
+          <w:b/>
+          <w:bCs/>
+          <w:sz w:val="32"/>
+          <w:szCs w:val="32"/>
+          <w:lang w:bidi="ar-EG"/>
+        </w:rPr>
+      </w:pPr>
+      <w:r>
+        <w:rPr>
+          <w:noProof/>
+        </w:rPr>
+        <w:lastRenderedPageBreak/>
+        <w:drawing>
+          <wp:inline distT="0" distB="0" distL="0" distR="0" wp14:anchorId="396931A6" wp14:editId="121605BA">
+            <wp:extent cx="5324982" cy="3441700"/>
+            <wp:effectExtent l="0" t="0" r="9525" b="6350"/>
+            <wp:docPr id="34" name="Picture 34"/>
+            <wp:cNvGraphicFramePr>
+              <a:graphicFrameLocks xmlns:a="http://schemas.openxmlformats.org/drawingml/2006/main" noChangeAspect="1"/>
+            </wp:cNvGraphicFramePr>
+            <a:graphic xmlns:a="http://schemas.openxmlformats.org/drawingml/2006/main">
+              <a:graphicData uri="http://schemas.openxmlformats.org/drawingml/2006/picture">
+                <pic:pic xmlns:pic="http://schemas.openxmlformats.org/drawingml/2006/picture">
+                  <pic:nvPicPr>
+                    <pic:cNvPr id="1" name=""/>
+                    <pic:cNvPicPr/>
+                  </pic:nvPicPr>
+                  <pic:blipFill>
+                    <a:blip r:embed="rId41"/>
+                    <a:stretch>
+                      <a:fillRect/>
+                    </a:stretch>
+                  </pic:blipFill>
+                  <pic:spPr>
+                    <a:xfrm>
+                      <a:off x="0" y="0"/>
+                      <a:ext cx="5335364" cy="3448410"/>
                     </a:xfrm>
                     <a:prstGeom prst="rect">
                       <a:avLst/>

</xml_diff>

<commit_message>
interfaces and notes add
</commit_message>
<xml_diff>
--- a/Notes.docx
+++ b/Notes.docx
@@ -10055,8 +10055,575 @@
           <w:lang w:bidi="ar-EG"/>
         </w:rPr>
       </w:pPr>
+    </w:p>
+    <w:p>
+      <w:pPr>
+        <w:pStyle w:val="Heading2"/>
+        <w:spacing w:before="0" w:beforeAutospacing="0" w:after="0" w:afterAutospacing="0" w:line="480" w:lineRule="atLeast"/>
+        <w:rPr>
+          <w:rFonts w:ascii="Arial" w:hAnsi="Arial" w:cs="Arial"/>
+          <w:color w:val="333333"/>
+        </w:rPr>
+      </w:pPr>
+    </w:p>
+    <w:p>
+      <w:pPr>
+        <w:pStyle w:val="Heading1"/>
+        <w:shd w:val="clear" w:color="auto" w:fill="FFFFFF"/>
+        <w:spacing w:before="360" w:after="240"/>
+        <w:rPr>
+          <w:rFonts w:ascii="Segoe UI" w:hAnsi="Segoe UI" w:cs="Segoe UI"/>
+          <w:color w:val="24292F"/>
+        </w:rPr>
+      </w:pPr>
+      <w:r>
+        <w:rPr>
+          <w:rFonts w:ascii="Segoe UI" w:hAnsi="Segoe UI" w:cs="Segoe UI"/>
+          <w:color w:val="24292F"/>
+        </w:rPr>
+        <w:t>Interface values with nil underlying values</w:t>
+      </w:r>
+    </w:p>
+    <w:p>
+      <w:pPr>
+        <w:pStyle w:val="NormalWeb"/>
+        <w:shd w:val="clear" w:color="auto" w:fill="FFFFFF"/>
+        <w:spacing w:before="0" w:beforeAutospacing="0" w:after="240" w:afterAutospacing="0"/>
+        <w:rPr>
+          <w:rFonts w:ascii="Segoe UI" w:hAnsi="Segoe UI" w:cs="Segoe UI"/>
+          <w:color w:val="24292F"/>
+        </w:rPr>
+      </w:pPr>
+      <w:r>
+        <w:rPr>
+          <w:rFonts w:ascii="Segoe UI" w:hAnsi="Segoe UI" w:cs="Segoe UI"/>
+          <w:color w:val="24292F"/>
+        </w:rPr>
+        <w:t>If the concrete value inside the interface itself is nil, the method will be called with a nil receiver.</w:t>
+      </w:r>
+    </w:p>
+    <w:p>
+      <w:pPr>
+        <w:pStyle w:val="NormalWeb"/>
+        <w:shd w:val="clear" w:color="auto" w:fill="FFFFFF"/>
+        <w:spacing w:before="0" w:beforeAutospacing="0" w:after="240" w:afterAutospacing="0"/>
+        <w:rPr>
+          <w:rFonts w:ascii="Segoe UI" w:hAnsi="Segoe UI" w:cs="Segoe UI"/>
+          <w:color w:val="24292F"/>
+        </w:rPr>
+      </w:pPr>
+      <w:r>
+        <w:rPr>
+          <w:rFonts w:ascii="Segoe UI" w:hAnsi="Segoe UI" w:cs="Segoe UI"/>
+          <w:color w:val="24292F"/>
+        </w:rPr>
+        <w:t>In some languages this would trigger a null pointer exception, but in Go it is common to write methods that gracefully handle being called with a nil receiver (as with the method M in this example.)</w:t>
+      </w:r>
+    </w:p>
+    <w:p>
+      <w:pPr>
+        <w:pStyle w:val="NormalWeb"/>
+        <w:shd w:val="clear" w:color="auto" w:fill="FFFFFF"/>
+        <w:spacing w:before="0" w:beforeAutospacing="0" w:after="240" w:afterAutospacing="0"/>
+        <w:rPr>
+          <w:rFonts w:ascii="Segoe UI" w:hAnsi="Segoe UI" w:cs="Segoe UI"/>
+          <w:color w:val="24292F"/>
+        </w:rPr>
+      </w:pPr>
+      <w:r>
+        <w:rPr>
+          <w:rFonts w:ascii="Segoe UI" w:hAnsi="Segoe UI" w:cs="Segoe UI"/>
+          <w:color w:val="24292F"/>
+        </w:rPr>
+        <w:t>Note that an interface value that holds a nil concrete value is itself non-nil.</w:t>
+      </w:r>
+    </w:p>
+    <w:p>
+      <w:pPr>
+        <w:pStyle w:val="Heading2"/>
+        <w:spacing w:before="0" w:beforeAutospacing="0" w:after="0" w:afterAutospacing="0" w:line="480" w:lineRule="atLeast"/>
+        <w:rPr>
+          <w:rFonts w:ascii="Arial" w:hAnsi="Arial" w:cs="Arial"/>
+          <w:color w:val="333333"/>
+        </w:rPr>
+      </w:pPr>
+      <w:r>
+        <w:rPr>
+          <w:noProof/>
+        </w:rPr>
+        <w:lastRenderedPageBreak/>
+        <w:drawing>
+          <wp:inline distT="0" distB="0" distL="0" distR="0" wp14:anchorId="69176F68" wp14:editId="657C66B1">
+            <wp:extent cx="4451350" cy="2836784"/>
+            <wp:effectExtent l="0" t="0" r="6350" b="1905"/>
+            <wp:docPr id="40" name="Picture 40"/>
+            <wp:cNvGraphicFramePr>
+              <a:graphicFrameLocks xmlns:a="http://schemas.openxmlformats.org/drawingml/2006/main" noChangeAspect="1"/>
+            </wp:cNvGraphicFramePr>
+            <a:graphic xmlns:a="http://schemas.openxmlformats.org/drawingml/2006/main">
+              <a:graphicData uri="http://schemas.openxmlformats.org/drawingml/2006/picture">
+                <pic:pic xmlns:pic="http://schemas.openxmlformats.org/drawingml/2006/picture">
+                  <pic:nvPicPr>
+                    <pic:cNvPr id="1" name=""/>
+                    <pic:cNvPicPr/>
+                  </pic:nvPicPr>
+                  <pic:blipFill>
+                    <a:blip r:embed="rId45"/>
+                    <a:stretch>
+                      <a:fillRect/>
+                    </a:stretch>
+                  </pic:blipFill>
+                  <pic:spPr>
+                    <a:xfrm>
+                      <a:off x="0" y="0"/>
+                      <a:ext cx="4455503" cy="2839431"/>
+                    </a:xfrm>
+                    <a:prstGeom prst="rect">
+                      <a:avLst/>
+                    </a:prstGeom>
+                  </pic:spPr>
+                </pic:pic>
+              </a:graphicData>
+            </a:graphic>
+          </wp:inline>
+        </w:drawing>
+      </w:r>
+    </w:p>
+    <w:p>
+      <w:pPr>
+        <w:pStyle w:val="Heading2"/>
+        <w:spacing w:before="0" w:beforeAutospacing="0" w:after="0" w:afterAutospacing="0" w:line="480" w:lineRule="atLeast"/>
+        <w:rPr>
+          <w:rFonts w:ascii="Arial" w:hAnsi="Arial" w:cs="Arial"/>
+          <w:color w:val="333333"/>
+        </w:rPr>
+      </w:pPr>
+    </w:p>
+    <w:p>
+      <w:pPr>
+        <w:pStyle w:val="Heading2"/>
+        <w:spacing w:before="0" w:beforeAutospacing="0" w:after="0" w:afterAutospacing="0" w:line="480" w:lineRule="atLeast"/>
+        <w:rPr>
+          <w:rFonts w:ascii="Arial" w:hAnsi="Arial" w:cs="Arial"/>
+          <w:color w:val="333333"/>
+        </w:rPr>
+      </w:pPr>
       <w:bookmarkStart w:id="0" w:name="_GoBack"/>
       <w:bookmarkEnd w:id="0"/>
+    </w:p>
+    <w:p>
+      <w:pPr>
+        <w:pStyle w:val="Heading2"/>
+        <w:spacing w:before="0" w:beforeAutospacing="0" w:after="0" w:afterAutospacing="0" w:line="480" w:lineRule="atLeast"/>
+        <w:rPr>
+          <w:rFonts w:ascii="Arial" w:hAnsi="Arial" w:cs="Arial"/>
+          <w:color w:val="333333"/>
+        </w:rPr>
+      </w:pPr>
+      <w:r>
+        <w:rPr>
+          <w:rFonts w:ascii="Arial" w:hAnsi="Arial" w:cs="Arial"/>
+          <w:color w:val="333333"/>
+        </w:rPr>
+        <w:t>Nil interface values</w:t>
+      </w:r>
+    </w:p>
+    <w:p>
+      <w:pPr>
+        <w:pStyle w:val="NormalWeb"/>
+        <w:spacing w:before="240" w:beforeAutospacing="0" w:after="240" w:afterAutospacing="0"/>
+        <w:rPr>
+          <w:rFonts w:ascii="Arial" w:hAnsi="Arial" w:cs="Arial"/>
+          <w:color w:val="000000"/>
+        </w:rPr>
+      </w:pPr>
+      <w:r>
+        <w:rPr>
+          <w:rFonts w:ascii="Arial" w:hAnsi="Arial" w:cs="Arial"/>
+          <w:color w:val="000000"/>
+        </w:rPr>
+        <w:t>A nil interface value holds neither value nor concrete type.</w:t>
+      </w:r>
+    </w:p>
+    <w:p>
+      <w:pPr>
+        <w:pStyle w:val="NormalWeb"/>
+        <w:spacing w:before="240" w:beforeAutospacing="0" w:after="240" w:afterAutospacing="0"/>
+        <w:rPr>
+          <w:rFonts w:ascii="Arial" w:hAnsi="Arial" w:cs="Arial"/>
+          <w:color w:val="000000"/>
+        </w:rPr>
+      </w:pPr>
+      <w:r>
+        <w:rPr>
+          <w:rFonts w:ascii="Arial" w:hAnsi="Arial" w:cs="Arial"/>
+          <w:color w:val="000000"/>
+        </w:rPr>
+        <w:t>Calling a method on a nil interface is a run-time error because there is no type inside the interface tuple to indicate which </w:t>
+      </w:r>
+      <w:r>
+        <w:rPr>
+          <w:rFonts w:ascii="Arial" w:hAnsi="Arial" w:cs="Arial"/>
+          <w:i/>
+          <w:iCs/>
+          <w:color w:val="000000"/>
+        </w:rPr>
+        <w:t>concrete</w:t>
+      </w:r>
+      <w:r>
+        <w:rPr>
+          <w:rFonts w:ascii="Arial" w:hAnsi="Arial" w:cs="Arial"/>
+          <w:color w:val="000000"/>
+        </w:rPr>
+        <w:t> method to call.</w:t>
+      </w:r>
+    </w:p>
+    <w:p>
+      <w:pPr>
+        <w:rPr>
+          <w:b/>
+          <w:bCs/>
+          <w:sz w:val="32"/>
+          <w:szCs w:val="32"/>
+          <w:lang w:bidi="ar-EG"/>
+        </w:rPr>
+      </w:pPr>
+      <w:r>
+        <w:rPr>
+          <w:noProof/>
+        </w:rPr>
+        <w:drawing>
+          <wp:inline distT="0" distB="0" distL="0" distR="0" wp14:anchorId="0C75AD66" wp14:editId="19F64075">
+            <wp:extent cx="4979670" cy="3403600"/>
+            <wp:effectExtent l="0" t="0" r="0" b="6350"/>
+            <wp:docPr id="38" name="Picture 38"/>
+            <wp:cNvGraphicFramePr>
+              <a:graphicFrameLocks xmlns:a="http://schemas.openxmlformats.org/drawingml/2006/main" noChangeAspect="1"/>
+            </wp:cNvGraphicFramePr>
+            <a:graphic xmlns:a="http://schemas.openxmlformats.org/drawingml/2006/main">
+              <a:graphicData uri="http://schemas.openxmlformats.org/drawingml/2006/picture">
+                <pic:pic xmlns:pic="http://schemas.openxmlformats.org/drawingml/2006/picture">
+                  <pic:nvPicPr>
+                    <pic:cNvPr id="1" name=""/>
+                    <pic:cNvPicPr/>
+                  </pic:nvPicPr>
+                  <pic:blipFill>
+                    <a:blip r:embed="rId46"/>
+                    <a:stretch>
+                      <a:fillRect/>
+                    </a:stretch>
+                  </pic:blipFill>
+                  <pic:spPr>
+                    <a:xfrm>
+                      <a:off x="0" y="0"/>
+                      <a:ext cx="5007972" cy="3422944"/>
+                    </a:xfrm>
+                    <a:prstGeom prst="rect">
+                      <a:avLst/>
+                    </a:prstGeom>
+                  </pic:spPr>
+                </pic:pic>
+              </a:graphicData>
+            </a:graphic>
+          </wp:inline>
+        </w:drawing>
+      </w:r>
+    </w:p>
+    <w:p>
+      <w:pPr>
+        <w:rPr>
+          <w:b/>
+          <w:bCs/>
+          <w:sz w:val="32"/>
+          <w:szCs w:val="32"/>
+          <w:lang w:bidi="ar-EG"/>
+        </w:rPr>
+      </w:pPr>
+    </w:p>
+    <w:p>
+      <w:pPr>
+        <w:pStyle w:val="Heading2"/>
+        <w:spacing w:before="0" w:beforeAutospacing="0" w:after="0" w:afterAutospacing="0" w:line="480" w:lineRule="atLeast"/>
+        <w:rPr>
+          <w:rFonts w:ascii="Arial" w:hAnsi="Arial" w:cs="Arial"/>
+          <w:color w:val="333333"/>
+        </w:rPr>
+      </w:pPr>
+      <w:r>
+        <w:rPr>
+          <w:rFonts w:ascii="Arial" w:hAnsi="Arial" w:cs="Arial"/>
+          <w:color w:val="333333"/>
+        </w:rPr>
+        <w:br/>
+      </w:r>
+    </w:p>
+    <w:p>
+      <w:pPr>
+        <w:pStyle w:val="Heading2"/>
+        <w:spacing w:before="0" w:beforeAutospacing="0" w:after="0" w:afterAutospacing="0" w:line="480" w:lineRule="atLeast"/>
+        <w:rPr>
+          <w:rFonts w:ascii="Arial" w:hAnsi="Arial" w:cs="Arial"/>
+          <w:color w:val="333333"/>
+        </w:rPr>
+      </w:pPr>
+    </w:p>
+    <w:p>
+      <w:pPr>
+        <w:pStyle w:val="Heading2"/>
+        <w:spacing w:before="0" w:beforeAutospacing="0" w:after="0" w:afterAutospacing="0" w:line="480" w:lineRule="atLeast"/>
+        <w:rPr>
+          <w:rFonts w:ascii="Arial" w:hAnsi="Arial" w:cs="Arial"/>
+          <w:color w:val="333333"/>
+        </w:rPr>
+      </w:pPr>
+    </w:p>
+    <w:p>
+      <w:pPr>
+        <w:pStyle w:val="Heading2"/>
+        <w:spacing w:before="0" w:beforeAutospacing="0" w:after="0" w:afterAutospacing="0" w:line="480" w:lineRule="atLeast"/>
+        <w:rPr>
+          <w:rFonts w:ascii="Arial" w:hAnsi="Arial" w:cs="Arial"/>
+          <w:color w:val="333333"/>
+        </w:rPr>
+      </w:pPr>
+    </w:p>
+    <w:p>
+      <w:pPr>
+        <w:pStyle w:val="Heading2"/>
+        <w:spacing w:before="0" w:beforeAutospacing="0" w:after="0" w:afterAutospacing="0" w:line="480" w:lineRule="atLeast"/>
+        <w:rPr>
+          <w:rFonts w:ascii="Arial" w:hAnsi="Arial" w:cs="Arial"/>
+          <w:color w:val="333333"/>
+        </w:rPr>
+      </w:pPr>
+    </w:p>
+    <w:p>
+      <w:pPr>
+        <w:pStyle w:val="Heading2"/>
+        <w:spacing w:before="0" w:beforeAutospacing="0" w:after="0" w:afterAutospacing="0" w:line="480" w:lineRule="atLeast"/>
+        <w:rPr>
+          <w:rFonts w:ascii="Arial" w:hAnsi="Arial" w:cs="Arial"/>
+          <w:color w:val="333333"/>
+        </w:rPr>
+      </w:pPr>
+    </w:p>
+    <w:p>
+      <w:pPr>
+        <w:pStyle w:val="Heading2"/>
+        <w:spacing w:before="0" w:beforeAutospacing="0" w:after="0" w:afterAutospacing="0" w:line="480" w:lineRule="atLeast"/>
+        <w:rPr>
+          <w:rFonts w:ascii="Arial" w:hAnsi="Arial" w:cs="Arial"/>
+          <w:color w:val="333333"/>
+        </w:rPr>
+      </w:pPr>
+    </w:p>
+    <w:p>
+      <w:pPr>
+        <w:pStyle w:val="Heading2"/>
+        <w:spacing w:before="0" w:beforeAutospacing="0" w:after="0" w:afterAutospacing="0" w:line="480" w:lineRule="atLeast"/>
+        <w:rPr>
+          <w:rFonts w:ascii="Arial" w:hAnsi="Arial" w:cs="Arial"/>
+          <w:color w:val="333333"/>
+        </w:rPr>
+      </w:pPr>
+    </w:p>
+    <w:p>
+      <w:pPr>
+        <w:pStyle w:val="Heading2"/>
+        <w:spacing w:before="0" w:beforeAutospacing="0" w:after="0" w:afterAutospacing="0" w:line="480" w:lineRule="atLeast"/>
+        <w:rPr>
+          <w:rFonts w:ascii="Arial" w:hAnsi="Arial" w:cs="Arial"/>
+          <w:color w:val="333333"/>
+        </w:rPr>
+      </w:pPr>
+      <w:r>
+        <w:rPr>
+          <w:rFonts w:ascii="Arial" w:hAnsi="Arial" w:cs="Arial"/>
+          <w:color w:val="333333"/>
+        </w:rPr>
+        <w:t>The empty interface</w:t>
+      </w:r>
+    </w:p>
+    <w:p>
+      <w:pPr>
+        <w:pStyle w:val="NormalWeb"/>
+        <w:spacing w:before="240" w:beforeAutospacing="0" w:after="240" w:afterAutospacing="0"/>
+        <w:rPr>
+          <w:rFonts w:ascii="Arial" w:hAnsi="Arial" w:cs="Arial"/>
+          <w:color w:val="000000"/>
+        </w:rPr>
+      </w:pPr>
+      <w:r>
+        <w:rPr>
+          <w:rFonts w:ascii="Arial" w:hAnsi="Arial" w:cs="Arial"/>
+          <w:color w:val="000000"/>
+        </w:rPr>
+        <w:t>The interface type that specifies zero methods is known as the </w:t>
+      </w:r>
+      <w:r>
+        <w:rPr>
+          <w:rFonts w:ascii="Arial" w:hAnsi="Arial" w:cs="Arial"/>
+          <w:i/>
+          <w:iCs/>
+          <w:color w:val="000000"/>
+        </w:rPr>
+        <w:t>empty interface</w:t>
+      </w:r>
+      <w:r>
+        <w:rPr>
+          <w:rFonts w:ascii="Arial" w:hAnsi="Arial" w:cs="Arial"/>
+          <w:color w:val="000000"/>
+        </w:rPr>
+        <w:t>:</w:t>
+      </w:r>
+    </w:p>
+    <w:p>
+      <w:pPr>
+        <w:pStyle w:val="HTMLPreformatted"/>
+        <w:shd w:val="clear" w:color="auto" w:fill="FAFAFA"/>
+        <w:rPr>
+          <w:color w:val="333333"/>
+          <w:sz w:val="24"/>
+          <w:szCs w:val="24"/>
+        </w:rPr>
+      </w:pPr>
+      <w:proofErr w:type="gramStart"/>
+      <w:r>
+        <w:rPr>
+          <w:color w:val="333333"/>
+          <w:sz w:val="24"/>
+          <w:szCs w:val="24"/>
+        </w:rPr>
+        <w:t>interface{</w:t>
+      </w:r>
+      <w:proofErr w:type="gramEnd"/>
+      <w:r>
+        <w:rPr>
+          <w:color w:val="333333"/>
+          <w:sz w:val="24"/>
+          <w:szCs w:val="24"/>
+        </w:rPr>
+        <w:t>}</w:t>
+      </w:r>
+    </w:p>
+    <w:p>
+      <w:pPr>
+        <w:pStyle w:val="NormalWeb"/>
+        <w:spacing w:before="240" w:beforeAutospacing="0" w:after="240" w:afterAutospacing="0"/>
+        <w:rPr>
+          <w:rFonts w:ascii="Arial" w:hAnsi="Arial" w:cs="Arial"/>
+          <w:color w:val="000000"/>
+        </w:rPr>
+      </w:pPr>
+      <w:r>
+        <w:rPr>
+          <w:rFonts w:ascii="Arial" w:hAnsi="Arial" w:cs="Arial"/>
+          <w:color w:val="000000"/>
+        </w:rPr>
+        <w:t>An empty interface may hold values of any type. (Every type implements at least zero methods.)</w:t>
+      </w:r>
+    </w:p>
+    <w:p>
+      <w:pPr>
+        <w:pStyle w:val="NormalWeb"/>
+        <w:spacing w:before="240" w:beforeAutospacing="0" w:after="240" w:afterAutospacing="0"/>
+        <w:rPr>
+          <w:rFonts w:ascii="Arial" w:hAnsi="Arial" w:cs="Arial"/>
+          <w:color w:val="000000"/>
+        </w:rPr>
+      </w:pPr>
+      <w:r>
+        <w:rPr>
+          <w:rFonts w:ascii="Arial" w:hAnsi="Arial" w:cs="Arial"/>
+          <w:color w:val="000000"/>
+        </w:rPr>
+        <w:t>Empty interfaces are used by code that handles values of unknown type. For example, </w:t>
+      </w:r>
+      <w:proofErr w:type="spellStart"/>
+      <w:proofErr w:type="gramStart"/>
+      <w:r>
+        <w:rPr>
+          <w:rStyle w:val="HTMLCode"/>
+          <w:color w:val="333333"/>
+          <w:shd w:val="clear" w:color="auto" w:fill="FAFAFA"/>
+        </w:rPr>
+        <w:t>fmt.Print</w:t>
+      </w:r>
+      <w:proofErr w:type="spellEnd"/>
+      <w:proofErr w:type="gramEnd"/>
+      <w:r>
+        <w:rPr>
+          <w:rFonts w:ascii="Arial" w:hAnsi="Arial" w:cs="Arial"/>
+          <w:color w:val="000000"/>
+        </w:rPr>
+        <w:t> takes any number of arguments of type </w:t>
+      </w:r>
+      <w:r>
+        <w:rPr>
+          <w:rStyle w:val="HTMLCode"/>
+          <w:color w:val="333333"/>
+          <w:shd w:val="clear" w:color="auto" w:fill="FAFAFA"/>
+        </w:rPr>
+        <w:t>interface{}</w:t>
+      </w:r>
+      <w:r>
+        <w:rPr>
+          <w:rFonts w:ascii="Arial" w:hAnsi="Arial" w:cs="Arial"/>
+          <w:color w:val="000000"/>
+        </w:rPr>
+        <w:t>.</w:t>
+      </w:r>
+    </w:p>
+    <w:p>
+      <w:pPr>
+        <w:rPr>
+          <w:b/>
+          <w:bCs/>
+          <w:sz w:val="32"/>
+          <w:szCs w:val="32"/>
+          <w:lang w:bidi="ar-EG"/>
+        </w:rPr>
+      </w:pPr>
+      <w:r>
+        <w:rPr>
+          <w:noProof/>
+        </w:rPr>
+        <w:drawing>
+          <wp:inline distT="0" distB="0" distL="0" distR="0" wp14:anchorId="02256D67" wp14:editId="63459008">
+            <wp:extent cx="4521200" cy="2965450"/>
+            <wp:effectExtent l="0" t="0" r="0" b="6350"/>
+            <wp:docPr id="39" name="Picture 39"/>
+            <wp:cNvGraphicFramePr>
+              <a:graphicFrameLocks xmlns:a="http://schemas.openxmlformats.org/drawingml/2006/main" noChangeAspect="1"/>
+            </wp:cNvGraphicFramePr>
+            <a:graphic xmlns:a="http://schemas.openxmlformats.org/drawingml/2006/main">
+              <a:graphicData uri="http://schemas.openxmlformats.org/drawingml/2006/picture">
+                <pic:pic xmlns:pic="http://schemas.openxmlformats.org/drawingml/2006/picture">
+                  <pic:nvPicPr>
+                    <pic:cNvPr id="1" name=""/>
+                    <pic:cNvPicPr/>
+                  </pic:nvPicPr>
+                  <pic:blipFill>
+                    <a:blip r:embed="rId47"/>
+                    <a:stretch>
+                      <a:fillRect/>
+                    </a:stretch>
+                  </pic:blipFill>
+                  <pic:spPr>
+                    <a:xfrm>
+                      <a:off x="0" y="0"/>
+                      <a:ext cx="4536817" cy="2975693"/>
+                    </a:xfrm>
+                    <a:prstGeom prst="rect">
+                      <a:avLst/>
+                    </a:prstGeom>
+                  </pic:spPr>
+                </pic:pic>
+              </a:graphicData>
+            </a:graphic>
+          </wp:inline>
+        </w:drawing>
+      </w:r>
     </w:p>
     <w:sectPr>
       <w:pgSz w:w="12240" w:h="15840"/>
@@ -10862,7 +11429,6 @@
     <w:basedOn w:val="Normal"/>
     <w:link w:val="HTMLPreformattedChar"/>
     <w:uiPriority w:val="99"/>
-    <w:semiHidden/>
     <w:unhideWhenUsed/>
     <w:rsid w:val="00E44EC0"/>
     <w:pPr>
@@ -10897,7 +11463,6 @@
     <w:basedOn w:val="DefaultParagraphFont"/>
     <w:link w:val="HTMLPreformatted"/>
     <w:uiPriority w:val="99"/>
-    <w:semiHidden/>
     <w:rsid w:val="00E44EC0"/>
     <w:rPr>
       <w:rFonts w:ascii="Courier New" w:eastAsia="Times New Roman" w:hAnsi="Courier New" w:cs="Courier New"/>

</xml_diff>

<commit_message>
read int for inputs
</commit_message>
<xml_diff>
--- a/Notes.docx
+++ b/Notes.docx
@@ -11852,7 +11852,6 @@
           <w:lang w:bidi="ar-EG"/>
         </w:rPr>
       </w:pPr>
-      <w:bookmarkStart w:id="0" w:name="_GoBack"/>
       <w:r>
         <w:rPr>
           <w:noProof/>
@@ -11893,7 +11892,6 @@
           </wp:inline>
         </w:drawing>
       </w:r>
-      <w:bookmarkEnd w:id="0"/>
     </w:p>
     <w:p>
       <w:pPr>
@@ -11905,6 +11903,122 @@
           <w:lang w:bidi="ar-EG"/>
         </w:rPr>
       </w:pPr>
+      <w:r>
+        <w:rPr>
+          <w:b/>
+          <w:bCs/>
+          <w:sz w:val="32"/>
+          <w:szCs w:val="32"/>
+          <w:lang w:bidi="ar-EG"/>
+        </w:rPr>
+        <w:lastRenderedPageBreak/>
+        <w:t xml:space="preserve">Error &amp; </w:t>
+      </w:r>
+      <w:r>
+        <w:rPr>
+          <w:b/>
+          <w:bCs/>
+          <w:sz w:val="32"/>
+          <w:szCs w:val="32"/>
+          <w:lang w:bidi="ar-EG"/>
+        </w:rPr>
+        <w:t>images</w:t>
+      </w:r>
+      <w:r>
+        <w:rPr>
+          <w:b/>
+          <w:bCs/>
+          <w:sz w:val="32"/>
+          <w:szCs w:val="32"/>
+          <w:lang w:bidi="ar-EG"/>
+        </w:rPr>
+        <w:t xml:space="preserve"> and reader need more explains</w:t>
+      </w:r>
+    </w:p>
+    <w:p>
+      <w:pPr>
+        <w:rPr>
+          <w:b/>
+          <w:bCs/>
+          <w:sz w:val="32"/>
+          <w:szCs w:val="32"/>
+          <w:lang w:bidi="ar-EG"/>
+        </w:rPr>
+      </w:pPr>
+    </w:p>
+    <w:p>
+      <w:pPr>
+        <w:rPr>
+          <w:b/>
+          <w:bCs/>
+          <w:sz w:val="32"/>
+          <w:szCs w:val="32"/>
+          <w:lang w:bidi="ar-EG"/>
+        </w:rPr>
+      </w:pPr>
+      <w:r>
+        <w:rPr>
+          <w:b/>
+          <w:bCs/>
+          <w:sz w:val="32"/>
+          <w:szCs w:val="32"/>
+          <w:lang w:bidi="ar-EG"/>
+        </w:rPr>
+        <w:t>Read input from users</w:t>
+      </w:r>
+    </w:p>
+    <w:p>
+      <w:pPr>
+        <w:rPr>
+          <w:b/>
+          <w:bCs/>
+          <w:sz w:val="32"/>
+          <w:szCs w:val="32"/>
+          <w:lang w:bidi="ar-EG"/>
+        </w:rPr>
+      </w:pPr>
+      <w:r>
+        <w:rPr>
+          <w:noProof/>
+        </w:rPr>
+        <w:drawing>
+          <wp:inline distT="0" distB="0" distL="0" distR="0" wp14:anchorId="22BD8315" wp14:editId="41A4780E">
+            <wp:extent cx="5943600" cy="5963285"/>
+            <wp:effectExtent l="0" t="0" r="0" b="0"/>
+            <wp:docPr id="43" name="Picture 43"/>
+            <wp:cNvGraphicFramePr>
+              <a:graphicFrameLocks xmlns:a="http://schemas.openxmlformats.org/drawingml/2006/main" noChangeAspect="1"/>
+            </wp:cNvGraphicFramePr>
+            <a:graphic xmlns:a="http://schemas.openxmlformats.org/drawingml/2006/main">
+              <a:graphicData uri="http://schemas.openxmlformats.org/drawingml/2006/picture">
+                <pic:pic xmlns:pic="http://schemas.openxmlformats.org/drawingml/2006/picture">
+                  <pic:nvPicPr>
+                    <pic:cNvPr id="1" name=""/>
+                    <pic:cNvPicPr/>
+                  </pic:nvPicPr>
+                  <pic:blipFill>
+                    <a:blip r:embed="rId50"/>
+                    <a:stretch>
+                      <a:fillRect/>
+                    </a:stretch>
+                  </pic:blipFill>
+                  <pic:spPr>
+                    <a:xfrm>
+                      <a:off x="0" y="0"/>
+                      <a:ext cx="5943600" cy="5963285"/>
+                    </a:xfrm>
+                    <a:prstGeom prst="rect">
+                      <a:avLst/>
+                    </a:prstGeom>
+                  </pic:spPr>
+                </pic:pic>
+              </a:graphicData>
+            </a:graphic>
+          </wp:inline>
+        </w:drawing>
+      </w:r>
+      <w:bookmarkStart w:id="0" w:name="_GoBack"/>
+      <w:bookmarkEnd w:id="0"/>
     </w:p>
     <w:sectPr>
       <w:pgSz w:w="12240" w:h="15840"/>

</xml_diff>